<commit_message>
taking care of Xue's edits
</commit_message>
<xml_diff>
--- a/manuscript/motor_control_110618_xh.docx
+++ b/manuscript/motor_control_110618_xh.docx
@@ -1,24 +1,25 @@
 
 <file path=word/document.xml><?xml version="1.0" encoding="utf-8"?>
-<w:document xmlns:wpc="http://schemas.microsoft.com/office/word/2010/wordprocessingCanvas" xmlns:cx="http://schemas.microsoft.com/office/drawing/2014/chartex" xmlns:mc="http://schemas.openxmlformats.org/markup-compatibility/2006" xmlns:o="urn:schemas-microsoft-com:office:office" xmlns:r="http://schemas.openxmlformats.org/officeDocument/2006/relationships" xmlns:m="http://schemas.openxmlformats.org/officeDocument/2006/math" xmlns:v="urn:schemas-microsoft-com:vml" xmlns:wp14="http://schemas.microsoft.com/office/word/2010/wordprocessingDrawing" xmlns:wp="http://schemas.openxmlformats.org/drawingml/2006/wordprocessingDrawing" xmlns:w10="urn:schemas-microsoft-com:office:word" xmlns:w="http://schemas.openxmlformats.org/wordprocessingml/2006/main" xmlns:w14="http://schemas.microsoft.com/office/word/2010/wordml" xmlns:w15="http://schemas.microsoft.com/office/word/2012/wordml" xmlns:w16se="http://schemas.microsoft.com/office/word/2015/wordml/symex" xmlns:wpg="http://schemas.microsoft.com/office/word/2010/wordprocessingGroup" xmlns:wpi="http://schemas.microsoft.com/office/word/2010/wordprocessingInk" xmlns:wne="http://schemas.microsoft.com/office/word/2006/wordml" xmlns:wps="http://schemas.microsoft.com/office/word/2010/wordprocessingShape" mc:Ignorable="w14 w15 w16se wp14">
+<w:document xmlns:wpc="http://schemas.microsoft.com/office/word/2010/wordprocessingCanvas" xmlns:mc="http://schemas.openxmlformats.org/markup-compatibility/2006" xmlns:o="urn:schemas-microsoft-com:office:office" xmlns:r="http://schemas.openxmlformats.org/officeDocument/2006/relationships" xmlns:m="http://schemas.openxmlformats.org/officeDocument/2006/math" xmlns:v="urn:schemas-microsoft-com:vml" xmlns:wp14="http://schemas.microsoft.com/office/word/2010/wordprocessingDrawing" xmlns:wp="http://schemas.openxmlformats.org/drawingml/2006/wordprocessingDrawing" xmlns:w10="urn:schemas-microsoft-com:office:word" xmlns:w="http://schemas.openxmlformats.org/wordprocessingml/2006/main" xmlns:w14="http://schemas.microsoft.com/office/word/2010/wordml" xmlns:w15="http://schemas.microsoft.com/office/word/2012/wordml" xmlns:wpg="http://schemas.microsoft.com/office/word/2010/wordprocessingGroup" xmlns:wpi="http://schemas.microsoft.com/office/word/2010/wordprocessingInk" xmlns:wne="http://schemas.microsoft.com/office/word/2006/wordml" xmlns:wps="http://schemas.microsoft.com/office/word/2010/wordprocessingShape" mc:Ignorable="w14 w15 wp14">
   <w:body>
     <w:p>
       <w:r>
         <w:t xml:space="preserve">A </w:t>
       </w:r>
-      <w:del w:id="0" w:author="X Han" w:date="2018-11-12T16:05:00Z">
-        <w:r>
-          <w:delText xml:space="preserve">flexible </w:delText>
-        </w:r>
-      </w:del>
-      <w:r>
-        <w:t>Teensy microcontroller based</w:t>
-      </w:r>
-      <w:ins w:id="1" w:author="X Han" w:date="2018-11-12T16:05:00Z">
-        <w:r>
-          <w:t xml:space="preserve"> flexible</w:t>
-        </w:r>
-      </w:ins>
+      <w:r>
+        <w:t>Teensy microcontroller</w:t>
+      </w:r>
+      <w:del w:id="0" w:author="Romano Linux Desktop" w:date="2018-11-13T13:38:00Z">
+        <w:r>
+          <w:delText xml:space="preserve"> </w:delText>
+        </w:r>
+      </w:del>
+      <w:r>
+        <w:t>based</w:t>
+      </w:r>
+      <w:r>
+        <w:t xml:space="preserve"> flexible</w:t>
+      </w:r>
       <w:r>
         <w:t xml:space="preserve"> interface for </w:t>
       </w:r>
@@ -94,11 +95,9 @@
       <w:r>
         <w:t>While many</w:t>
       </w:r>
-      <w:ins w:id="2" w:author="X Han" w:date="2018-11-12T16:08:00Z">
-        <w:r>
-          <w:t xml:space="preserve"> specialized</w:t>
-        </w:r>
-      </w:ins>
+      <w:r>
+        <w:t xml:space="preserve"> specialized</w:t>
+      </w:r>
       <w:r>
         <w:t xml:space="preserve"> commercial systems have been designed to meet</w:t>
       </w:r>
@@ -108,68 +107,29 @@
       <w:r>
         <w:t xml:space="preserve"> </w:t>
       </w:r>
-      <w:ins w:id="3" w:author="X Han" w:date="2018-11-12T16:05:00Z">
-        <w:r>
-          <w:t>needs of data acquisition and device control</w:t>
-        </w:r>
-      </w:ins>
-      <w:ins w:id="4" w:author="X Han" w:date="2018-11-12T16:08:00Z">
+      <w:r>
+        <w:t>needs of data acquisition and device controls</w:t>
+      </w:r>
+      <w:r>
+        <w:t xml:space="preserve">, they </w:t>
+      </w:r>
+      <w:r>
+        <w:t xml:space="preserve">often </w:t>
+      </w:r>
+      <w:r>
+        <w:t xml:space="preserve">fail to offer flexibility </w:t>
+      </w:r>
+      <w:r>
+        <w:t>to interface with new instrument</w:t>
+      </w:r>
+      <w:ins w:id="1" w:author="Romano Linux Desktop" w:date="2018-11-13T13:42:00Z">
         <w:r>
           <w:t>s</w:t>
         </w:r>
       </w:ins>
-      <w:del w:id="5" w:author="X Han" w:date="2018-11-12T16:05:00Z">
-        <w:r>
-          <w:delText>needs</w:delText>
-        </w:r>
-      </w:del>
-      <w:r>
-        <w:t xml:space="preserve">, they </w:t>
-      </w:r>
-      <w:r>
-        <w:t xml:space="preserve">often </w:t>
-      </w:r>
-      <w:r>
-        <w:t xml:space="preserve">fail to offer flexibility </w:t>
-      </w:r>
-      <w:ins w:id="6" w:author="X Han" w:date="2018-11-12T16:07:00Z">
-        <w:r>
-          <w:t xml:space="preserve">to interface with </w:t>
-        </w:r>
-      </w:ins>
-      <w:del w:id="7" w:author="X Han" w:date="2018-11-12T16:07:00Z">
-        <w:r>
-          <w:delText>that allows for integration</w:delText>
-        </w:r>
-      </w:del>
-      <w:ins w:id="8" w:author="X Han" w:date="2018-11-12T16:06:00Z">
-        <w:r>
-          <w:t>new</w:t>
-        </w:r>
-      </w:ins>
-      <w:ins w:id="9" w:author="X Han" w:date="2018-11-12T16:07:00Z">
-        <w:r>
-          <w:t xml:space="preserve"> </w:t>
-        </w:r>
-      </w:ins>
-      <w:ins w:id="10" w:author="X Han" w:date="2018-11-12T16:06:00Z">
-        <w:r>
-          <w:t xml:space="preserve">instrument and </w:t>
-        </w:r>
-      </w:ins>
-      <w:del w:id="11" w:author="X Han" w:date="2018-11-12T16:06:00Z">
-        <w:r>
-          <w:delText xml:space="preserve"> across diverse </w:delText>
-        </w:r>
-        <w:r>
-          <w:delText>or new</w:delText>
-        </w:r>
-      </w:del>
-      <w:ins w:id="12" w:author="X Han" w:date="2018-11-12T16:08:00Z">
-        <w:r>
-          <w:t xml:space="preserve"> behavioral</w:t>
-        </w:r>
-      </w:ins>
+      <w:r>
+        <w:t xml:space="preserve"> and  behavioral</w:t>
+      </w:r>
       <w:r>
         <w:t xml:space="preserve"> </w:t>
       </w:r>
@@ -179,172 +139,166 @@
       <w:r>
         <w:t>.</w:t>
       </w:r>
-      <w:del w:id="13" w:author="X Han" w:date="2018-11-12T16:06:00Z">
+      <w:r>
+        <w:t xml:space="preserve"> For example, it has been difficult to integrate recently developed sCMOS camera</w:t>
+      </w:r>
+      <w:r>
+        <w:t>s</w:t>
+      </w:r>
+      <w:bookmarkStart w:id="2" w:name="_GoBack"/>
+      <w:bookmarkEnd w:id="2"/>
+      <w:r>
+        <w:t xml:space="preserve"> </w:t>
+      </w:r>
+      <w:r>
+        <w:t xml:space="preserve">with various input and output devices, for high speed, large scale calcium imaging analysis of neuronal circuits during behavior. </w:t>
+      </w:r>
+      <w:r>
+        <w:t xml:space="preserve">We here </w:t>
+      </w:r>
+      <w:r>
+        <w:t xml:space="preserve">developed </w:t>
+      </w:r>
+      <w:ins w:id="3" w:author="X Han" w:date="2018-11-12T16:09:00Z">
+        <w:r>
+          <w:t xml:space="preserve">a </w:t>
+        </w:r>
+      </w:ins>
+      <w:r>
+        <w:t xml:space="preserve">Teensy </w:t>
+      </w:r>
+      <w:r>
+        <w:t xml:space="preserve">3.2 </w:t>
+      </w:r>
+      <w:r>
+        <w:t>microcontroller-</w:t>
+      </w:r>
+      <w:r>
+        <w:t xml:space="preserve">based interface </w:t>
+      </w:r>
+      <w:r>
+        <w:t>that offers</w:t>
+      </w:r>
+      <w:r>
+        <w:t xml:space="preserve"> </w:t>
+      </w:r>
+      <w:r>
+        <w:t xml:space="preserve">high-speed, </w:t>
+      </w:r>
+      <w:r>
+        <w:t xml:space="preserve">precisely timed digital </w:t>
+      </w:r>
+      <w:ins w:id="4" w:author="X Han" w:date="2018-11-12T16:09:00Z">
+        <w:r>
+          <w:t xml:space="preserve">behavioral </w:t>
+        </w:r>
+      </w:ins>
+      <w:r>
+        <w:t>data acquisition</w:t>
+      </w:r>
+      <w:del w:id="5" w:author="X Han" w:date="2018-11-12T16:09:00Z">
+        <w:r>
+          <w:delText xml:space="preserve"> of behavioral data</w:delText>
+        </w:r>
+      </w:del>
+      <w:r>
+        <w:t>, and</w:t>
+      </w:r>
+      <w:r>
+        <w:t xml:space="preserve"> digital and </w:t>
+      </w:r>
+      <w:r>
+        <w:t>analog output</w:t>
+      </w:r>
+      <w:r>
+        <w:t>s</w:t>
+      </w:r>
+      <w:r>
+        <w:t xml:space="preserve"> </w:t>
+      </w:r>
+      <w:r>
+        <w:t>for controlling</w:t>
+      </w:r>
+      <w:r>
+        <w:t xml:space="preserve"> sCMOS camera</w:t>
+      </w:r>
+      <w:r>
+        <w:t>s</w:t>
+      </w:r>
+      <w:r>
+        <w:t xml:space="preserve"> and other</w:t>
+      </w:r>
+      <w:r>
+        <w:t xml:space="preserve"> devices. </w:t>
+      </w:r>
+      <w:r>
+        <w:t xml:space="preserve">We </w:t>
+      </w:r>
+      <w:r>
+        <w:t>demonstrate the efficacy and</w:t>
+      </w:r>
+      <w:r>
+        <w:t xml:space="preserve"> </w:t>
+      </w:r>
+      <w:r>
+        <w:t xml:space="preserve">the </w:t>
+      </w:r>
+      <w:r>
+        <w:t xml:space="preserve">temporal precision </w:t>
+      </w:r>
+      <w:r>
+        <w:t>of the Teensy</w:t>
+      </w:r>
+      <w:r>
+        <w:t xml:space="preserve"> interface </w:t>
+      </w:r>
+      <w:r>
+        <w:t>in two experimental settings</w:t>
+      </w:r>
+      <w:r>
+        <w:t xml:space="preserve">. In one example, we demonstrate the use of Teensy </w:t>
+      </w:r>
+      <w:r>
+        <w:t xml:space="preserve">interface </w:t>
+      </w:r>
+      <w:r>
+        <w:t xml:space="preserve">for </w:t>
+      </w:r>
+      <w:r>
+        <w:t>reliable</w:t>
+      </w:r>
+      <w:r>
+        <w:t xml:space="preserve"> recording of </w:t>
+      </w:r>
+      <w:del w:id="6" w:author="X Han" w:date="2018-11-12T16:10:00Z">
+        <w:r>
+          <w:delText xml:space="preserve">an </w:delText>
+        </w:r>
+      </w:del>
+      <w:r>
+        <w:t xml:space="preserve">animal’s </w:t>
+      </w:r>
+      <w:r>
+        <w:t>directional movement on a spherical treadmill</w:t>
+      </w:r>
+      <w:r>
+        <w:t xml:space="preserve">, along with simultaneous </w:t>
+      </w:r>
+      <w:r>
+        <w:t xml:space="preserve">control of </w:t>
+      </w:r>
+      <w:ins w:id="7" w:author="X Han" w:date="2018-11-12T16:10:00Z">
+        <w:r>
+          <w:t xml:space="preserve">sCMOS camera </w:t>
+        </w:r>
+      </w:ins>
+      <w:del w:id="8" w:author="X Han" w:date="2018-11-12T16:10:00Z">
+        <w:r>
+          <w:delText>an imaging device</w:delText>
+        </w:r>
         <w:r>
           <w:delText xml:space="preserve"> </w:delText>
         </w:r>
-        <w:r>
-          <w:delText>.</w:delText>
-        </w:r>
-      </w:del>
-      <w:r>
-        <w:t xml:space="preserve"> For example, it has been difficult to integrate recently developed sCMOS camera</w:t>
-      </w:r>
-      <w:r>
-        <w:t>s</w:t>
-      </w:r>
-      <w:r>
-        <w:t xml:space="preserve"> </w:t>
-      </w:r>
-      <w:r>
-        <w:t xml:space="preserve">with various input and output devices, for high speed, large scale calcium imaging analysis of neuronal circuits during behavior. </w:t>
-      </w:r>
-      <w:r>
-        <w:t xml:space="preserve">We here </w:t>
-      </w:r>
-      <w:r>
-        <w:t xml:space="preserve">developed </w:t>
-      </w:r>
-      <w:ins w:id="14" w:author="X Han" w:date="2018-11-12T16:09:00Z">
-        <w:r>
-          <w:t xml:space="preserve">a </w:t>
-        </w:r>
-      </w:ins>
-      <w:r>
-        <w:t xml:space="preserve">Teensy </w:t>
-      </w:r>
-      <w:r>
-        <w:t xml:space="preserve">3.2 </w:t>
-      </w:r>
-      <w:r>
-        <w:t>microcontroller-</w:t>
-      </w:r>
-      <w:r>
-        <w:t xml:space="preserve">based interface </w:t>
-      </w:r>
-      <w:r>
-        <w:t>that offers</w:t>
-      </w:r>
-      <w:r>
-        <w:t xml:space="preserve"> </w:t>
-      </w:r>
-      <w:r>
-        <w:t xml:space="preserve">high-speed, </w:t>
-      </w:r>
-      <w:r>
-        <w:t xml:space="preserve">precisely timed digital </w:t>
-      </w:r>
-      <w:ins w:id="15" w:author="X Han" w:date="2018-11-12T16:09:00Z">
-        <w:r>
-          <w:t xml:space="preserve">behavioral </w:t>
-        </w:r>
-      </w:ins>
-      <w:r>
-        <w:t>data acquisition</w:t>
-      </w:r>
-      <w:del w:id="16" w:author="X Han" w:date="2018-11-12T16:09:00Z">
-        <w:r>
-          <w:delText xml:space="preserve"> of behavioral data</w:delText>
-        </w:r>
-      </w:del>
-      <w:r>
-        <w:t>, and</w:t>
-      </w:r>
-      <w:r>
-        <w:t xml:space="preserve"> digital and </w:t>
-      </w:r>
-      <w:r>
-        <w:t>analog output</w:t>
-      </w:r>
-      <w:r>
-        <w:t>s</w:t>
-      </w:r>
-      <w:r>
-        <w:t xml:space="preserve"> </w:t>
-      </w:r>
-      <w:r>
-        <w:t>for controlling</w:t>
-      </w:r>
-      <w:r>
-        <w:t xml:space="preserve"> sCMOS camera</w:t>
-      </w:r>
-      <w:r>
-        <w:t>s</w:t>
-      </w:r>
-      <w:r>
-        <w:t xml:space="preserve"> and other</w:t>
-      </w:r>
-      <w:r>
-        <w:t xml:space="preserve"> devices. </w:t>
-      </w:r>
-      <w:r>
-        <w:t xml:space="preserve">We </w:t>
-      </w:r>
-      <w:r>
-        <w:t>demonstrate the efficacy and</w:t>
-      </w:r>
-      <w:r>
-        <w:t xml:space="preserve"> </w:t>
-      </w:r>
-      <w:r>
-        <w:t xml:space="preserve">the </w:t>
-      </w:r>
-      <w:r>
-        <w:t xml:space="preserve">temporal precision </w:t>
-      </w:r>
-      <w:r>
-        <w:t>of the Teensy</w:t>
-      </w:r>
-      <w:r>
-        <w:t xml:space="preserve"> interface </w:t>
-      </w:r>
-      <w:r>
-        <w:t>in two experimental settings</w:t>
-      </w:r>
-      <w:r>
-        <w:t xml:space="preserve">. In one example, we demonstrate the use of Teensy </w:t>
-      </w:r>
-      <w:r>
-        <w:t xml:space="preserve">interface </w:t>
-      </w:r>
-      <w:r>
-        <w:t xml:space="preserve">for </w:t>
-      </w:r>
-      <w:r>
-        <w:t>reliable</w:t>
-      </w:r>
-      <w:r>
-        <w:t xml:space="preserve"> recording of </w:t>
-      </w:r>
-      <w:del w:id="17" w:author="X Han" w:date="2018-11-12T16:10:00Z">
-        <w:r>
-          <w:delText xml:space="preserve">an </w:delText>
-        </w:r>
-      </w:del>
-      <w:r>
-        <w:t xml:space="preserve">animal’s </w:t>
-      </w:r>
-      <w:r>
-        <w:t>directional movement on a spherical treadmill</w:t>
-      </w:r>
-      <w:r>
-        <w:t xml:space="preserve">, along with simultaneous </w:t>
-      </w:r>
-      <w:r>
-        <w:t xml:space="preserve">control of </w:t>
-      </w:r>
-      <w:ins w:id="18" w:author="X Han" w:date="2018-11-12T16:10:00Z">
-        <w:r>
-          <w:t xml:space="preserve">sCMOS camera </w:t>
-        </w:r>
-      </w:ins>
-      <w:del w:id="19" w:author="X Han" w:date="2018-11-12T16:10:00Z">
-        <w:r>
-          <w:delText>an imaging device</w:delText>
-        </w:r>
-        <w:r>
-          <w:delText xml:space="preserve"> </w:delText>
-        </w:r>
       </w:del>
       <w:r>
         <w:t>for</w:t>
@@ -355,7 +309,7 @@
       <w:r>
         <w:t xml:space="preserve"> </w:t>
       </w:r>
-      <w:del w:id="20" w:author="X Han" w:date="2018-11-12T16:10:00Z">
+      <w:del w:id="9" w:author="X Han" w:date="2018-11-12T16:10:00Z">
         <w:r>
           <w:delText xml:space="preserve">integrated </w:delText>
         </w:r>
@@ -405,12 +359,12 @@
       <w:r>
         <w:t xml:space="preserve">controlling </w:t>
       </w:r>
-      <w:ins w:id="21" w:author="X Han" w:date="2018-11-12T16:10:00Z">
+      <w:ins w:id="10" w:author="X Han" w:date="2018-11-12T16:10:00Z">
         <w:r>
           <w:t xml:space="preserve">sCMOS </w:t>
         </w:r>
       </w:ins>
-      <w:del w:id="22" w:author="X Han" w:date="2018-11-12T16:10:00Z">
+      <w:del w:id="11" w:author="X Han" w:date="2018-11-12T16:10:00Z">
         <w:r>
           <w:delText xml:space="preserve">a </w:delText>
         </w:r>
@@ -436,12 +390,12 @@
       <w:r>
         <w:t xml:space="preserve">efficient and flexible </w:t>
       </w:r>
-      <w:del w:id="23" w:author="X Han" w:date="2018-11-12T16:11:00Z">
+      <w:del w:id="12" w:author="X Han" w:date="2018-11-12T16:11:00Z">
         <w:r>
           <w:delText xml:space="preserve">platform </w:delText>
         </w:r>
       </w:del>
-      <w:ins w:id="24" w:author="X Han" w:date="2018-11-12T16:11:00Z">
+      <w:ins w:id="13" w:author="X Han" w:date="2018-11-12T16:11:00Z">
         <w:r>
           <w:t xml:space="preserve">interface </w:t>
         </w:r>
@@ -467,17 +421,17 @@
       <w:r>
         <w:t xml:space="preserve">behavior </w:t>
       </w:r>
-      <w:del w:id="25" w:author="X Han" w:date="2018-11-12T16:11:00Z">
+      <w:del w:id="14" w:author="X Han" w:date="2018-11-12T16:11:00Z">
         <w:r>
           <w:delText xml:space="preserve">output </w:delText>
         </w:r>
       </w:del>
-      <w:ins w:id="26" w:author="X Han" w:date="2018-11-12T16:12:00Z">
+      <w:ins w:id="15" w:author="X Han" w:date="2018-11-12T16:12:00Z">
         <w:r>
           <w:t>monitoring</w:t>
         </w:r>
       </w:ins>
-      <w:del w:id="27" w:author="X Han" w:date="2018-11-12T16:11:00Z">
+      <w:del w:id="16" w:author="X Han" w:date="2018-11-12T16:11:00Z">
         <w:r>
           <w:delText>for systems neuroscience experiments</w:delText>
         </w:r>
@@ -508,7 +462,7 @@
       <w:pPr>
         <w:ind w:firstLine="360"/>
         <w:rPr>
-          <w:del w:id="28" w:author="X Han" w:date="2018-11-12T16:19:00Z"/>
+          <w:del w:id="17" w:author="X Han" w:date="2018-11-12T16:19:00Z"/>
         </w:rPr>
       </w:pPr>
       <w:r>
@@ -532,12 +486,12 @@
       <w:r>
         <w:t xml:space="preserve"> </w:t>
       </w:r>
-      <w:ins w:id="29" w:author="X Han" w:date="2018-11-12T16:12:00Z">
+      <w:ins w:id="18" w:author="X Han" w:date="2018-11-12T16:12:00Z">
         <w:r>
           <w:t xml:space="preserve">large scale </w:t>
         </w:r>
       </w:ins>
-      <w:del w:id="30" w:author="X Han" w:date="2018-11-12T16:12:00Z">
+      <w:del w:id="19" w:author="X Han" w:date="2018-11-12T16:12:00Z">
         <w:r>
           <w:delText xml:space="preserve">neuroscientists to </w:delText>
         </w:r>
@@ -560,12 +514,12 @@
       <w:r>
         <w:t xml:space="preserve">’ activity, allowing </w:t>
       </w:r>
-      <w:del w:id="31" w:author="X Han" w:date="2018-11-12T16:13:00Z">
+      <w:del w:id="20" w:author="X Han" w:date="2018-11-12T16:13:00Z">
         <w:r>
           <w:delText xml:space="preserve">the </w:delText>
         </w:r>
       </w:del>
-      <w:ins w:id="32" w:author="X Han" w:date="2018-11-12T16:13:00Z">
+      <w:ins w:id="21" w:author="X Han" w:date="2018-11-12T16:13:00Z">
         <w:r>
           <w:t xml:space="preserve">comprehensive </w:t>
         </w:r>
@@ -573,7 +527,7 @@
       <w:r>
         <w:t xml:space="preserve">analysis of </w:t>
       </w:r>
-      <w:ins w:id="33" w:author="X Han" w:date="2018-11-12T16:12:00Z">
+      <w:ins w:id="22" w:author="X Han" w:date="2018-11-12T16:12:00Z">
         <w:r>
           <w:t xml:space="preserve">neural </w:t>
         </w:r>
@@ -614,7 +568,7 @@
       <w:r>
         <w:t xml:space="preserve">. </w:t>
       </w:r>
-      <w:ins w:id="34" w:author="X Han" w:date="2018-11-12T16:21:00Z">
+      <w:ins w:id="23" w:author="X Han" w:date="2018-11-12T16:21:00Z">
         <w:r>
           <w:t>One key aspect of</w:t>
         </w:r>
@@ -622,12 +576,12 @@
           <w:t xml:space="preserve"> </w:t>
         </w:r>
       </w:ins>
-      <w:ins w:id="35" w:author="X Han" w:date="2018-11-12T16:22:00Z">
+      <w:ins w:id="24" w:author="X Han" w:date="2018-11-12T16:22:00Z">
         <w:r>
           <w:t xml:space="preserve">such </w:t>
         </w:r>
       </w:ins>
-      <w:ins w:id="36" w:author="X Han" w:date="2018-11-12T16:21:00Z">
+      <w:ins w:id="25" w:author="X Han" w:date="2018-11-12T16:21:00Z">
         <w:r>
           <w:t xml:space="preserve">behavioral experimental design is the temporal precision, where neural activities can be precisely aligned with behavioral progress (Reference from the previous sentence: Solaris…..). </w:t>
         </w:r>
@@ -635,12 +589,12 @@
       <w:r>
         <w:t xml:space="preserve">However, </w:t>
       </w:r>
-      <w:ins w:id="37" w:author="X Han" w:date="2018-11-12T16:22:00Z">
+      <w:ins w:id="26" w:author="X Han" w:date="2018-11-12T16:22:00Z">
         <w:r>
           <w:t xml:space="preserve">it has been difficult to </w:t>
         </w:r>
       </w:ins>
-      <w:del w:id="38" w:author="X Han" w:date="2018-11-12T16:22:00Z">
+      <w:del w:id="27" w:author="X Han" w:date="2018-11-12T16:22:00Z">
         <w:r>
           <w:delText xml:space="preserve">the </w:delText>
         </w:r>
@@ -648,12 +602,12 @@
       <w:r>
         <w:t>integrat</w:t>
       </w:r>
-      <w:ins w:id="39" w:author="X Han" w:date="2018-11-12T16:22:00Z">
+      <w:ins w:id="28" w:author="X Han" w:date="2018-11-12T16:22:00Z">
         <w:r>
           <w:t>e</w:t>
         </w:r>
       </w:ins>
-      <w:del w:id="40" w:author="X Han" w:date="2018-11-12T16:22:00Z">
+      <w:del w:id="29" w:author="X Han" w:date="2018-11-12T16:22:00Z">
         <w:r>
           <w:delText>ion of</w:delText>
         </w:r>
@@ -661,7 +615,7 @@
       <w:r>
         <w:t xml:space="preserve"> high speed sCMOS cameras </w:t>
       </w:r>
-      <w:ins w:id="41" w:author="X Han" w:date="2018-11-12T16:22:00Z">
+      <w:ins w:id="30" w:author="X Han" w:date="2018-11-12T16:22:00Z">
         <w:r>
           <w:t xml:space="preserve">deployed in calcium imaging experiment </w:t>
         </w:r>
@@ -675,7 +629,7 @@
       <w:r>
         <w:t xml:space="preserve"> behavioral</w:t>
       </w:r>
-      <w:ins w:id="42" w:author="X Han" w:date="2018-11-12T16:26:00Z">
+      <w:ins w:id="31" w:author="X Han" w:date="2018-11-12T16:26:00Z">
         <w:r>
           <w:t>.</w:t>
         </w:r>
@@ -683,47 +637,47 @@
       <w:r>
         <w:t xml:space="preserve"> </w:t>
       </w:r>
-      <w:del w:id="43" w:author="X Han" w:date="2018-11-12T16:13:00Z">
+      <w:del w:id="32" w:author="X Han" w:date="2018-11-12T16:13:00Z">
         <w:r>
           <w:delText xml:space="preserve">progress </w:delText>
         </w:r>
       </w:del>
-      <w:ins w:id="44" w:author="X Han" w:date="2018-11-12T16:13:00Z">
+      <w:ins w:id="33" w:author="X Han" w:date="2018-11-12T16:13:00Z">
         <w:r>
           <w:t>experiments</w:t>
         </w:r>
       </w:ins>
-      <w:del w:id="45" w:author="X Han" w:date="2018-11-12T16:23:00Z">
+      <w:del w:id="34" w:author="X Han" w:date="2018-11-12T16:23:00Z">
         <w:r>
           <w:delText>has been difficult</w:delText>
         </w:r>
       </w:del>
-      <w:ins w:id="46" w:author="X Han" w:date="2018-11-12T16:15:00Z">
+      <w:ins w:id="35" w:author="X Han" w:date="2018-11-12T16:15:00Z">
         <w:r>
           <w:t>, primarily due to the large</w:t>
         </w:r>
       </w:ins>
-      <w:ins w:id="47" w:author="X Han" w:date="2018-11-12T16:16:00Z">
+      <w:ins w:id="36" w:author="X Han" w:date="2018-11-12T16:16:00Z">
         <w:r>
           <w:t xml:space="preserve"> volume of</w:t>
         </w:r>
       </w:ins>
-      <w:ins w:id="48" w:author="X Han" w:date="2018-11-12T16:15:00Z">
+      <w:ins w:id="37" w:author="X Han" w:date="2018-11-12T16:15:00Z">
         <w:r>
           <w:t xml:space="preserve"> data generated by sCMOS cameras</w:t>
         </w:r>
       </w:ins>
-      <w:ins w:id="49" w:author="X Han" w:date="2018-11-12T16:16:00Z">
+      <w:ins w:id="38" w:author="X Han" w:date="2018-11-12T16:16:00Z">
         <w:r>
           <w:t xml:space="preserve"> at high </w:t>
         </w:r>
       </w:ins>
-      <w:ins w:id="50" w:author="X Han" w:date="2018-11-12T16:17:00Z">
+      <w:ins w:id="39" w:author="X Han" w:date="2018-11-12T16:17:00Z">
         <w:r>
           <w:t xml:space="preserve">speed. </w:t>
         </w:r>
       </w:ins>
-      <w:del w:id="51" w:author="X Han" w:date="2018-11-12T16:16:00Z">
+      <w:del w:id="40" w:author="X Han" w:date="2018-11-12T16:16:00Z">
         <w:r>
           <w:delText xml:space="preserve">. </w:delText>
         </w:r>
@@ -737,17 +691,17 @@
           <w:delText>design different experiments with precise and consistent imaging rates while synchronizing experimental event timing with frame capture</w:delText>
         </w:r>
       </w:del>
-      <w:del w:id="52" w:author="X Han" w:date="2018-11-12T16:17:00Z">
+      <w:del w:id="41" w:author="X Han" w:date="2018-11-12T16:17:00Z">
         <w:r>
           <w:delText>.</w:delText>
         </w:r>
       </w:del>
-      <w:ins w:id="53" w:author="X Han" w:date="2018-11-12T16:19:00Z">
+      <w:ins w:id="42" w:author="X Han" w:date="2018-11-12T16:19:00Z">
         <w:r>
           <w:t xml:space="preserve"> Traditional</w:t>
         </w:r>
       </w:ins>
-      <w:ins w:id="54" w:author="X Han" w:date="2018-11-12T16:20:00Z">
+      <w:ins w:id="43" w:author="X Han" w:date="2018-11-12T16:20:00Z">
         <w:r>
           <w:t xml:space="preserve"> A</w:t>
         </w:r>
@@ -779,7 +733,7 @@
           <w:t xml:space="preserve">LabVIEW and Matlab, </w:t>
         </w:r>
       </w:ins>
-      <w:ins w:id="55" w:author="X Han" w:date="2018-11-12T16:23:00Z">
+      <w:ins w:id="44" w:author="X Han" w:date="2018-11-12T16:23:00Z">
         <w:r>
           <w:t xml:space="preserve">tend to result in </w:t>
         </w:r>
@@ -794,7 +748,7 @@
           <w:kern w:val="24"/>
         </w:rPr>
       </w:pPr>
-      <w:del w:id="56" w:author="X Han" w:date="2018-11-12T16:17:00Z">
+      <w:del w:id="45" w:author="X Han" w:date="2018-11-12T16:17:00Z">
         <w:r>
           <w:delText>E</w:delText>
         </w:r>
@@ -814,7 +768,7 @@
           <w:delText xml:space="preserve">, as noted previously for electrophysiology recordings </w:delText>
         </w:r>
       </w:del>
-      <w:customXmlDelRangeStart w:id="57" w:author="X Han" w:date="2018-11-12T16:17:00Z"/>
+      <w:customXmlDelRangeStart w:id="46" w:author="X Han" w:date="2018-11-12T16:17:00Z"/>
       <w:sdt>
         <w:sdtPr>
           <w:id w:val="-161628014"/>
@@ -822,8 +776,8 @@
         </w:sdtPr>
         <w:sdtEndPr/>
         <w:sdtContent>
-          <w:customXmlDelRangeEnd w:id="57"/>
-          <w:del w:id="58" w:author="X Han" w:date="2018-11-12T16:17:00Z">
+          <w:customXmlDelRangeEnd w:id="46"/>
+          <w:del w:id="47" w:author="X Han" w:date="2018-11-12T16:17:00Z">
             <w:r>
               <w:fldChar w:fldCharType="begin"/>
             </w:r>
@@ -837,29 +791,22 @@
               <w:rPr>
                 <w:noProof/>
               </w:rPr>
-              <w:delText xml:space="preserve">(Solari, Sviatkó, </w:delText>
-            </w:r>
-            <w:r>
-              <w:rPr>
-                <w:noProof/>
-              </w:rPr>
-              <w:lastRenderedPageBreak/>
-              <w:delText>Laszlovsky, Hegedüs, &amp; Hangya, 2018)</w:delText>
+              <w:delText>(Solari, Sviatkó, Laszlovsky, Hegedüs, &amp; Hangya, 2018)</w:delText>
             </w:r>
             <w:r>
               <w:fldChar w:fldCharType="end"/>
             </w:r>
           </w:del>
-          <w:customXmlDelRangeStart w:id="59" w:author="X Han" w:date="2018-11-12T16:17:00Z"/>
+          <w:customXmlDelRangeStart w:id="48" w:author="X Han" w:date="2018-11-12T16:17:00Z"/>
         </w:sdtContent>
       </w:sdt>
-      <w:customXmlDelRangeEnd w:id="59"/>
-      <w:del w:id="60" w:author="X Han" w:date="2018-11-12T16:17:00Z">
+      <w:customXmlDelRangeEnd w:id="48"/>
+      <w:del w:id="49" w:author="X Han" w:date="2018-11-12T16:17:00Z">
         <w:r>
           <w:delText xml:space="preserve">. </w:delText>
         </w:r>
       </w:del>
-      <w:del w:id="61" w:author="X Han" w:date="2018-11-12T16:21:00Z">
+      <w:del w:id="50" w:author="X Han" w:date="2018-11-12T16:21:00Z">
         <w:r>
           <w:delText>There are many strategies to</w:delText>
         </w:r>
@@ -867,32 +814,32 @@
           <w:delText xml:space="preserve"> control the temporal precision of a</w:delText>
         </w:r>
       </w:del>
-      <w:del w:id="62" w:author="X Han" w:date="2018-11-12T16:17:00Z">
+      <w:del w:id="51" w:author="X Han" w:date="2018-11-12T16:17:00Z">
         <w:r>
           <w:delText>n</w:delText>
         </w:r>
       </w:del>
-      <w:del w:id="63" w:author="X Han" w:date="2018-11-12T16:21:00Z">
+      <w:del w:id="52" w:author="X Han" w:date="2018-11-12T16:21:00Z">
         <w:r>
           <w:delText xml:space="preserve"> experiment, where neural activities can be precisely aligned with behavioral progress</w:delText>
         </w:r>
       </w:del>
-      <w:del w:id="64" w:author="X Han" w:date="2018-11-12T16:18:00Z">
+      <w:del w:id="53" w:author="X Han" w:date="2018-11-12T16:18:00Z">
         <w:r>
           <w:delText>,</w:delText>
         </w:r>
       </w:del>
-      <w:del w:id="65" w:author="X Han" w:date="2018-11-12T16:20:00Z">
+      <w:del w:id="54" w:author="X Han" w:date="2018-11-12T16:20:00Z">
         <w:r>
           <w:delText xml:space="preserve"> </w:delText>
         </w:r>
       </w:del>
-      <w:del w:id="66" w:author="X Han" w:date="2018-11-12T16:18:00Z">
+      <w:del w:id="55" w:author="X Han" w:date="2018-11-12T16:18:00Z">
         <w:r>
           <w:delText xml:space="preserve">such as </w:delText>
         </w:r>
       </w:del>
-      <w:del w:id="67" w:author="X Han" w:date="2018-11-12T16:20:00Z">
+      <w:del w:id="56" w:author="X Han" w:date="2018-11-12T16:20:00Z">
         <w:r>
           <w:delText xml:space="preserve">various </w:delText>
         </w:r>
@@ -905,7 +852,7 @@
           <w:delText>A</w:delText>
         </w:r>
       </w:del>
-      <w:del w:id="68" w:author="X Han" w:date="2018-11-12T16:19:00Z">
+      <w:del w:id="57" w:author="X Han" w:date="2018-11-12T16:19:00Z">
         <w:r>
           <w:rPr>
             <w:rFonts w:eastAsiaTheme="minorEastAsia" w:hAnsi="Calibri"/>
@@ -940,7 +887,7 @@
           <w:delText>and Matlab.</w:delText>
         </w:r>
       </w:del>
-      <w:del w:id="69" w:author="X Han" w:date="2018-11-12T16:23:00Z">
+      <w:del w:id="58" w:author="X Han" w:date="2018-11-12T16:23:00Z">
         <w:r>
           <w:delText xml:space="preserve"> However, </w:delText>
         </w:r>
@@ -950,7 +897,16 @@
             <w:color w:val="000000" w:themeColor="text1"/>
             <w:kern w:val="24"/>
           </w:rPr>
-          <w:delText>depending on how the experiment is designed with these programs</w:delText>
+          <w:delText xml:space="preserve">depending </w:delText>
+        </w:r>
+        <w:r>
+          <w:rPr>
+            <w:rFonts w:eastAsiaTheme="minorEastAsia" w:hAnsi="Calibri"/>
+            <w:color w:val="000000" w:themeColor="text1"/>
+            <w:kern w:val="24"/>
+          </w:rPr>
+          <w:lastRenderedPageBreak/>
+          <w:delText>on how the experiment is designed with these programs</w:delText>
         </w:r>
         <w:r>
           <w:delText xml:space="preserve">, it </w:delText>
@@ -964,7 +920,7 @@
           <w:delText xml:space="preserve">can lead to </w:delText>
         </w:r>
       </w:del>
-      <w:ins w:id="70" w:author="X Han" w:date="2018-11-12T16:24:00Z">
+      <w:ins w:id="59" w:author="X Han" w:date="2018-11-12T16:24:00Z">
         <w:r>
           <w:rPr>
             <w:rFonts w:eastAsiaTheme="minorEastAsia" w:hAnsi="Calibri"/>
@@ -982,7 +938,7 @@
         </w:rPr>
         <w:t xml:space="preserve">variability in experimental timing, including frame capture, data acquisition, or </w:t>
       </w:r>
-      <w:ins w:id="71" w:author="X Han" w:date="2018-11-12T16:24:00Z">
+      <w:ins w:id="60" w:author="X Han" w:date="2018-11-12T16:24:00Z">
         <w:r>
           <w:rPr>
             <w:rFonts w:eastAsiaTheme="minorEastAsia" w:hAnsi="Calibri"/>
@@ -992,7 +948,7 @@
           <w:t>device control</w:t>
         </w:r>
       </w:ins>
-      <w:del w:id="72" w:author="X Han" w:date="2018-11-12T16:24:00Z">
+      <w:del w:id="61" w:author="X Han" w:date="2018-11-12T16:24:00Z">
         <w:r>
           <w:rPr>
             <w:rFonts w:eastAsiaTheme="minorEastAsia" w:hAnsi="Calibri"/>
@@ -1026,7 +982,7 @@
         </w:rPr>
         <w:t xml:space="preserve"> Th</w:t>
       </w:r>
-      <w:ins w:id="73" w:author="X Han" w:date="2018-11-12T16:26:00Z">
+      <w:ins w:id="62" w:author="X Han" w:date="2018-11-12T16:26:00Z">
         <w:r>
           <w:rPr>
             <w:rFonts w:eastAsiaTheme="minorEastAsia" w:hAnsi="Calibri"/>
@@ -1036,7 +992,7 @@
           <w:t xml:space="preserve">ese </w:t>
         </w:r>
       </w:ins>
-      <w:del w:id="74" w:author="X Han" w:date="2018-11-12T16:26:00Z">
+      <w:del w:id="63" w:author="X Han" w:date="2018-11-12T16:26:00Z">
         <w:r>
           <w:rPr>
             <w:rFonts w:eastAsiaTheme="minorEastAsia" w:hAnsi="Calibri"/>
@@ -1049,7 +1005,7 @@
           <w:delText>the fact that these</w:delText>
         </w:r>
       </w:del>
-      <w:ins w:id="75" w:author="X Han" w:date="2018-11-12T16:27:00Z">
+      <w:ins w:id="64" w:author="X Han" w:date="2018-11-12T16:27:00Z">
         <w:r>
           <w:t>powerful</w:t>
         </w:r>
@@ -1062,7 +1018,7 @@
         </w:rPr>
         <w:t xml:space="preserve"> computer programs </w:t>
       </w:r>
-      <w:ins w:id="76" w:author="X Han" w:date="2018-11-12T16:27:00Z">
+      <w:ins w:id="65" w:author="X Han" w:date="2018-11-12T16:27:00Z">
         <w:r>
           <w:rPr>
             <w:rFonts w:eastAsiaTheme="minorEastAsia" w:hAnsi="Calibri"/>
@@ -1080,7 +1036,7 @@
         </w:rPr>
         <w:t xml:space="preserve">utilize </w:t>
       </w:r>
-      <w:del w:id="77" w:author="X Han" w:date="2018-11-12T16:27:00Z">
+      <w:del w:id="66" w:author="X Han" w:date="2018-11-12T16:27:00Z">
         <w:r>
           <w:rPr>
             <w:rFonts w:eastAsiaTheme="minorEastAsia" w:hAnsi="Calibri"/>
@@ -1090,7 +1046,7 @@
           <w:delText xml:space="preserve">a </w:delText>
         </w:r>
       </w:del>
-      <w:ins w:id="78" w:author="X Han" w:date="2018-11-12T16:27:00Z">
+      <w:ins w:id="67" w:author="X Han" w:date="2018-11-12T16:27:00Z">
         <w:r>
           <w:rPr>
             <w:rFonts w:eastAsiaTheme="minorEastAsia" w:hAnsi="Calibri"/>
@@ -1108,7 +1064,7 @@
         </w:rPr>
         <w:t xml:space="preserve">full operating system that </w:t>
       </w:r>
-      <w:ins w:id="79" w:author="X Han" w:date="2018-11-12T16:27:00Z">
+      <w:ins w:id="68" w:author="X Han" w:date="2018-11-12T16:27:00Z">
         <w:r>
           <w:rPr>
             <w:rFonts w:eastAsiaTheme="minorEastAsia" w:hAnsi="Calibri"/>
@@ -1118,7 +1074,7 @@
           <w:t xml:space="preserve">need to </w:t>
         </w:r>
       </w:ins>
-      <w:del w:id="80" w:author="X Han" w:date="2018-11-12T16:27:00Z">
+      <w:del w:id="69" w:author="X Han" w:date="2018-11-12T16:27:00Z">
         <w:r>
           <w:rPr>
             <w:rFonts w:eastAsiaTheme="minorEastAsia" w:hAnsi="Calibri"/>
@@ -1136,7 +1092,7 @@
         </w:rPr>
         <w:t>balance</w:t>
       </w:r>
-      <w:ins w:id="81" w:author="X Han" w:date="2018-11-12T16:27:00Z">
+      <w:ins w:id="70" w:author="X Han" w:date="2018-11-12T16:27:00Z">
         <w:r>
           <w:rPr>
             <w:rFonts w:eastAsiaTheme="minorEastAsia" w:hAnsi="Calibri"/>
@@ -1146,7 +1102,7 @@
           <w:t xml:space="preserve"> vari</w:t>
         </w:r>
       </w:ins>
-      <w:ins w:id="82" w:author="X Han" w:date="2018-11-12T16:39:00Z">
+      <w:ins w:id="71" w:author="X Han" w:date="2018-11-12T16:39:00Z">
         <w:r>
           <w:rPr>
             <w:rFonts w:eastAsiaTheme="minorEastAsia" w:hAnsi="Calibri"/>
@@ -1156,7 +1112,7 @@
           <w:t>o</w:t>
         </w:r>
       </w:ins>
-      <w:ins w:id="83" w:author="X Han" w:date="2018-11-12T16:27:00Z">
+      <w:ins w:id="72" w:author="X Han" w:date="2018-11-12T16:27:00Z">
         <w:r>
           <w:rPr>
             <w:rFonts w:eastAsiaTheme="minorEastAsia" w:hAnsi="Calibri"/>
@@ -1166,7 +1122,7 @@
           <w:t>us</w:t>
         </w:r>
       </w:ins>
-      <w:del w:id="84" w:author="X Han" w:date="2018-11-12T16:27:00Z">
+      <w:del w:id="73" w:author="X Han" w:date="2018-11-12T16:27:00Z">
         <w:r>
           <w:rPr>
             <w:rFonts w:eastAsiaTheme="minorEastAsia" w:hAnsi="Calibri"/>
@@ -1184,7 +1140,7 @@
         </w:rPr>
         <w:t xml:space="preserve"> operating system processes at once</w:t>
       </w:r>
-      <w:ins w:id="85" w:author="X Han" w:date="2018-11-12T16:27:00Z">
+      <w:ins w:id="74" w:author="X Han" w:date="2018-11-12T16:27:00Z">
         <w:r>
           <w:rPr>
             <w:rFonts w:eastAsiaTheme="minorEastAsia" w:hAnsi="Calibri"/>
@@ -1194,7 +1150,7 @@
           <w:t>, and thus can result in undesired delays</w:t>
         </w:r>
       </w:ins>
-      <w:ins w:id="86" w:author="X Han" w:date="2018-11-12T16:28:00Z">
+      <w:ins w:id="75" w:author="X Han" w:date="2018-11-12T16:28:00Z">
         <w:r>
           <w:rPr>
             <w:rFonts w:eastAsiaTheme="minorEastAsia" w:hAnsi="Calibri"/>
@@ -1204,7 +1160,7 @@
           <w:t xml:space="preserve"> if implemented</w:t>
         </w:r>
       </w:ins>
-      <w:ins w:id="87" w:author="X Han" w:date="2018-11-12T16:29:00Z">
+      <w:ins w:id="76" w:author="X Han" w:date="2018-11-12T16:29:00Z">
         <w:r>
           <w:rPr>
             <w:rFonts w:eastAsiaTheme="minorEastAsia" w:hAnsi="Calibri"/>
@@ -1222,7 +1178,7 @@
         </w:rPr>
         <w:t>.</w:t>
       </w:r>
-      <w:del w:id="88" w:author="X Han" w:date="2018-11-12T16:28:00Z">
+      <w:del w:id="77" w:author="X Han" w:date="2018-11-12T16:28:00Z">
         <w:r>
           <w:rPr>
             <w:rFonts w:eastAsiaTheme="minorEastAsia" w:hAnsi="Calibri"/>
@@ -1293,7 +1249,7 @@
         </w:rPr>
         <w:t xml:space="preserve">Over the last </w:t>
       </w:r>
-      <w:del w:id="89" w:author="X Han" w:date="2018-11-12T16:41:00Z">
+      <w:del w:id="78" w:author="X Han" w:date="2018-11-12T16:41:00Z">
         <w:r>
           <w:rPr>
             <w:rFonts w:eastAsiaTheme="minorEastAsia" w:hAnsi="Calibri"/>
@@ -1303,7 +1259,7 @@
           <w:delText>several years</w:delText>
         </w:r>
       </w:del>
-      <w:ins w:id="90" w:author="X Han" w:date="2018-11-12T16:41:00Z">
+      <w:ins w:id="79" w:author="X Han" w:date="2018-11-12T16:41:00Z">
         <w:r>
           <w:rPr>
             <w:rFonts w:eastAsiaTheme="minorEastAsia" w:hAnsi="Calibri"/>
@@ -1324,7 +1280,7 @@
       <w:r>
         <w:t xml:space="preserve">microcontrollers </w:t>
       </w:r>
-      <w:del w:id="91" w:author="X Han" w:date="2018-11-12T16:42:00Z">
+      <w:del w:id="80" w:author="X Han" w:date="2018-11-12T16:42:00Z">
         <w:r>
           <w:delText xml:space="preserve">traditionally </w:delText>
         </w:r>
@@ -1338,7 +1294,7 @@
           <w:delText xml:space="preserve"> by</w:delText>
         </w:r>
       </w:del>
-      <w:ins w:id="92" w:author="X Han" w:date="2018-11-12T16:42:00Z">
+      <w:ins w:id="81" w:author="X Han" w:date="2018-11-12T16:42:00Z">
         <w:r>
           <w:t>marketed to</w:t>
         </w:r>
@@ -1473,7 +1429,7 @@
       <w:r>
         <w:t>microcontroller</w:t>
       </w:r>
-      <w:ins w:id="93" w:author="X Han" w:date="2018-11-12T16:42:00Z">
+      <w:ins w:id="82" w:author="X Han" w:date="2018-11-12T16:42:00Z">
         <w:r>
           <w:t>s</w:t>
         </w:r>
@@ -1541,21 +1497,21 @@
       <w:r>
         <w:t xml:space="preserve"> Recently, </w:t>
       </w:r>
-      <w:del w:id="94" w:author="X Han" w:date="2018-11-12T16:43:00Z">
+      <w:del w:id="83" w:author="X Han" w:date="2018-11-12T16:43:00Z">
         <w:r>
           <w:delText xml:space="preserve">the </w:delText>
         </w:r>
       </w:del>
-      <w:commentRangeStart w:id="95"/>
+      <w:commentRangeStart w:id="84"/>
       <w:r>
         <w:t>Teensy</w:t>
       </w:r>
-      <w:ins w:id="96" w:author="X Han" w:date="2018-11-12T16:43:00Z">
+      <w:ins w:id="85" w:author="X Han" w:date="2018-11-12T16:43:00Z">
         <w:r>
           <w:t>-</w:t>
         </w:r>
       </w:ins>
-      <w:del w:id="97" w:author="X Han" w:date="2018-11-12T16:43:00Z">
+      <w:del w:id="86" w:author="X Han" w:date="2018-11-12T16:43:00Z">
         <w:r>
           <w:delText xml:space="preserve"> </w:delText>
         </w:r>
@@ -1563,12 +1519,12 @@
       <w:r>
         <w:t>3.2</w:t>
       </w:r>
-      <w:commentRangeEnd w:id="95"/>
+      <w:commentRangeEnd w:id="84"/>
       <w:r>
         <w:rPr>
           <w:rStyle w:val="CommentReference"/>
         </w:rPr>
-        <w:commentReference w:id="95"/>
+        <w:commentReference w:id="84"/>
       </w:r>
       <w:r>
         <w:t xml:space="preserve"> </w:t>
@@ -1576,17 +1532,17 @@
       <w:r>
         <w:t xml:space="preserve">was developed, which has </w:t>
       </w:r>
-      <w:ins w:id="98" w:author="X Han" w:date="2018-11-12T16:43:00Z">
+      <w:ins w:id="87" w:author="X Han" w:date="2018-11-12T16:43:00Z">
         <w:r>
           <w:t>all the key features of Arduinos</w:t>
         </w:r>
       </w:ins>
-      <w:ins w:id="99" w:author="X Han" w:date="2018-11-12T16:44:00Z">
+      <w:ins w:id="88" w:author="X Han" w:date="2018-11-12T16:44:00Z">
         <w:r>
           <w:t xml:space="preserve">, as well as the additional feature of </w:t>
         </w:r>
       </w:ins>
-      <w:del w:id="100" w:author="X Han" w:date="2018-11-12T16:44:00Z">
+      <w:del w:id="89" w:author="X Han" w:date="2018-11-12T16:44:00Z">
         <w:r>
           <w:delText xml:space="preserve">the </w:delText>
         </w:r>
@@ -1597,7 +1553,7 @@
       <w:r>
         <w:t>delivering analog output</w:t>
       </w:r>
-      <w:del w:id="101" w:author="X Han" w:date="2018-11-12T16:44:00Z">
+      <w:del w:id="90" w:author="X Han" w:date="2018-11-12T16:44:00Z">
         <w:r>
           <w:delText xml:space="preserve"> in addition to the features of the </w:delText>
         </w:r>
@@ -1610,17 +1566,17 @@
         <w:r>
           <w:delText xml:space="preserve">, for </w:delText>
         </w:r>
-        <w:commentRangeStart w:id="102"/>
+        <w:commentRangeStart w:id="91"/>
         <w:r>
           <w:delText>example</w:delText>
         </w:r>
       </w:del>
-      <w:commentRangeEnd w:id="102"/>
+      <w:commentRangeEnd w:id="91"/>
       <w:r>
         <w:rPr>
           <w:rStyle w:val="CommentReference"/>
         </w:rPr>
-        <w:commentReference w:id="102"/>
+        <w:commentReference w:id="91"/>
       </w:r>
       <w:r>
         <w:t xml:space="preserve">. </w:t>
@@ -1649,7 +1605,7 @@
       <w:r>
         <w:t xml:space="preserve">is </w:t>
       </w:r>
-      <w:ins w:id="103" w:author="X Han" w:date="2018-11-12T16:46:00Z">
+      <w:ins w:id="92" w:author="X Han" w:date="2018-11-12T16:46:00Z">
         <w:r>
           <w:t xml:space="preserve">open-source, </w:t>
         </w:r>
@@ -1702,28 +1658,28 @@
       <w:r>
         <w:t xml:space="preserve">. </w:t>
       </w:r>
-      <w:moveFromRangeStart w:id="104" w:author="X Han" w:date="2018-11-12T16:46:00Z" w:name="move529804545"/>
-      <w:moveFrom w:id="105" w:author="X Han" w:date="2018-11-12T16:46:00Z">
+      <w:moveFromRangeStart w:id="93" w:author="X Han" w:date="2018-11-12T16:46:00Z" w:name="move529804545"/>
+      <w:moveFrom w:id="94" w:author="X Han" w:date="2018-11-12T16:46:00Z">
         <w:r>
           <w:t xml:space="preserve">Because these microcontrollers are low cost, they can be easily scaled for multiple experiments simultaneously. </w:t>
         </w:r>
       </w:moveFrom>
-      <w:moveFromRangeEnd w:id="104"/>
-      <w:ins w:id="106" w:author="X Han" w:date="2018-11-12T16:47:00Z">
+      <w:moveFromRangeEnd w:id="93"/>
+      <w:ins w:id="95" w:author="X Han" w:date="2018-11-12T16:47:00Z">
         <w:r>
           <w:t>M</w:t>
         </w:r>
       </w:ins>
-      <w:moveToRangeStart w:id="107" w:author="X Han" w:date="2018-11-12T16:46:00Z" w:name="move529804545"/>
-      <w:moveTo w:id="108" w:author="X Han" w:date="2018-11-12T16:46:00Z">
-        <w:del w:id="109" w:author="X Han" w:date="2018-11-12T16:47:00Z">
+      <w:moveToRangeStart w:id="96" w:author="X Han" w:date="2018-11-12T16:46:00Z" w:name="move529804545"/>
+      <w:moveTo w:id="97" w:author="X Han" w:date="2018-11-12T16:46:00Z">
+        <w:del w:id="98" w:author="X Han" w:date="2018-11-12T16:47:00Z">
           <w:r>
             <w:delText>Because these microcontrollers are low cost, they can be easily scaled for multiple experiments simultaneously.</w:delText>
           </w:r>
         </w:del>
       </w:moveTo>
-      <w:moveToRangeEnd w:id="107"/>
-      <w:del w:id="110" w:author="X Han" w:date="2018-11-12T16:47:00Z">
+      <w:moveToRangeEnd w:id="96"/>
+      <w:del w:id="99" w:author="X Han" w:date="2018-11-12T16:47:00Z">
         <w:r>
           <w:delText>Since the software is open-source and the programming language is intuitive</w:delText>
         </w:r>
@@ -1731,7 +1687,7 @@
           <w:delText xml:space="preserve"> </w:delText>
         </w:r>
       </w:del>
-      <w:customXmlDelRangeStart w:id="111" w:author="X Han" w:date="2018-11-12T16:47:00Z"/>
+      <w:customXmlDelRangeStart w:id="100" w:author="X Han" w:date="2018-11-12T16:47:00Z"/>
       <w:sdt>
         <w:sdtPr>
           <w:id w:val="-1633930179"/>
@@ -1739,8 +1695,8 @@
         </w:sdtPr>
         <w:sdtEndPr/>
         <w:sdtContent>
-          <w:customXmlDelRangeEnd w:id="111"/>
-          <w:del w:id="112" w:author="X Han" w:date="2018-11-12T16:47:00Z">
+          <w:customXmlDelRangeEnd w:id="100"/>
+          <w:del w:id="101" w:author="X Han" w:date="2018-11-12T16:47:00Z">
             <w:r>
               <w:fldChar w:fldCharType="begin"/>
             </w:r>
@@ -1760,11 +1716,11 @@
               <w:fldChar w:fldCharType="end"/>
             </w:r>
           </w:del>
-          <w:customXmlDelRangeStart w:id="113" w:author="X Han" w:date="2018-11-12T16:47:00Z"/>
+          <w:customXmlDelRangeStart w:id="102" w:author="X Han" w:date="2018-11-12T16:47:00Z"/>
         </w:sdtContent>
       </w:sdt>
-      <w:customXmlDelRangeEnd w:id="113"/>
-      <w:del w:id="114" w:author="X Han" w:date="2018-11-12T16:47:00Z">
+      <w:customXmlDelRangeEnd w:id="102"/>
+      <w:del w:id="103" w:author="X Han" w:date="2018-11-12T16:47:00Z">
         <w:r>
           <w:delText>, m</w:delText>
         </w:r>
@@ -1772,7 +1728,7 @@
       <w:r>
         <w:t xml:space="preserve">icrocontrollers can </w:t>
       </w:r>
-      <w:ins w:id="115" w:author="X Han" w:date="2018-11-12T16:47:00Z">
+      <w:ins w:id="104" w:author="X Han" w:date="2018-11-12T16:47:00Z">
         <w:r>
           <w:t xml:space="preserve">thus </w:t>
         </w:r>
@@ -1780,7 +1736,7 @@
       <w:r>
         <w:t xml:space="preserve">be easily adapted to various experimental needs </w:t>
       </w:r>
-      <w:ins w:id="116" w:author="X Han" w:date="2018-11-12T16:47:00Z">
+      <w:ins w:id="105" w:author="X Han" w:date="2018-11-12T16:47:00Z">
         <w:r>
           <w:t xml:space="preserve">by neuroscientists, </w:t>
         </w:r>
@@ -1791,7 +1747,7 @@
       <w:r>
         <w:t>s</w:t>
       </w:r>
-      <w:ins w:id="117" w:author="X Han" w:date="2018-11-12T16:49:00Z">
+      <w:ins w:id="106" w:author="X Han" w:date="2018-11-12T16:49:00Z">
         <w:r>
           <w:t xml:space="preserve"> as well as being scaled to perform multiple experiments simultaneously</w:t>
         </w:r>
@@ -1804,27 +1760,27 @@
       <w:pPr>
         <w:ind w:firstLine="360"/>
       </w:pPr>
-      <w:ins w:id="118" w:author="X Han" w:date="2018-11-12T16:50:00Z">
+      <w:ins w:id="107" w:author="X Han" w:date="2018-11-12T16:50:00Z">
         <w:r>
           <w:t xml:space="preserve">Arduino has been used to control sCMOS </w:t>
         </w:r>
       </w:ins>
-      <w:del w:id="119" w:author="X Han" w:date="2018-11-12T16:50:00Z">
+      <w:del w:id="108" w:author="X Han" w:date="2018-11-12T16:50:00Z">
         <w:r>
           <w:delText xml:space="preserve">Camera </w:delText>
         </w:r>
       </w:del>
-      <w:ins w:id="120" w:author="X Han" w:date="2018-11-12T16:50:00Z">
+      <w:ins w:id="109" w:author="X Han" w:date="2018-11-12T16:50:00Z">
         <w:r>
           <w:t xml:space="preserve">camera through </w:t>
         </w:r>
       </w:ins>
-      <w:del w:id="121" w:author="X Han" w:date="2018-11-12T16:50:00Z">
+      <w:del w:id="110" w:author="X Han" w:date="2018-11-12T16:50:00Z">
         <w:r>
           <w:delText xml:space="preserve">control via an Arduino device that initiates </w:delText>
         </w:r>
       </w:del>
-      <w:ins w:id="122" w:author="X Han" w:date="2018-11-12T16:50:00Z">
+      <w:ins w:id="111" w:author="X Han" w:date="2018-11-12T16:50:00Z">
         <w:r>
           <w:t xml:space="preserve">initiating </w:t>
         </w:r>
@@ -1832,12 +1788,12 @@
       <w:r>
         <w:t>the start of an imag</w:t>
       </w:r>
-      <w:ins w:id="123" w:author="X Han" w:date="2018-11-12T16:51:00Z">
+      <w:ins w:id="112" w:author="X Han" w:date="2018-11-12T16:51:00Z">
         <w:r>
           <w:t>e</w:t>
         </w:r>
       </w:ins>
-      <w:del w:id="124" w:author="X Han" w:date="2018-11-12T16:51:00Z">
+      <w:del w:id="113" w:author="X Han" w:date="2018-11-12T16:51:00Z">
         <w:r>
           <w:delText>ing</w:delText>
         </w:r>
@@ -1845,7 +1801,7 @@
       <w:r>
         <w:t xml:space="preserve"> sequence </w:t>
       </w:r>
-      <w:del w:id="125" w:author="X Han" w:date="2018-11-12T16:51:00Z">
+      <w:del w:id="114" w:author="X Han" w:date="2018-11-12T16:51:00Z">
         <w:r>
           <w:delText xml:space="preserve">has been previously shown </w:delText>
         </w:r>
@@ -1886,7 +1842,7 @@
       <w:r>
         <w:t xml:space="preserve">owever, </w:t>
       </w:r>
-      <w:del w:id="126" w:author="X Han" w:date="2018-11-12T16:51:00Z">
+      <w:del w:id="115" w:author="X Han" w:date="2018-11-12T16:51:00Z">
         <w:r>
           <w:delText xml:space="preserve">a limitation of </w:delText>
         </w:r>
@@ -1894,37 +1850,37 @@
       <w:r>
         <w:t xml:space="preserve">this approach </w:t>
       </w:r>
-      <w:del w:id="127" w:author="X Han" w:date="2018-11-12T16:52:00Z">
+      <w:del w:id="116" w:author="X Han" w:date="2018-11-12T16:52:00Z">
         <w:r>
           <w:delText>i</w:delText>
         </w:r>
       </w:del>
-      <w:del w:id="128" w:author="X Han" w:date="2018-11-12T16:51:00Z">
+      <w:del w:id="117" w:author="X Han" w:date="2018-11-12T16:51:00Z">
         <w:r>
           <w:delText>s that it is necessary t</w:delText>
         </w:r>
       </w:del>
-      <w:ins w:id="129" w:author="X Han" w:date="2018-11-12T16:52:00Z">
+      <w:ins w:id="118" w:author="X Han" w:date="2018-11-12T16:52:00Z">
         <w:r>
           <w:t>requires</w:t>
         </w:r>
       </w:ins>
-      <w:ins w:id="130" w:author="X Han" w:date="2018-11-12T16:51:00Z">
+      <w:ins w:id="119" w:author="X Han" w:date="2018-11-12T16:51:00Z">
         <w:r>
           <w:t xml:space="preserve"> post data interpolation to </w:t>
         </w:r>
       </w:ins>
-      <w:del w:id="131" w:author="X Han" w:date="2018-11-12T16:52:00Z">
+      <w:del w:id="120" w:author="X Han" w:date="2018-11-12T16:52:00Z">
         <w:r>
           <w:delText xml:space="preserve">o </w:delText>
         </w:r>
       </w:del>
-      <w:del w:id="132" w:author="X Han" w:date="2018-11-12T16:53:00Z">
+      <w:del w:id="121" w:author="X Han" w:date="2018-11-12T16:53:00Z">
         <w:r>
           <w:delText>synchronize</w:delText>
         </w:r>
       </w:del>
-      <w:ins w:id="133" w:author="X Han" w:date="2018-11-12T16:53:00Z">
+      <w:ins w:id="122" w:author="X Han" w:date="2018-11-12T16:53:00Z">
         <w:r>
           <w:t>proximate</w:t>
         </w:r>
@@ -1932,12 +1888,12 @@
       <w:r>
         <w:t xml:space="preserve"> frame timing with behavioral data after </w:t>
       </w:r>
-      <w:del w:id="134" w:author="X Han" w:date="2018-11-12T16:53:00Z">
+      <w:del w:id="123" w:author="X Han" w:date="2018-11-12T16:53:00Z">
         <w:r>
           <w:delText>the experiment is complete</w:delText>
         </w:r>
       </w:del>
-      <w:ins w:id="135" w:author="X Han" w:date="2018-11-12T16:53:00Z">
+      <w:ins w:id="124" w:author="X Han" w:date="2018-11-12T16:53:00Z">
         <w:r>
           <w:t>data colletion</w:t>
         </w:r>
@@ -1945,12 +1901,12 @@
       <w:r>
         <w:t xml:space="preserve">, </w:t>
       </w:r>
-      <w:ins w:id="136" w:author="X Han" w:date="2018-11-12T16:54:00Z">
+      <w:ins w:id="125" w:author="X Han" w:date="2018-11-12T16:54:00Z">
         <w:r>
           <w:t xml:space="preserve">reducing temporal precision. </w:t>
         </w:r>
       </w:ins>
-      <w:del w:id="137" w:author="X Han" w:date="2018-11-12T16:54:00Z">
+      <w:del w:id="126" w:author="X Han" w:date="2018-11-12T16:54:00Z">
         <w:r>
           <w:delText xml:space="preserve">which is inexact and </w:delText>
         </w:r>
@@ -1967,32 +1923,32 @@
           <w:delText xml:space="preserve"> interpolation. </w:delText>
         </w:r>
       </w:del>
-      <w:ins w:id="138" w:author="X Han" w:date="2018-11-12T16:55:00Z">
+      <w:ins w:id="127" w:author="X Han" w:date="2018-11-12T16:55:00Z">
         <w:r>
           <w:t>One way for precise</w:t>
         </w:r>
       </w:ins>
-      <w:ins w:id="139" w:author="X Han" w:date="2018-11-12T16:56:00Z">
+      <w:ins w:id="128" w:author="X Han" w:date="2018-11-12T16:56:00Z">
         <w:r>
           <w:t>ly time</w:t>
         </w:r>
       </w:ins>
-      <w:ins w:id="140" w:author="X Han" w:date="2018-11-12T16:55:00Z">
+      <w:ins w:id="129" w:author="X Han" w:date="2018-11-12T16:55:00Z">
         <w:r>
           <w:t xml:space="preserve"> </w:t>
         </w:r>
       </w:ins>
-      <w:ins w:id="141" w:author="X Han" w:date="2018-11-12T16:56:00Z">
+      <w:ins w:id="130" w:author="X Han" w:date="2018-11-12T16:56:00Z">
         <w:r>
           <w:t xml:space="preserve">sCMOS </w:t>
         </w:r>
       </w:ins>
-      <w:ins w:id="142" w:author="X Han" w:date="2018-11-12T16:55:00Z">
+      <w:ins w:id="131" w:author="X Han" w:date="2018-11-12T16:55:00Z">
         <w:r>
           <w:t xml:space="preserve">image acquisition is through timed capture </w:t>
         </w:r>
       </w:ins>
-      <w:del w:id="143" w:author="X Han" w:date="2018-11-12T16:55:00Z">
+      <w:del w:id="132" w:author="X Han" w:date="2018-11-12T16:55:00Z">
         <w:r>
           <w:delText>Arduino and Teensy devices</w:delText>
         </w:r>
@@ -2015,7 +1971,7 @@
           <w:delText xml:space="preserve"> capture for</w:delText>
         </w:r>
       </w:del>
-      <w:ins w:id="144" w:author="X Han" w:date="2018-11-12T16:55:00Z">
+      <w:ins w:id="133" w:author="X Han" w:date="2018-11-12T16:55:00Z">
         <w:r>
           <w:t>of</w:t>
         </w:r>
@@ -2023,12 +1979,12 @@
       <w:r>
         <w:t xml:space="preserve"> each frame</w:t>
       </w:r>
-      <w:ins w:id="145" w:author="X Han" w:date="2018-11-12T16:56:00Z">
+      <w:ins w:id="134" w:author="X Han" w:date="2018-11-12T16:56:00Z">
         <w:r>
           <w:t xml:space="preserve"> via the TTL driven </w:t>
         </w:r>
       </w:ins>
-      <w:del w:id="146" w:author="X Han" w:date="2018-11-12T16:56:00Z">
+      <w:del w:id="135" w:author="X Han" w:date="2018-11-12T16:56:00Z">
         <w:r>
           <w:delText xml:space="preserve">. </w:delText>
         </w:r>
@@ -2045,7 +2001,7 @@
       <w:r>
         <w:t>“external trigger”</w:t>
       </w:r>
-      <w:ins w:id="147" w:author="X Han" w:date="2018-11-12T16:56:00Z">
+      <w:ins w:id="136" w:author="X Han" w:date="2018-11-12T16:56:00Z">
         <w:r>
           <w:t xml:space="preserve"> feature of the camera</w:t>
         </w:r>
@@ -2080,7 +2036,7 @@
           </w:r>
         </w:sdtContent>
       </w:sdt>
-      <w:ins w:id="148" w:author="X Han" w:date="2018-11-12T16:57:00Z">
+      <w:ins w:id="137" w:author="X Han" w:date="2018-11-12T16:57:00Z">
         <w:r>
           <w:t>.</w:t>
         </w:r>
@@ -2088,7 +2044,7 @@
           <w:t xml:space="preserve"> </w:t>
         </w:r>
       </w:ins>
-      <w:commentRangeStart w:id="149"/>
+      <w:commentRangeStart w:id="138"/>
       <w:r>
         <w:t>, where the rising phase of a digital pulse or TTL pulse either initiates a sequence of internally clocked image capture</w:t>
       </w:r>
@@ -2155,12 +2111,12 @@
       <w:r>
         <w:t>.</w:t>
       </w:r>
-      <w:commentRangeEnd w:id="149"/>
+      <w:commentRangeEnd w:id="138"/>
       <w:r>
         <w:rPr>
           <w:rStyle w:val="CommentReference"/>
         </w:rPr>
-        <w:commentReference w:id="149"/>
+        <w:commentReference w:id="138"/>
       </w:r>
       <w:r>
         <w:t xml:space="preserve"> Thus, </w:t>
@@ -2168,12 +2124,12 @@
       <w:r>
         <w:t>there currently exists a need to engineer a</w:t>
       </w:r>
-      <w:ins w:id="150" w:author="X Han" w:date="2018-11-13T12:39:00Z">
+      <w:ins w:id="139" w:author="X Han" w:date="2018-11-13T12:39:00Z">
         <w:r>
           <w:t xml:space="preserve">n interface for precise delivery of </w:t>
         </w:r>
       </w:ins>
-      <w:del w:id="151" w:author="X Han" w:date="2018-11-13T12:39:00Z">
+      <w:del w:id="140" w:author="X Han" w:date="2018-11-13T12:39:00Z">
         <w:r>
           <w:delText xml:space="preserve"> device capable of delivering continuous, precisely timed </w:delText>
         </w:r>
@@ -2181,16 +2137,12 @@
       <w:r>
         <w:t>digital</w:t>
       </w:r>
-      <w:ins w:id="152" w:author="X Han" w:date="2018-11-13T12:40:00Z">
-        <w:r>
-          <w:t xml:space="preserve"> signals for camera </w:t>
-        </w:r>
-        <w:r>
-          <w:lastRenderedPageBreak/>
-          <w:t xml:space="preserve">control in biological imaging experiments. </w:t>
-        </w:r>
-      </w:ins>
-      <w:del w:id="153" w:author="X Han" w:date="2018-11-13T12:40:00Z">
+      <w:ins w:id="141" w:author="X Han" w:date="2018-11-13T12:40:00Z">
+        <w:r>
+          <w:t xml:space="preserve"> signals for camera control in biological imaging experiments. </w:t>
+        </w:r>
+      </w:ins>
+      <w:del w:id="142" w:author="X Han" w:date="2018-11-13T12:40:00Z">
         <w:r>
           <w:delText xml:space="preserve"> pulses that can </w:delText>
         </w:r>
@@ -2212,26 +2164,26 @@
       <w:pPr>
         <w:ind w:firstLine="360"/>
       </w:pPr>
-      <w:commentRangeStart w:id="154"/>
+      <w:commentRangeStart w:id="143"/>
       <w:r>
         <w:t xml:space="preserve">Here, we demonstrate </w:t>
       </w:r>
-      <w:ins w:id="155" w:author="X Han" w:date="2018-11-13T12:40:00Z">
+      <w:ins w:id="144" w:author="X Han" w:date="2018-11-13T12:40:00Z">
         <w:r>
           <w:t xml:space="preserve">a Teensy interface for </w:t>
         </w:r>
       </w:ins>
-      <w:del w:id="156" w:author="X Han" w:date="2018-11-13T12:41:00Z">
+      <w:del w:id="145" w:author="X Han" w:date="2018-11-13T12:41:00Z">
         <w:r>
           <w:delText xml:space="preserve">in two </w:delText>
         </w:r>
       </w:del>
-      <w:del w:id="157" w:author="X Han" w:date="2018-11-13T12:40:00Z">
+      <w:del w:id="146" w:author="X Han" w:date="2018-11-13T12:40:00Z">
         <w:r>
           <w:delText xml:space="preserve">simple </w:delText>
         </w:r>
       </w:del>
-      <w:del w:id="158" w:author="X Han" w:date="2018-11-13T12:41:00Z">
+      <w:del w:id="147" w:author="X Han" w:date="2018-11-13T12:41:00Z">
         <w:r>
           <w:delText xml:space="preserve">experimental paradigms that highly </w:delText>
         </w:r>
@@ -2239,7 +2191,7 @@
       <w:r>
         <w:t xml:space="preserve">accurate </w:t>
       </w:r>
-      <w:ins w:id="159" w:author="X Han" w:date="2018-11-13T12:41:00Z">
+      <w:ins w:id="148" w:author="X Han" w:date="2018-11-13T12:41:00Z">
         <w:r>
           <w:t xml:space="preserve">digital </w:t>
         </w:r>
@@ -2250,7 +2202,7 @@
       <w:r>
         <w:t>and</w:t>
       </w:r>
-      <w:ins w:id="160" w:author="X Han" w:date="2018-11-13T12:41:00Z">
+      <w:ins w:id="149" w:author="X Han" w:date="2018-11-13T12:41:00Z">
         <w:r>
           <w:t xml:space="preserve"> delivery of</w:t>
         </w:r>
@@ -2258,12 +2210,12 @@
       <w:r>
         <w:t xml:space="preserve"> </w:t>
       </w:r>
-      <w:ins w:id="161" w:author="X Han" w:date="2018-11-13T12:41:00Z">
+      <w:ins w:id="150" w:author="X Han" w:date="2018-11-13T12:41:00Z">
         <w:r>
           <w:t>analog and digital stimuli, in two experimental paradigms</w:t>
         </w:r>
       </w:ins>
-      <w:del w:id="162" w:author="X Han" w:date="2018-11-13T12:41:00Z">
+      <w:del w:id="151" w:author="X Han" w:date="2018-11-13T12:41:00Z">
         <w:r>
           <w:delText xml:space="preserve">sound and stimulus delivery </w:delText>
         </w:r>
@@ -2274,7 +2226,11 @@
           <w:delText>with image capture</w:delText>
         </w:r>
         <w:r>
-          <w:delText xml:space="preserve"> is simple and achievable via a Teensy 3.2</w:delText>
+          <w:delText xml:space="preserve"> is simple and achievable via a </w:delText>
+        </w:r>
+        <w:r>
+          <w:lastRenderedPageBreak/>
+          <w:delText>Teensy 3.2</w:delText>
         </w:r>
         <w:r>
           <w:delText xml:space="preserve"> and the two corresponding software </w:delText>
@@ -2286,12 +2242,12 @@
       <w:r>
         <w:t>.</w:t>
       </w:r>
-      <w:ins w:id="163" w:author="X Han" w:date="2018-11-13T12:41:00Z">
+      <w:ins w:id="152" w:author="X Han" w:date="2018-11-13T12:41:00Z">
         <w:r>
           <w:t xml:space="preserve"> In both experiments, </w:t>
         </w:r>
       </w:ins>
-      <w:del w:id="164" w:author="X Han" w:date="2018-11-13T12:42:00Z">
+      <w:del w:id="153" w:author="X Han" w:date="2018-11-13T12:42:00Z">
         <w:r>
           <w:delText xml:space="preserve"> </w:delText>
         </w:r>
@@ -2302,12 +2258,12 @@
       <w:r>
         <w:t xml:space="preserve">Teensy </w:t>
       </w:r>
-      <w:del w:id="165" w:author="X Han" w:date="2018-11-13T12:42:00Z">
+      <w:del w:id="154" w:author="X Han" w:date="2018-11-13T12:42:00Z">
         <w:r>
           <w:delText>3.2</w:delText>
         </w:r>
       </w:del>
-      <w:ins w:id="166" w:author="X Han" w:date="2018-11-13T12:42:00Z">
+      <w:ins w:id="155" w:author="X Han" w:date="2018-11-13T12:42:00Z">
         <w:r>
           <w:t>can delivery digital pulses with sub microsecond</w:t>
         </w:r>
@@ -2315,12 +2271,12 @@
       <w:r>
         <w:t xml:space="preserve"> </w:t>
       </w:r>
-      <w:ins w:id="167" w:author="X Han" w:date="2018-11-13T12:42:00Z">
+      <w:ins w:id="156" w:author="X Han" w:date="2018-11-13T12:42:00Z">
         <w:r>
           <w:t xml:space="preserve">precision to </w:t>
         </w:r>
       </w:ins>
-      <w:del w:id="168" w:author="X Han" w:date="2018-11-13T12:42:00Z">
+      <w:del w:id="157" w:author="X Han" w:date="2018-11-13T12:42:00Z">
         <w:r>
           <w:delText xml:space="preserve">is capable of keeping highly accurate and low-bias timing that allow it to reliably </w:delText>
         </w:r>
@@ -2328,12 +2284,12 @@
       <w:r>
         <w:t xml:space="preserve">instantiate frame capture </w:t>
       </w:r>
-      <w:ins w:id="169" w:author="X Han" w:date="2018-11-13T12:42:00Z">
+      <w:ins w:id="158" w:author="X Han" w:date="2018-11-13T12:42:00Z">
         <w:r>
           <w:t xml:space="preserve">at desired speed. </w:t>
         </w:r>
       </w:ins>
-      <w:del w:id="170" w:author="X Han" w:date="2018-11-13T12:43:00Z">
+      <w:del w:id="159" w:author="X Han" w:date="2018-11-13T12:43:00Z">
         <w:r>
           <w:delText xml:space="preserve">with regular intervals while delivering stimuli or recording experimental data </w:delText>
         </w:r>
@@ -2353,22 +2309,22 @@
           <w:delText xml:space="preserve"> </w:delText>
         </w:r>
       </w:del>
-      <w:ins w:id="171" w:author="X Han" w:date="2018-11-13T12:43:00Z">
+      <w:ins w:id="160" w:author="X Han" w:date="2018-11-13T12:43:00Z">
         <w:r>
           <w:t xml:space="preserve">Teensy was also implemented ot generate analog sound waveforms or deliver behavioral stimuli? Together, these results demonstrate </w:t>
         </w:r>
       </w:ins>
-      <w:ins w:id="172" w:author="X Han" w:date="2018-11-13T12:44:00Z">
+      <w:ins w:id="161" w:author="X Han" w:date="2018-11-13T12:44:00Z">
         <w:r>
           <w:t xml:space="preserve">a flexible </w:t>
         </w:r>
       </w:ins>
-      <w:ins w:id="173" w:author="X Han" w:date="2018-11-13T12:43:00Z">
+      <w:ins w:id="162" w:author="X Han" w:date="2018-11-13T12:43:00Z">
         <w:r>
           <w:t xml:space="preserve">Teensy </w:t>
         </w:r>
       </w:ins>
-      <w:del w:id="174" w:author="X Han" w:date="2018-11-13T12:44:00Z">
+      <w:del w:id="163" w:author="X Han" w:date="2018-11-13T12:44:00Z">
         <w:r>
           <w:delText xml:space="preserve">Further, this </w:delText>
         </w:r>
@@ -2376,7 +2332,7 @@
       <w:r>
         <w:t>microcontroller</w:t>
       </w:r>
-      <w:ins w:id="175" w:author="X Han" w:date="2018-11-13T12:44:00Z">
+      <w:ins w:id="164" w:author="X Han" w:date="2018-11-13T12:44:00Z">
         <w:r>
           <w:t xml:space="preserve"> based interface, which</w:t>
         </w:r>
@@ -2384,7 +2340,7 @@
       <w:r>
         <w:t xml:space="preserve"> offers analog output and easy-to-program </w:t>
       </w:r>
-      <w:ins w:id="176" w:author="X Han" w:date="2018-11-13T12:44:00Z">
+      <w:ins w:id="165" w:author="X Han" w:date="2018-11-13T12:44:00Z">
         <w:r>
           <w:t xml:space="preserve">software </w:t>
         </w:r>
@@ -2392,7 +2348,7 @@
       <w:r>
         <w:t>environment</w:t>
       </w:r>
-      <w:del w:id="177" w:author="X Han" w:date="2018-11-13T12:44:00Z">
+      <w:del w:id="166" w:author="X Han" w:date="2018-11-13T12:44:00Z">
         <w:r>
           <w:delText>, making it highly flexible and worthy of widespread utilization</w:delText>
         </w:r>
@@ -2400,12 +2356,12 @@
       <w:r>
         <w:t>.</w:t>
       </w:r>
-      <w:commentRangeEnd w:id="154"/>
+      <w:commentRangeEnd w:id="143"/>
       <w:r>
         <w:rPr>
           <w:rStyle w:val="CommentReference"/>
         </w:rPr>
-        <w:commentReference w:id="154"/>
+        <w:commentReference w:id="143"/>
       </w:r>
     </w:p>
     <w:p>
@@ -2444,26 +2400,23 @@
       <w:pPr>
         <w:ind w:firstLine="720"/>
         <w:rPr>
-          <w:del w:id="178" w:author="X Han" w:date="2018-11-13T13:23:00Z"/>
+          <w:del w:id="167" w:author="X Han" w:date="2018-11-13T13:23:00Z"/>
         </w:rPr>
       </w:pPr>
-      <w:del w:id="179" w:author="X Han" w:date="2018-11-13T12:45:00Z">
+      <w:del w:id="168" w:author="X Han" w:date="2018-11-13T12:45:00Z">
         <w:r>
           <w:delText xml:space="preserve">Both </w:delText>
         </w:r>
       </w:del>
-      <w:ins w:id="180" w:author="X Han" w:date="2018-11-13T12:45:00Z">
-        <w:r>
-          <w:t>The two</w:t>
-        </w:r>
-        <w:r>
-          <w:t xml:space="preserve"> </w:t>
+      <w:ins w:id="169" w:author="X Han" w:date="2018-11-13T12:45:00Z">
+        <w:r>
+          <w:t xml:space="preserve">The two </w:t>
         </w:r>
       </w:ins>
       <w:r>
         <w:t xml:space="preserve">experimental designs used </w:t>
       </w:r>
-      <w:del w:id="181" w:author="X Han" w:date="2018-11-13T12:45:00Z">
+      <w:del w:id="170" w:author="X Han" w:date="2018-11-13T12:45:00Z">
         <w:r>
           <w:delText xml:space="preserve">in this paper </w:delText>
         </w:r>
@@ -2471,18 +2424,15 @@
       <w:r>
         <w:t>are shown in Figure 1</w:t>
       </w:r>
-      <w:ins w:id="182" w:author="X Han" w:date="2018-11-13T13:15:00Z">
-        <w:r>
-          <w:t xml:space="preserve">, </w:t>
-        </w:r>
-        <w:r>
-          <w:t>, and the components required to build this design are shown in Table 2</w:t>
+      <w:ins w:id="171" w:author="X Han" w:date="2018-11-13T13:15:00Z">
+        <w:r>
+          <w:t>, , and the components required to build this design are shown in Table 2</w:t>
         </w:r>
       </w:ins>
       <w:r>
         <w:t xml:space="preserve">. In both cases, a Teensy is mounted on top of a </w:t>
       </w:r>
-      <w:del w:id="183" w:author="X Han" w:date="2018-11-13T12:45:00Z">
+      <w:del w:id="172" w:author="X Han" w:date="2018-11-13T12:45:00Z">
         <w:r>
           <w:delText xml:space="preserve">prototyping </w:delText>
         </w:r>
@@ -2490,7 +2440,7 @@
       <w:r>
         <w:t xml:space="preserve">printed circuit board via </w:t>
       </w:r>
-      <w:ins w:id="184" w:author="X Han" w:date="2018-11-13T12:46:00Z">
+      <w:ins w:id="173" w:author="X Han" w:date="2018-11-13T12:46:00Z">
         <w:r>
           <w:t xml:space="preserve">standard </w:t>
         </w:r>
@@ -2498,18 +2448,18 @@
       <w:r>
         <w:t>female pin headers (</w:t>
       </w:r>
-      <w:ins w:id="185" w:author="X Han" w:date="2018-11-13T12:46:00Z">
+      <w:ins w:id="174" w:author="X Han" w:date="2018-11-13T12:46:00Z">
         <w:r>
           <w:t>digikey #.....</w:t>
         </w:r>
       </w:ins>
-      <w:commentRangeStart w:id="186"/>
-      <w:ins w:id="187" w:author="X Han" w:date="2018-11-13T12:45:00Z">
+      <w:commentRangeStart w:id="175"/>
+      <w:ins w:id="176" w:author="X Han" w:date="2018-11-13T12:45:00Z">
         <w:r>
           <w:t xml:space="preserve">pin headers are like </w:t>
         </w:r>
       </w:ins>
-      <w:del w:id="188" w:author="X Han" w:date="2018-11-13T12:45:00Z">
+      <w:del w:id="177" w:author="X Han" w:date="2018-11-13T12:45:00Z">
         <w:r>
           <w:delText xml:space="preserve">for example </w:delText>
         </w:r>
@@ -2531,22 +2481,22 @@
       <w:r>
         <w:t xml:space="preserve"> B076GZXW3Z/</w:t>
       </w:r>
-      <w:commentRangeEnd w:id="186"/>
+      <w:commentRangeEnd w:id="175"/>
       <w:r>
         <w:rPr>
           <w:rStyle w:val="CommentReference"/>
         </w:rPr>
-        <w:commentReference w:id="186"/>
+        <w:commentReference w:id="175"/>
       </w:r>
       <w:r>
         <w:t xml:space="preserve">). </w:t>
       </w:r>
-      <w:del w:id="189" w:author="X Han" w:date="2018-11-13T12:47:00Z">
+      <w:del w:id="178" w:author="X Han" w:date="2018-11-13T12:47:00Z">
         <w:r>
           <w:delText>In order to attach the f</w:delText>
         </w:r>
       </w:del>
-      <w:ins w:id="190" w:author="X Han" w:date="2018-11-13T12:47:00Z">
+      <w:ins w:id="179" w:author="X Han" w:date="2018-11-13T12:47:00Z">
         <w:r>
           <w:t>F</w:t>
         </w:r>
@@ -2554,7 +2504,7 @@
       <w:r>
         <w:t xml:space="preserve">emale pin headers </w:t>
       </w:r>
-      <w:ins w:id="191" w:author="X Han" w:date="2018-11-13T12:47:00Z">
+      <w:ins w:id="180" w:author="X Han" w:date="2018-11-13T12:47:00Z">
         <w:r>
           <w:t xml:space="preserve">were then soldered </w:t>
         </w:r>
@@ -2562,7 +2512,7 @@
       <w:r>
         <w:t>to the PCB</w:t>
       </w:r>
-      <w:del w:id="192" w:author="X Han" w:date="2018-11-13T12:47:00Z">
+      <w:del w:id="181" w:author="X Han" w:date="2018-11-13T12:47:00Z">
         <w:r>
           <w:delText>, one needs solder wire (for exam</w:delText>
         </w:r>
@@ -2603,10 +2553,7 @@
           <w:fldChar w:fldCharType="begin"/>
         </w:r>
         <w:r>
-          <w:delInstrText xml:space="preserve"> HYPERLINK "https://www.a</w:delInstrText>
-        </w:r>
-        <w:r>
-          <w:delInstrText xml:space="preserve">mazon.com/Weller-WESD51-Digital-Soldering-Station/dp/B000ARU9PO/" </w:delInstrText>
+          <w:delInstrText xml:space="preserve"> HYPERLINK "https://www.amazon.com/Weller-WESD51-Digital-Soldering-Station/dp/B000ARU9PO/" </w:delInstrText>
         </w:r>
         <w:r>
           <w:fldChar w:fldCharType="separate"/>
@@ -2639,7 +2586,7 @@
       <w:r>
         <w:t>Output from the Teensy was directed from pins via the female headers to SMA connectors</w:t>
       </w:r>
-      <w:ins w:id="193" w:author="X Han" w:date="2018-11-13T12:48:00Z">
+      <w:ins w:id="182" w:author="X Han" w:date="2018-11-13T12:48:00Z">
         <w:r>
           <w:t xml:space="preserve"> (digikey#)</w:t>
         </w:r>
@@ -2647,25 +2594,25 @@
       <w:r>
         <w:t xml:space="preserve"> </w:t>
       </w:r>
-      <w:commentRangeStart w:id="194"/>
+      <w:commentRangeStart w:id="183"/>
       <w:r>
         <w:t>via 22 gauge wires (</w:t>
       </w:r>
-      <w:ins w:id="195" w:author="X Han" w:date="2018-11-13T12:48:00Z">
+      <w:ins w:id="184" w:author="X Han" w:date="2018-11-13T12:48:00Z">
         <w:r>
           <w:t>digikey #)</w:t>
         </w:r>
       </w:ins>
-      <w:commentRangeEnd w:id="194"/>
-      <w:ins w:id="196" w:author="X Han" w:date="2018-11-13T12:49:00Z">
+      <w:commentRangeEnd w:id="183"/>
+      <w:ins w:id="185" w:author="X Han" w:date="2018-11-13T12:49:00Z">
         <w:r>
           <w:rPr>
             <w:rStyle w:val="CommentReference"/>
           </w:rPr>
-          <w:commentReference w:id="194"/>
-        </w:r>
-      </w:ins>
-      <w:del w:id="197" w:author="X Han" w:date="2018-11-13T12:48:00Z">
+          <w:commentReference w:id="183"/>
+        </w:r>
+      </w:ins>
+      <w:del w:id="186" w:author="X Han" w:date="2018-11-13T12:48:00Z">
         <w:r>
           <w:delText xml:space="preserve">for example, </w:delText>
         </w:r>
@@ -2697,12 +2644,12 @@
       <w:r>
         <w:t>, and from SMA connectors toward external devices via SMA cables (</w:t>
       </w:r>
-      <w:ins w:id="198" w:author="X Han" w:date="2018-11-13T12:49:00Z">
+      <w:ins w:id="187" w:author="X Han" w:date="2018-11-13T12:49:00Z">
         <w:r>
           <w:t>digikey</w:t>
         </w:r>
       </w:ins>
-      <w:del w:id="199" w:author="X Han" w:date="2018-11-13T12:49:00Z">
+      <w:del w:id="188" w:author="X Han" w:date="2018-11-13T12:49:00Z">
         <w:r>
           <w:delText xml:space="preserve">for example, </w:delText>
         </w:r>
@@ -2743,16 +2690,16 @@
       <w:r>
         <w:t xml:space="preserve">. </w:t>
       </w:r>
-      <w:del w:id="200" w:author="X Han" w:date="2018-11-13T12:49:00Z">
+      <w:del w:id="189" w:author="X Han" w:date="2018-11-13T12:49:00Z">
         <w:r>
           <w:delText xml:space="preserve">Finally, </w:delText>
         </w:r>
-        <w:commentRangeStart w:id="201"/>
+        <w:commentRangeStart w:id="190"/>
         <w:r>
           <w:delText>e</w:delText>
         </w:r>
       </w:del>
-      <w:ins w:id="202" w:author="X Han" w:date="2018-11-13T12:49:00Z">
+      <w:ins w:id="191" w:author="X Han" w:date="2018-11-13T12:49:00Z">
         <w:r>
           <w:t>E</w:t>
         </w:r>
@@ -2763,7 +2710,7 @@
       <w:r>
         <w:t xml:space="preserve"> to a PC using a</w:t>
       </w:r>
-      <w:ins w:id="203" w:author="X Han" w:date="2018-11-13T12:50:00Z">
+      <w:ins w:id="192" w:author="X Han" w:date="2018-11-13T12:50:00Z">
         <w:r>
           <w:t xml:space="preserve"> standard</w:t>
         </w:r>
@@ -2771,7 +2718,7 @@
       <w:r>
         <w:t xml:space="preserve"> USB-microUSB cable</w:t>
       </w:r>
-      <w:ins w:id="204" w:author="X Han" w:date="2018-11-13T12:49:00Z">
+      <w:ins w:id="193" w:author="X Han" w:date="2018-11-13T12:49:00Z">
         <w:r>
           <w:t xml:space="preserve"> (digikey#)</w:t>
         </w:r>
@@ -2781,22 +2728,19 @@
       </w:r>
     </w:p>
     <w:p>
-      <w:ins w:id="205" w:author="X Han" w:date="2018-11-13T13:23:00Z">
+      <w:ins w:id="194" w:author="X Han" w:date="2018-11-13T13:23:00Z">
         <w:r>
           <w:t>T</w:t>
         </w:r>
         <w:r>
-          <w:t>o easily set the sampling frequency and length of the experiment in the Teensy, we developed a simple MATLAB graphical user interface that is connected to Teensy via a USB</w:t>
-        </w:r>
-        <w:r>
-          <w:t>.</w:t>
-        </w:r>
-        <w:commentRangeEnd w:id="201"/>
+          <w:t>o easily set the sampling frequency and length of the experiment in the Teensy, we developed a simple MATLAB graphical user interface that is connected to Teensy via a USB.</w:t>
+        </w:r>
+        <w:commentRangeEnd w:id="190"/>
         <w:r>
           <w:rPr>
             <w:rStyle w:val="CommentReference"/>
           </w:rPr>
-          <w:commentReference w:id="201"/>
+          <w:commentReference w:id="190"/>
         </w:r>
       </w:ins>
     </w:p>
@@ -2817,7 +2761,7 @@
       <w:pPr>
         <w:ind w:firstLine="720"/>
         <w:rPr>
-          <w:del w:id="206" w:author="X Han" w:date="2018-11-13T12:52:00Z"/>
+          <w:del w:id="195" w:author="X Han" w:date="2018-11-13T12:52:00Z"/>
         </w:rPr>
       </w:pPr>
       <w:r>
@@ -2887,12 +2831,12 @@
       <w:r>
         <w:t xml:space="preserve"> </w:t>
       </w:r>
-      <w:del w:id="207" w:author="X Han" w:date="2018-11-13T12:51:00Z">
+      <w:del w:id="196" w:author="X Han" w:date="2018-11-13T12:51:00Z">
         <w:r>
           <w:delText xml:space="preserve">a </w:delText>
         </w:r>
       </w:del>
-      <w:del w:id="208" w:author="X Han" w:date="2018-11-13T12:50:00Z">
+      <w:del w:id="197" w:author="X Han" w:date="2018-11-13T12:50:00Z">
         <w:r>
           <w:delText xml:space="preserve">camera, for example </w:delText>
         </w:r>
@@ -2903,7 +2847,7 @@
       <w:r>
         <w:t xml:space="preserve"> sCMOS camera</w:t>
       </w:r>
-      <w:del w:id="209" w:author="X Han" w:date="2018-11-13T12:51:00Z">
+      <w:del w:id="198" w:author="X Han" w:date="2018-11-13T12:51:00Z">
         <w:r>
           <w:delText>,</w:delText>
         </w:r>
@@ -2923,22 +2867,22 @@
       <w:r>
         <w:t>A</w:t>
       </w:r>
-      <w:del w:id="210" w:author="X Han" w:date="2018-11-13T13:15:00Z">
+      <w:del w:id="199" w:author="X Han" w:date="2018-11-13T13:15:00Z">
         <w:r>
           <w:delText xml:space="preserve">. </w:delText>
         </w:r>
       </w:del>
-      <w:ins w:id="211" w:author="X Han" w:date="2018-11-13T13:15:00Z">
+      <w:ins w:id="200" w:author="X Han" w:date="2018-11-13T13:15:00Z">
         <w:r>
           <w:t xml:space="preserve">. </w:t>
         </w:r>
       </w:ins>
-      <w:ins w:id="212" w:author="X Han" w:date="2018-11-13T12:51:00Z">
+      <w:ins w:id="201" w:author="X Han" w:date="2018-11-13T12:51:00Z">
         <w:r>
           <w:t xml:space="preserve">Mice were positioned on top of a </w:t>
         </w:r>
       </w:ins>
-      <w:del w:id="213" w:author="X Han" w:date="2018-11-13T12:51:00Z">
+      <w:del w:id="202" w:author="X Han" w:date="2018-11-13T12:51:00Z">
         <w:r>
           <w:delText xml:space="preserve">Two ADNS-9800 </w:delText>
         </w:r>
@@ -2961,7 +2905,6 @@
           <w:delText xml:space="preserve">re attached at the equator of a </w:delText>
         </w:r>
         <w:r>
-          <w:lastRenderedPageBreak/>
           <w:delText>3D-printed half-sphere</w:delText>
         </w:r>
         <w:r>
@@ -2974,7 +2917,7 @@
       <w:r>
         <w:t>l</w:t>
       </w:r>
-      <w:del w:id="214" w:author="X Han" w:date="2018-11-13T12:51:00Z">
+      <w:del w:id="203" w:author="X Han" w:date="2018-11-13T12:51:00Z">
         <w:r>
           <w:delText xml:space="preserve"> is</w:delText>
         </w:r>
@@ -3039,12 +2982,12 @@
       <w:r>
         <w:t>.</w:t>
       </w:r>
-      <w:ins w:id="215" w:author="X Han" w:date="2018-11-13T12:51:00Z">
+      <w:ins w:id="204" w:author="X Han" w:date="2018-11-13T12:51:00Z">
         <w:r>
           <w:t xml:space="preserve"> Two ADNS 9800 gaming sensors were positioned at the equator of the sphere, </w:t>
         </w:r>
       </w:ins>
-      <w:del w:id="216" w:author="X Han" w:date="2018-11-13T12:52:00Z">
+      <w:del w:id="205" w:author="X Han" w:date="2018-11-13T12:52:00Z">
         <w:r>
           <w:delText xml:space="preserve"> These sensors lay</w:delText>
         </w:r>
@@ -3064,7 +3007,7 @@
       <w:r>
         <w:t xml:space="preserve">, so that the </w:t>
       </w:r>
-      <w:del w:id="217" w:author="X Han" w:date="2018-11-13T13:11:00Z">
+      <w:del w:id="206" w:author="X Han" w:date="2018-11-13T13:11:00Z">
         <w:r>
           <w:delText xml:space="preserve">y-readings of both sensors can be used to compute linear velocity, and the x-readings can be used to compute rotational velocity. </w:delText>
         </w:r>
@@ -3073,13 +3016,10 @@
     <w:p>
       <w:pPr>
         <w:ind w:firstLine="720"/>
-        <w:rPr>
-          <w:moveTo w:id="218" w:author="X Han" w:date="2018-11-13T13:10:00Z"/>
-        </w:rPr>
       </w:pPr>
-      <w:moveToRangeStart w:id="219" w:author="X Han" w:date="2018-11-13T13:10:00Z" w:name="move529877972"/>
-      <w:moveTo w:id="220" w:author="X Han" w:date="2018-11-13T13:10:00Z">
-        <w:del w:id="221" w:author="X Han" w:date="2018-11-13T13:11:00Z">
+      <w:moveToRangeStart w:id="207" w:author="X Han" w:date="2018-11-13T13:10:00Z" w:name="move529877972"/>
+      <w:moveTo w:id="208" w:author="X Han" w:date="2018-11-13T13:10:00Z">
+        <w:del w:id="209" w:author="X Han" w:date="2018-11-13T13:11:00Z">
           <w:r>
             <w:delText xml:space="preserve">The mouse’s speed was computed using the y-coordinates of each ADNS-9800 sensor, and the </w:delText>
           </w:r>
@@ -3093,7 +3033,6 @@
       <w:pPr>
         <w:ind w:firstLine="720"/>
         <w:rPr>
-          <w:moveTo w:id="222" w:author="X Han" w:date="2018-11-13T13:10:00Z"/>
           <w:rFonts w:eastAsiaTheme="minorEastAsia"/>
           <w:b/>
         </w:rPr>
@@ -3107,6 +3046,7 @@
             <w:rPr>
               <w:rFonts w:ascii="Cambria Math" w:hAnsi="Cambria Math"/>
             </w:rPr>
+            <w:lastRenderedPageBreak/>
             <m:t xml:space="preserve">distance= </m:t>
           </m:r>
           <m:f>
@@ -3452,11 +3392,10 @@
     <w:p>
       <w:pPr>
         <w:rPr>
-          <w:moveTo w:id="223" w:author="X Han" w:date="2018-11-13T13:10:00Z"/>
           <w:rFonts w:eastAsiaTheme="minorEastAsia"/>
         </w:rPr>
       </w:pPr>
-      <w:moveTo w:id="224" w:author="X Han" w:date="2018-11-13T13:10:00Z">
+      <w:moveTo w:id="210" w:author="X Han" w:date="2018-11-13T13:10:00Z">
         <w:r>
           <w:rPr>
             <w:rFonts w:eastAsiaTheme="minorEastAsia"/>
@@ -3513,7 +3452,7 @@
           </w:rPr>
           <w:t xml:space="preserve">is the angle between the two sensors (75 degrees). Velocity was computed as the distance divided by the time between two adjacent </w:t>
         </w:r>
-        <w:del w:id="225" w:author="X Han" w:date="2018-11-13T13:11:00Z">
+        <w:del w:id="211" w:author="X Han" w:date="2018-11-13T13:11:00Z">
           <w:r>
             <w:rPr>
               <w:rFonts w:eastAsiaTheme="minorEastAsia"/>
@@ -3522,7 +3461,7 @@
           </w:r>
         </w:del>
       </w:moveTo>
-      <w:ins w:id="226" w:author="X Han" w:date="2018-11-13T13:11:00Z">
+      <w:ins w:id="212" w:author="X Han" w:date="2018-11-13T13:11:00Z">
         <w:r>
           <w:rPr>
             <w:rFonts w:eastAsiaTheme="minorEastAsia"/>
@@ -3530,8 +3469,8 @@
           <w:t>readings</w:t>
         </w:r>
       </w:ins>
-      <w:moveTo w:id="227" w:author="X Han" w:date="2018-11-13T13:10:00Z">
-        <w:del w:id="228" w:author="X Han" w:date="2018-11-13T13:11:00Z">
+      <w:moveTo w:id="213" w:author="X Han" w:date="2018-11-13T13:10:00Z">
+        <w:del w:id="214" w:author="X Han" w:date="2018-11-13T13:11:00Z">
           <w:r>
             <w:rPr>
               <w:rFonts w:eastAsiaTheme="minorEastAsia"/>
@@ -3545,7 +3484,7 @@
           </w:rPr>
           <w:t xml:space="preserve">. </w:t>
         </w:r>
-        <w:del w:id="229" w:author="X Han" w:date="2018-11-13T13:11:00Z">
+        <w:del w:id="215" w:author="X Han" w:date="2018-11-13T13:11:00Z">
           <w:r>
             <w:rPr>
               <w:rFonts w:eastAsiaTheme="minorEastAsia"/>
@@ -3559,12 +3498,11 @@
       <w:pPr>
         <w:ind w:firstLine="720"/>
         <w:rPr>
-          <w:moveTo w:id="230" w:author="X Han" w:date="2018-11-13T13:10:00Z"/>
           <w:rFonts w:eastAsiaTheme="minorEastAsia"/>
         </w:rPr>
       </w:pPr>
-      <w:commentRangeStart w:id="231"/>
-      <w:moveTo w:id="232" w:author="X Han" w:date="2018-11-13T13:10:00Z">
+      <w:commentRangeStart w:id="216"/>
+      <w:moveTo w:id="217" w:author="X Han" w:date="2018-11-13T13:10:00Z">
         <w:r>
           <w:rPr>
             <w:rFonts w:eastAsiaTheme="minorEastAsia"/>
@@ -3572,15 +3510,15 @@
           <w:t>After analyzing the time stamps acquired by the TDT RZ5D system, we noticed that there was a very small timing drift (approximately 30 microseconds per second). To confirm that the frequency of data acquisition and timing of the corresponding digital pulses didn’t affect this drift, we repeated 5 minute recording sessions without a live mouse at 20, 50, and 100 Hz. These recordings used an identical script, except we embedded a 500 microsecond delay between the start and end of the digital pulse (“delayMicroseconds(500)”) instead of a 1 millisecond delay (“delay(1)”).</w:t>
         </w:r>
       </w:moveTo>
-      <w:commentRangeEnd w:id="231"/>
+      <w:commentRangeEnd w:id="216"/>
       <w:r>
         <w:rPr>
           <w:rStyle w:val="CommentReference"/>
         </w:rPr>
-        <w:commentReference w:id="231"/>
+        <w:commentReference w:id="216"/>
       </w:r>
     </w:p>
-    <w:moveToRangeEnd w:id="219"/>
+    <w:moveToRangeEnd w:id="207"/>
     <w:p>
       <w:pPr>
         <w:ind w:firstLine="720"/>
@@ -3635,12 +3573,12 @@
       <w:r>
         <w:t xml:space="preserve"> </w:t>
       </w:r>
-      <w:del w:id="233" w:author="X Han" w:date="2018-11-13T12:53:00Z">
+      <w:del w:id="218" w:author="X Han" w:date="2018-11-13T12:53:00Z">
         <w:r>
           <w:delText>We utilized a</w:delText>
         </w:r>
       </w:del>
-      <w:ins w:id="234" w:author="X Han" w:date="2018-11-13T12:53:00Z">
+      <w:ins w:id="219" w:author="X Han" w:date="2018-11-13T12:53:00Z">
         <w:r>
           <w:t>A</w:t>
         </w:r>
@@ -3665,7 +3603,7 @@
       <w:r>
         <w:t xml:space="preserve">B00OMM4YUY) </w:t>
       </w:r>
-      <w:ins w:id="235" w:author="X Han" w:date="2018-11-13T12:53:00Z">
+      <w:ins w:id="220" w:author="X Han" w:date="2018-11-13T12:53:00Z">
         <w:r>
           <w:t xml:space="preserve">was used </w:t>
         </w:r>
@@ -3690,16 +3628,16 @@
       <w:r>
         <w:t>B0774NMT1S)</w:t>
       </w:r>
-      <w:ins w:id="236" w:author="X Han" w:date="2018-11-13T12:53:00Z">
+      <w:ins w:id="221" w:author="X Han" w:date="2018-11-13T12:53:00Z">
         <w:r>
           <w:t xml:space="preserve">, </w:t>
         </w:r>
-        <w:commentRangeStart w:id="237"/>
+        <w:commentRangeStart w:id="222"/>
         <w:r>
           <w:t xml:space="preserve">and then </w:t>
         </w:r>
       </w:ins>
-      <w:del w:id="238" w:author="X Han" w:date="2018-11-13T12:53:00Z">
+      <w:del w:id="223" w:author="X Han" w:date="2018-11-13T12:53:00Z">
         <w:r>
           <w:delText xml:space="preserve"> in order to connect them </w:delText>
         </w:r>
@@ -3713,25 +3651,25 @@
       <w:r>
         <w:t xml:space="preserve">the sensors. </w:t>
       </w:r>
-      <w:commentRangeEnd w:id="237"/>
+      <w:commentRangeEnd w:id="222"/>
       <w:r>
         <w:rPr>
           <w:rStyle w:val="CommentReference"/>
         </w:rPr>
-        <w:commentReference w:id="237"/>
+        <w:commentReference w:id="222"/>
       </w:r>
     </w:p>
     <w:p>
       <w:pPr>
         <w:ind w:firstLine="720"/>
         <w:rPr>
-          <w:ins w:id="239" w:author="X Han" w:date="2018-11-13T12:54:00Z"/>
+          <w:ins w:id="224" w:author="X Han" w:date="2018-11-13T12:54:00Z"/>
         </w:rPr>
       </w:pPr>
       <w:r>
         <w:t xml:space="preserve">The </w:t>
       </w:r>
-      <w:ins w:id="240" w:author="X Han" w:date="2018-11-13T12:54:00Z">
+      <w:ins w:id="225" w:author="X Han" w:date="2018-11-13T12:54:00Z">
         <w:r>
           <w:t xml:space="preserve">digital </w:t>
         </w:r>
@@ -3739,7 +3677,7 @@
       <w:r>
         <w:t>output from Teensy</w:t>
       </w:r>
-      <w:del w:id="241" w:author="X Han" w:date="2018-11-13T12:54:00Z">
+      <w:del w:id="226" w:author="X Han" w:date="2018-11-13T12:54:00Z">
         <w:r>
           <w:delText>, representing frame capture triggers,</w:delText>
         </w:r>
@@ -3753,7 +3691,7 @@
         </w:rPr>
         <w:t>measured by an external</w:t>
       </w:r>
-      <w:ins w:id="242" w:author="X Han" w:date="2018-11-13T12:54:00Z">
+      <w:ins w:id="227" w:author="X Han" w:date="2018-11-13T12:54:00Z">
         <w:r>
           <w:rPr>
             <w:rFonts w:eastAsiaTheme="minorEastAsia"/>
@@ -3775,18 +3713,18 @@
       <w:pPr>
         <w:ind w:firstLine="720"/>
         <w:rPr>
-          <w:del w:id="243" w:author="X Han" w:date="2018-11-13T12:56:00Z"/>
+          <w:del w:id="228" w:author="X Han" w:date="2018-11-13T12:56:00Z"/>
         </w:rPr>
       </w:pPr>
       <w:r>
         <w:t xml:space="preserve">To acquire motor sensor data and to send digital pulses, we utilized the “IntervalTimer” function available in the standard Teensy library, which </w:t>
       </w:r>
-      <w:del w:id="244" w:author="X Han" w:date="2018-11-13T12:55:00Z">
+      <w:del w:id="229" w:author="X Han" w:date="2018-11-13T12:55:00Z">
         <w:r>
           <w:delText>allows for calling</w:delText>
         </w:r>
       </w:del>
-      <w:ins w:id="245" w:author="X Han" w:date="2018-11-13T12:55:00Z">
+      <w:ins w:id="230" w:author="X Han" w:date="2018-11-13T12:55:00Z">
         <w:r>
           <w:t>calls</w:t>
         </w:r>
@@ -3794,7 +3732,7 @@
       <w:r>
         <w:t xml:space="preserve"> </w:t>
       </w:r>
-      <w:del w:id="246" w:author="X Han" w:date="2018-11-13T12:55:00Z">
+      <w:del w:id="231" w:author="X Han" w:date="2018-11-13T12:55:00Z">
         <w:r>
           <w:delText xml:space="preserve">different functions with microsecond precision. We used it to call </w:delText>
         </w:r>
@@ -3802,7 +3740,7 @@
       <w:r>
         <w:t xml:space="preserve">a main function </w:t>
       </w:r>
-      <w:del w:id="247" w:author="X Han" w:date="2018-11-13T12:55:00Z">
+      <w:del w:id="232" w:author="X Han" w:date="2018-11-13T12:55:00Z">
         <w:r>
           <w:delText>th</w:delText>
         </w:r>
@@ -3810,18 +3748,15 @@
           <w:delText xml:space="preserve">at </w:delText>
         </w:r>
       </w:del>
-      <w:ins w:id="248" w:author="X Han" w:date="2018-11-13T12:55:00Z">
-        <w:r>
-          <w:t>to</w:t>
-        </w:r>
-        <w:r>
-          <w:t xml:space="preserve"> </w:t>
+      <w:ins w:id="233" w:author="X Han" w:date="2018-11-13T12:55:00Z">
+        <w:r>
+          <w:t xml:space="preserve">to </w:t>
         </w:r>
       </w:ins>
       <w:r>
         <w:t>send</w:t>
       </w:r>
-      <w:del w:id="249" w:author="X Han" w:date="2018-11-13T12:55:00Z">
+      <w:del w:id="234" w:author="X Han" w:date="2018-11-13T12:55:00Z">
         <w:r>
           <w:delText>s</w:delText>
         </w:r>
@@ -3829,12 +3764,12 @@
       <w:r>
         <w:t xml:space="preserve"> out a digital pulse</w:t>
       </w:r>
-      <w:ins w:id="250" w:author="X Han" w:date="2018-11-13T12:55:00Z">
+      <w:ins w:id="235" w:author="X Han" w:date="2018-11-13T12:55:00Z">
         <w:r>
           <w:t xml:space="preserve">, and to </w:t>
         </w:r>
       </w:ins>
-      <w:del w:id="251" w:author="X Han" w:date="2018-11-13T12:55:00Z">
+      <w:del w:id="236" w:author="X Han" w:date="2018-11-13T12:55:00Z">
         <w:r>
           <w:delText xml:space="preserve"> </w:delText>
         </w:r>
@@ -3845,7 +3780,7 @@
       <w:r>
         <w:t>collect</w:t>
       </w:r>
-      <w:del w:id="252" w:author="X Han" w:date="2018-11-13T12:55:00Z">
+      <w:del w:id="237" w:author="X Han" w:date="2018-11-13T12:55:00Z">
         <w:r>
           <w:delText>s</w:delText>
         </w:r>
@@ -3853,12 +3788,12 @@
       <w:r>
         <w:t xml:space="preserve"> data from the two ADNS-9800 sensors, </w:t>
       </w:r>
-      <w:ins w:id="253" w:author="X Han" w:date="2018-11-13T12:55:00Z">
+      <w:ins w:id="238" w:author="X Han" w:date="2018-11-13T12:55:00Z">
         <w:r>
           <w:t xml:space="preserve">as well as to </w:t>
         </w:r>
       </w:ins>
-      <w:del w:id="254" w:author="X Han" w:date="2018-11-13T12:55:00Z">
+      <w:del w:id="239" w:author="X Han" w:date="2018-11-13T12:55:00Z">
         <w:r>
           <w:delText xml:space="preserve">and </w:delText>
         </w:r>
@@ -3869,7 +3804,7 @@
       <w:r>
         <w:t>send</w:t>
       </w:r>
-      <w:del w:id="255" w:author="X Han" w:date="2018-11-13T12:55:00Z">
+      <w:del w:id="240" w:author="X Han" w:date="2018-11-13T12:55:00Z">
         <w:r>
           <w:delText>s the</w:delText>
         </w:r>
@@ -3884,19 +3819,19 @@
     <w:p>
       <w:pPr>
         <w:ind w:firstLine="720"/>
-        <w:pPrChange w:id="256" w:author="X Han" w:date="2018-11-13T12:59:00Z">
+        <w:pPrChange w:id="241" w:author="X Han" w:date="2018-11-13T12:59:00Z">
           <w:pPr>
             <w:ind w:firstLine="360"/>
           </w:pPr>
         </w:pPrChange>
       </w:pPr>
-      <w:commentRangeStart w:id="257"/>
-      <w:del w:id="258" w:author="X Han" w:date="2018-11-13T12:59:00Z">
+      <w:commentRangeStart w:id="242"/>
+      <w:del w:id="243" w:author="X Han" w:date="2018-11-13T12:59:00Z">
         <w:r>
           <w:delText>To extract r</w:delText>
         </w:r>
       </w:del>
-      <w:ins w:id="259" w:author="X Han" w:date="2018-11-13T12:59:00Z">
+      <w:ins w:id="244" w:author="X Han" w:date="2018-11-13T12:59:00Z">
         <w:r>
           <w:t>R</w:t>
         </w:r>
@@ -3907,43 +3842,40 @@
       <w:r>
         <w:t xml:space="preserve">from </w:t>
       </w:r>
-      <w:del w:id="260" w:author="X Han" w:date="2018-11-13T12:56:00Z">
+      <w:del w:id="245" w:author="X Han" w:date="2018-11-13T12:56:00Z">
         <w:r>
           <w:delText xml:space="preserve">these </w:delText>
         </w:r>
       </w:del>
-      <w:ins w:id="261" w:author="X Han" w:date="2018-11-13T12:56:00Z">
-        <w:r>
-          <w:t>motion</w:t>
-        </w:r>
+      <w:ins w:id="246" w:author="X Han" w:date="2018-11-13T12:56:00Z">
+        <w:r>
+          <w:t xml:space="preserve">motion </w:t>
+        </w:r>
+      </w:ins>
+      <w:r>
+        <w:t>sensors</w:t>
+      </w:r>
+      <w:ins w:id="247" w:author="X Han" w:date="2018-11-13T12:59:00Z">
+        <w:r>
+          <w:t xml:space="preserve"> were </w:t>
+        </w:r>
+      </w:ins>
+      <w:ins w:id="248" w:author="X Han" w:date="2018-11-13T13:00:00Z">
+        <w:r>
+          <w:t>extracted</w:t>
+        </w:r>
+      </w:ins>
+      <w:ins w:id="249" w:author="X Han" w:date="2018-11-13T12:59:00Z">
         <w:r>
           <w:t xml:space="preserve"> </w:t>
         </w:r>
       </w:ins>
-      <w:r>
-        <w:t>sensors</w:t>
-      </w:r>
-      <w:ins w:id="262" w:author="X Han" w:date="2018-11-13T12:59:00Z">
-        <w:r>
-          <w:t xml:space="preserve"> were </w:t>
-        </w:r>
-      </w:ins>
-      <w:ins w:id="263" w:author="X Han" w:date="2018-11-13T13:00:00Z">
-        <w:r>
-          <w:t>extracted</w:t>
-        </w:r>
-      </w:ins>
-      <w:ins w:id="264" w:author="X Han" w:date="2018-11-13T12:59:00Z">
-        <w:r>
-          <w:t xml:space="preserve"> </w:t>
-        </w:r>
-      </w:ins>
-      <w:ins w:id="265" w:author="X Han" w:date="2018-11-13T13:00:00Z">
+      <w:ins w:id="250" w:author="X Han" w:date="2018-11-13T13:00:00Z">
         <w:r>
           <w:t xml:space="preserve">with </w:t>
         </w:r>
       </w:ins>
-      <w:del w:id="266" w:author="X Han" w:date="2018-11-13T13:00:00Z">
+      <w:del w:id="251" w:author="X Han" w:date="2018-11-13T13:00:00Z">
         <w:r>
           <w:delText xml:space="preserve">, we </w:delText>
         </w:r>
@@ -3951,7 +3883,7 @@
           <w:delText>utilized</w:delText>
         </w:r>
       </w:del>
-      <w:ins w:id="267" w:author="X Han" w:date="2018-11-13T12:56:00Z">
+      <w:ins w:id="252" w:author="X Han" w:date="2018-11-13T12:56:00Z">
         <w:r>
           <w:t>freely available</w:t>
         </w:r>
@@ -3959,7 +3891,7 @@
       <w:r>
         <w:t xml:space="preserve"> functions </w:t>
       </w:r>
-      <w:del w:id="268" w:author="X Han" w:date="2018-11-13T12:56:00Z">
+      <w:del w:id="253" w:author="X Han" w:date="2018-11-13T12:56:00Z">
         <w:r>
           <w:delText xml:space="preserve">that are freely available </w:delText>
         </w:r>
@@ -4021,7 +3953,7 @@
       <w:r>
         <w:t xml:space="preserve"> </w:t>
       </w:r>
-      <w:del w:id="269" w:author="X Han" w:date="2018-11-13T12:56:00Z">
+      <w:del w:id="254" w:author="X Han" w:date="2018-11-13T12:56:00Z">
         <w:r>
           <w:delText>Via this modified</w:delText>
         </w:r>
@@ -4035,12 +3967,12 @@
           <w:delText>9800 library, w</w:delText>
         </w:r>
       </w:del>
-      <w:ins w:id="270" w:author="X Han" w:date="2018-11-13T12:57:00Z">
+      <w:ins w:id="255" w:author="X Han" w:date="2018-11-13T12:57:00Z">
         <w:r>
           <w:t>These functions</w:t>
         </w:r>
       </w:ins>
-      <w:del w:id="271" w:author="X Han" w:date="2018-11-13T12:57:00Z">
+      <w:del w:id="256" w:author="X Han" w:date="2018-11-13T12:57:00Z">
         <w:r>
           <w:delText>e</w:delText>
         </w:r>
@@ -4066,23 +3998,20 @@
       <w:r>
         <w:t xml:space="preserve">call </w:t>
       </w:r>
-      <w:del w:id="272" w:author="X Han" w:date="2018-11-13T12:57:00Z">
+      <w:del w:id="257" w:author="X Han" w:date="2018-11-13T12:57:00Z">
         <w:r>
           <w:delText xml:space="preserve">to </w:delText>
         </w:r>
       </w:del>
-      <w:ins w:id="273" w:author="X Han" w:date="2018-11-13T12:57:00Z">
-        <w:r>
-          <w:t>of?</w:t>
-        </w:r>
-        <w:r>
-          <w:t xml:space="preserve"> </w:t>
+      <w:ins w:id="258" w:author="X Han" w:date="2018-11-13T12:57:00Z">
+        <w:r>
+          <w:t xml:space="preserve">of? </w:t>
         </w:r>
       </w:ins>
       <w:r>
         <w:t>the main function</w:t>
       </w:r>
-      <w:ins w:id="274" w:author="X Han" w:date="2018-11-13T12:58:00Z">
+      <w:ins w:id="259" w:author="X Han" w:date="2018-11-13T12:58:00Z">
         <w:r>
           <w:t xml:space="preserve"> at 20Hz</w:t>
         </w:r>
@@ -4090,7 +4019,7 @@
       <w:r>
         <w:t xml:space="preserve">, </w:t>
       </w:r>
-      <w:del w:id="275" w:author="X Han" w:date="2018-11-13T12:58:00Z">
+      <w:del w:id="260" w:author="X Han" w:date="2018-11-13T12:58:00Z">
         <w:r>
           <w:delText xml:space="preserve">we </w:delText>
         </w:r>
@@ -4111,13 +4040,9 @@
         <w:t xml:space="preserve"> accumulated displacement over t</w:t>
       </w:r>
       <w:r>
-        <w:t xml:space="preserve">he </w:t>
-      </w:r>
-      <w:r>
-        <w:lastRenderedPageBreak/>
-        <w:t>previous 50 milliseconds in both the x and y directions</w:t>
-      </w:r>
-      <w:ins w:id="276" w:author="X Han" w:date="2018-11-13T12:58:00Z">
+        <w:t>he previous 50 milliseconds in both the x and y directions</w:t>
+      </w:r>
+      <w:ins w:id="261" w:author="X Han" w:date="2018-11-13T12:58:00Z">
         <w:r>
           <w:t xml:space="preserve"> were collected</w:t>
         </w:r>
@@ -4125,7 +4050,7 @@
       <w:r>
         <w:t xml:space="preserve">. </w:t>
       </w:r>
-      <w:commentRangeStart w:id="277"/>
+      <w:commentRangeStart w:id="262"/>
       <w:r>
         <w:t>For the counts per inch setting</w:t>
       </w:r>
@@ -4141,14 +4066,14 @@
       <w:r>
         <w:t xml:space="preserve">. </w:t>
       </w:r>
-      <w:commentRangeEnd w:id="277"/>
+      <w:commentRangeEnd w:id="262"/>
       <w:r>
         <w:rPr>
           <w:rStyle w:val="CommentReference"/>
         </w:rPr>
-        <w:commentReference w:id="277"/>
-      </w:r>
-      <w:del w:id="278" w:author="X Han" w:date="2018-11-13T12:58:00Z">
+        <w:commentReference w:id="262"/>
+      </w:r>
+      <w:del w:id="263" w:author="X Han" w:date="2018-11-13T12:58:00Z">
         <w:r>
           <w:delText>As previously mentioned</w:delText>
         </w:r>
@@ -4156,12 +4081,12 @@
       <w:r>
         <w:t>,</w:t>
       </w:r>
-      <w:ins w:id="279" w:author="X Han" w:date="2018-11-13T12:58:00Z">
+      <w:ins w:id="264" w:author="X Han" w:date="2018-11-13T12:58:00Z">
         <w:r>
           <w:t xml:space="preserve"> Immediately???</w:t>
         </w:r>
       </w:ins>
-      <w:del w:id="280" w:author="X Han" w:date="2018-11-13T12:59:00Z">
+      <w:del w:id="265" w:author="X Han" w:date="2018-11-13T12:59:00Z">
         <w:r>
           <w:delText xml:space="preserve"> during</w:delText>
         </w:r>
@@ -4292,20 +4217,21 @@
       <w:r>
         <w:t>library to the Teensy.</w:t>
       </w:r>
-      <w:commentRangeEnd w:id="257"/>
+      <w:commentRangeEnd w:id="242"/>
       <w:r>
         <w:rPr>
           <w:rStyle w:val="CommentReference"/>
         </w:rPr>
-        <w:commentReference w:id="257"/>
+        <w:commentReference w:id="242"/>
       </w:r>
     </w:p>
     <w:p>
       <w:pPr>
         <w:ind w:firstLine="720"/>
       </w:pPr>
-      <w:del w:id="281" w:author="X Han" w:date="2018-11-13T13:23:00Z">
-        <w:r>
+      <w:del w:id="266" w:author="X Han" w:date="2018-11-13T13:23:00Z">
+        <w:r>
+          <w:lastRenderedPageBreak/>
           <w:delText xml:space="preserve">To set the </w:delText>
         </w:r>
         <w:r>
@@ -4321,7 +4247,7 @@
           <w:delText>Teensy</w:delText>
         </w:r>
       </w:del>
-      <w:del w:id="282" w:author="X Han" w:date="2018-11-13T13:01:00Z">
+      <w:del w:id="267" w:author="X Han" w:date="2018-11-13T13:01:00Z">
         <w:r>
           <w:delText xml:space="preserve"> and trigger the beginning of an experiment</w:delText>
         </w:r>
@@ -4344,7 +4270,7 @@
           <w:delText xml:space="preserve"> we wrote </w:delText>
         </w:r>
       </w:del>
-      <w:del w:id="283" w:author="X Han" w:date="2018-11-13T13:23:00Z">
+      <w:del w:id="268" w:author="X Han" w:date="2018-11-13T13:23:00Z">
         <w:r>
           <w:delText>a</w:delText>
         </w:r>
@@ -4358,12 +4284,12 @@
           <w:delText>MATLAB</w:delText>
         </w:r>
       </w:del>
-      <w:del w:id="284" w:author="X Han" w:date="2018-11-13T13:01:00Z">
+      <w:del w:id="269" w:author="X Han" w:date="2018-11-13T13:01:00Z">
         <w:r>
           <w:delText>-based</w:delText>
         </w:r>
       </w:del>
-      <w:del w:id="285" w:author="X Han" w:date="2018-11-13T13:23:00Z">
+      <w:del w:id="270" w:author="X Han" w:date="2018-11-13T13:23:00Z">
         <w:r>
           <w:delText xml:space="preserve"> </w:delText>
         </w:r>
@@ -4374,7 +4300,7 @@
           <w:delText xml:space="preserve"> </w:delText>
         </w:r>
       </w:del>
-      <w:del w:id="286" w:author="X Han" w:date="2018-11-13T13:02:00Z">
+      <w:del w:id="271" w:author="X Han" w:date="2018-11-13T13:02:00Z">
         <w:r>
           <w:delText>that can be used on a desktop or laptop</w:delText>
         </w:r>
@@ -4397,7 +4323,7 @@
           <w:delText>.</w:delText>
         </w:r>
       </w:del>
-      <w:del w:id="287" w:author="X Han" w:date="2018-11-13T13:03:00Z">
+      <w:del w:id="272" w:author="X Han" w:date="2018-11-13T13:03:00Z">
         <w:r>
           <w:delText xml:space="preserve"> Using this</w:delText>
         </w:r>
@@ -4478,20 +4404,17 @@
     <w:p>
       <w:pPr>
         <w:ind w:firstLine="720"/>
-        <w:rPr>
-          <w:moveFrom w:id="288" w:author="X Han" w:date="2018-11-13T13:10:00Z"/>
-        </w:rPr>
       </w:pPr>
-      <w:commentRangeStart w:id="289"/>
+      <w:commentRangeStart w:id="273"/>
       <w:r>
         <w:t>In a</w:t>
       </w:r>
-      <w:ins w:id="290" w:author="X Han" w:date="2018-11-13T13:09:00Z">
+      <w:ins w:id="274" w:author="X Han" w:date="2018-11-13T13:09:00Z">
         <w:r>
           <w:t xml:space="preserve">n example </w:t>
         </w:r>
       </w:ins>
-      <w:del w:id="291" w:author="X Han" w:date="2018-11-13T13:09:00Z">
+      <w:del w:id="275" w:author="X Han" w:date="2018-11-13T13:09:00Z">
         <w:r>
           <w:delText xml:space="preserve"> proof-of-</w:delText>
         </w:r>
@@ -4553,7 +4476,7 @@
       <w:r>
         <w:t xml:space="preserve">camera </w:t>
       </w:r>
-      <w:del w:id="292" w:author="X Han" w:date="2018-11-13T13:09:00Z">
+      <w:del w:id="276" w:author="X Han" w:date="2018-11-13T13:09:00Z">
         <w:r>
           <w:delText xml:space="preserve">for </w:delText>
         </w:r>
@@ -4564,12 +4487,12 @@
       <w:r>
         <w:t>or a</w:t>
       </w:r>
-      <w:ins w:id="293" w:author="X Han" w:date="2018-11-13T13:09:00Z">
+      <w:ins w:id="277" w:author="X Han" w:date="2018-11-13T13:09:00Z">
         <w:r>
           <w:t>nother</w:t>
         </w:r>
       </w:ins>
-      <w:del w:id="294" w:author="X Han" w:date="2018-11-13T13:09:00Z">
+      <w:del w:id="278" w:author="X Han" w:date="2018-11-13T13:09:00Z">
         <w:r>
           <w:delText xml:space="preserve"> different</w:delText>
         </w:r>
@@ -4580,15 +4503,15 @@
       <w:r>
         <w:t xml:space="preserve">. </w:t>
       </w:r>
-      <w:commentRangeEnd w:id="289"/>
+      <w:commentRangeEnd w:id="273"/>
       <w:r>
         <w:rPr>
           <w:rStyle w:val="CommentReference"/>
         </w:rPr>
-        <w:commentReference w:id="289"/>
-      </w:r>
-      <w:moveFromRangeStart w:id="295" w:author="X Han" w:date="2018-11-13T13:10:00Z" w:name="move529877972"/>
-      <w:moveFrom w:id="296" w:author="X Han" w:date="2018-11-13T13:10:00Z">
+        <w:commentReference w:id="273"/>
+      </w:r>
+      <w:moveFromRangeStart w:id="279" w:author="X Han" w:date="2018-11-13T13:10:00Z" w:name="move529877972"/>
+      <w:moveFrom w:id="280" w:author="X Han" w:date="2018-11-13T13:10:00Z">
         <w:r>
           <w:t xml:space="preserve">The mouse’s speed was computed using the y-coordinates of each </w:t>
         </w:r>
@@ -4622,7 +4545,6 @@
       <w:pPr>
         <w:ind w:firstLine="720"/>
         <w:rPr>
-          <w:moveFrom w:id="297" w:author="X Han" w:date="2018-11-13T13:10:00Z"/>
           <w:rFonts w:eastAsiaTheme="minorEastAsia"/>
           <w:b/>
         </w:rPr>
@@ -4982,14 +4904,13 @@
       <w:pPr>
         <w:ind w:firstLine="720"/>
         <w:rPr>
-          <w:moveFrom w:id="298" w:author="X Han" w:date="2018-11-13T13:10:00Z"/>
           <w:rFonts w:eastAsiaTheme="minorEastAsia"/>
         </w:rPr>
-        <w:pPrChange w:id="299" w:author="X Han" w:date="2018-11-13T13:10:00Z">
+        <w:pPrChange w:id="281" w:author="X Han" w:date="2018-11-13T13:10:00Z">
           <w:pPr/>
         </w:pPrChange>
       </w:pPr>
-      <w:moveFrom w:id="300" w:author="X Han" w:date="2018-11-13T13:10:00Z">
+      <w:moveFrom w:id="282" w:author="X Han" w:date="2018-11-13T13:10:00Z">
         <w:r>
           <w:rPr>
             <w:rFonts w:eastAsiaTheme="minorEastAsia"/>
@@ -5085,7 +5006,7 @@
           <w:rFonts w:eastAsiaTheme="minorEastAsia"/>
         </w:rPr>
       </w:pPr>
-      <w:moveFrom w:id="301" w:author="X Han" w:date="2018-11-13T13:10:00Z">
+      <w:moveFrom w:id="283" w:author="X Han" w:date="2018-11-13T13:10:00Z">
         <w:r>
           <w:rPr>
             <w:rFonts w:eastAsiaTheme="minorEastAsia"/>
@@ -5123,7 +5044,7 @@
           <w:t>0)”) instead of a 1 millisecond delay (“delay(1)”).</w:t>
         </w:r>
       </w:moveFrom>
-      <w:moveFromRangeEnd w:id="295"/>
+      <w:moveFromRangeEnd w:id="279"/>
     </w:p>
     <w:p>
       <w:pPr>
@@ -5131,7 +5052,7 @@
           <w:i/>
         </w:rPr>
       </w:pPr>
-      <w:del w:id="302" w:author="X Han" w:date="2018-11-13T13:12:00Z">
+      <w:del w:id="284" w:author="X Han" w:date="2018-11-13T13:12:00Z">
         <w:r>
           <w:rPr>
             <w:i/>
@@ -5145,7 +5066,7 @@
           <w:delText xml:space="preserve"> </w:delText>
         </w:r>
       </w:del>
-      <w:ins w:id="303" w:author="X Han" w:date="2018-11-13T13:12:00Z">
+      <w:ins w:id="285" w:author="X Han" w:date="2018-11-13T13:12:00Z">
         <w:r>
           <w:rPr>
             <w:i/>
@@ -5171,187 +5092,180 @@
         </w:rPr>
         <w:t>experiment</w:t>
       </w:r>
-    </w:p>
-    <w:p>
-      <w:pPr>
-        <w:ind w:firstLine="720"/>
-        <w:rPr>
-          <w:moveTo w:id="304" w:author="X Han" w:date="2018-11-13T13:19:00Z"/>
-        </w:rPr>
-      </w:pPr>
-      <w:commentRangeStart w:id="305"/>
-      <w:r>
-        <w:t xml:space="preserve">In this experiment, we utilized </w:t>
-      </w:r>
-      <w:r>
-        <w:t xml:space="preserve">the </w:t>
-      </w:r>
-      <w:r>
-        <w:t xml:space="preserve">Teensy to deliver </w:t>
-      </w:r>
-      <w:r>
-        <w:t xml:space="preserve">a </w:t>
-      </w:r>
-      <w:r>
-        <w:t xml:space="preserve">sound and </w:t>
-      </w:r>
-      <w:ins w:id="306" w:author="X Han" w:date="2018-11-13T13:12:00Z">
-        <w:r>
-          <w:t xml:space="preserve">a </w:t>
-        </w:r>
-      </w:ins>
-      <w:r>
-        <w:t xml:space="preserve">puff </w:t>
-      </w:r>
-      <w:ins w:id="307" w:author="X Han" w:date="2018-11-13T13:12:00Z">
-        <w:r>
-          <w:t xml:space="preserve">in </w:t>
-        </w:r>
-      </w:ins>
-      <w:del w:id="308" w:author="X Han" w:date="2018-11-13T13:12:00Z">
-        <w:r>
-          <w:delText xml:space="preserve">to control the progress of </w:delText>
-        </w:r>
-      </w:del>
-      <w:r>
-        <w:t>a trace conditioning behavioral paradigm, while delivering digital pulses to</w:t>
-      </w:r>
-      <w:r>
-        <w:t xml:space="preserve"> an</w:t>
-      </w:r>
-      <w:r>
-        <w:t xml:space="preserve"> sCMOS camera </w:t>
-      </w:r>
-      <w:ins w:id="309" w:author="X Han" w:date="2018-11-13T13:12:00Z">
-        <w:r>
-          <w:t>for image capture.</w:t>
-        </w:r>
-      </w:ins>
-      <w:ins w:id="310" w:author="X Han" w:date="2018-11-13T13:19:00Z">
-        <w:r>
-          <w:t xml:space="preserve"> </w:t>
-        </w:r>
-      </w:ins>
-      <w:moveToRangeStart w:id="311" w:author="X Han" w:date="2018-11-13T13:19:00Z" w:name="move529878520"/>
-      <w:moveTo w:id="312" w:author="X Han" w:date="2018-11-13T13:19:00Z">
-        <w:r>
-          <w:t xml:space="preserve">We also directed digital outputs from the Teensy to such that they could </w:t>
-        </w:r>
-        <w:r>
-          <w:lastRenderedPageBreak/>
-          <w:t>activate a LED light concomitant with the sound, and a puff as an aversive stimulus following each sound/light combination. Meanwhile, digital pulses to control sCMOS camera were programmed to occur every 50ms.</w:t>
-        </w:r>
-      </w:moveTo>
-      <w:commentRangeEnd w:id="305"/>
-      <w:r>
-        <w:rPr>
-          <w:rStyle w:val="CommentReference"/>
-        </w:rPr>
-        <w:commentReference w:id="305"/>
-      </w:r>
-    </w:p>
-    <w:moveToRangeEnd w:id="311"/>
-    <w:p>
-      <w:pPr>
-        <w:ind w:firstLine="720"/>
-      </w:pPr>
-      <w:ins w:id="313" w:author="X Han" w:date="2018-11-13T13:12:00Z">
-        <w:r>
-          <w:t xml:space="preserve"> </w:t>
-        </w:r>
-      </w:ins>
-      <w:del w:id="314" w:author="X Han" w:date="2018-11-13T13:12:00Z">
-        <w:r>
-          <w:delText xml:space="preserve">that could be used </w:delText>
-        </w:r>
-        <w:r>
-          <w:delText xml:space="preserve">to trigger image acquisition at 20Hz. </w:delText>
-        </w:r>
-      </w:del>
-      <w:r>
-        <w:t xml:space="preserve">The </w:t>
-      </w:r>
-      <w:r>
-        <w:t xml:space="preserve">general </w:t>
-      </w:r>
-      <w:r>
-        <w:t xml:space="preserve">setup is shown in Figure </w:t>
-      </w:r>
-      <w:r>
-        <w:t>1B</w:t>
-      </w:r>
-      <w:r>
-        <w:t xml:space="preserve">, and the </w:t>
-      </w:r>
-      <w:del w:id="315" w:author="X Han" w:date="2018-11-13T13:15:00Z">
-        <w:r>
-          <w:delText xml:space="preserve">specialty </w:delText>
-        </w:r>
-      </w:del>
-      <w:r>
-        <w:t>components required to build this design are shown in Table 2</w:t>
-      </w:r>
-      <w:r>
-        <w:t>.</w:t>
-      </w:r>
-      <w:r>
-        <w:t xml:space="preserve"> </w:t>
-      </w:r>
-      <w:del w:id="316" w:author="X Han" w:date="2018-11-13T13:16:00Z">
-        <w:r>
-          <w:delText>As with the motor control setup</w:delText>
-        </w:r>
-        <w:r>
-          <w:delText xml:space="preserve">, </w:delText>
-        </w:r>
-        <w:r>
-          <w:delText xml:space="preserve">single stranded </w:delText>
-        </w:r>
-        <w:r>
-          <w:delText>22 gauge wires were used to direct output from each of the utilized Teensy pins to SMA adapters, from which SMA cables were used to send output to the desired devices</w:delText>
-        </w:r>
-        <w:r>
-          <w:delText xml:space="preserve">. </w:delText>
-        </w:r>
-        <w:r>
-          <w:delText xml:space="preserve">In </w:delText>
-        </w:r>
-        <w:r>
-          <w:delText>a</w:delText>
-        </w:r>
-        <w:r>
-          <w:delText xml:space="preserve"> </w:delText>
-        </w:r>
-        <w:r>
-          <w:delText>trace conditioning experiment</w:delText>
-        </w:r>
-        <w:r>
-          <w:delText xml:space="preserve"> utilizing this setup</w:delText>
-        </w:r>
-        <w:r>
-          <w:delText>,</w:delText>
-        </w:r>
-        <w:r>
-          <w:delText xml:space="preserve"> a head-fixed mouse would </w:delText>
-        </w:r>
-        <w:r>
-          <w:delText xml:space="preserve">first </w:delText>
-        </w:r>
-        <w:r>
-          <w:delText>be exposed to a 9500 Hz tone concomitantly with a light stimulus</w:delText>
-        </w:r>
-        <w:r>
-          <w:delText>, and then receive a gentle eye puff after a brief memory trace interval</w:delText>
-        </w:r>
-        <w:r>
-          <w:delText>.</w:delText>
-        </w:r>
-      </w:del>
     </w:p>
     <w:p>
       <w:pPr>
         <w:ind w:firstLine="720"/>
       </w:pPr>
+      <w:commentRangeStart w:id="286"/>
+      <w:r>
+        <w:t xml:space="preserve">In this experiment, we utilized </w:t>
+      </w:r>
+      <w:r>
+        <w:t xml:space="preserve">the </w:t>
+      </w:r>
+      <w:r>
+        <w:t xml:space="preserve">Teensy to deliver </w:t>
+      </w:r>
+      <w:r>
+        <w:t xml:space="preserve">a </w:t>
+      </w:r>
+      <w:r>
+        <w:t xml:space="preserve">sound and </w:t>
+      </w:r>
+      <w:ins w:id="287" w:author="X Han" w:date="2018-11-13T13:12:00Z">
+        <w:r>
+          <w:t xml:space="preserve">a </w:t>
+        </w:r>
+      </w:ins>
+      <w:r>
+        <w:t xml:space="preserve">puff </w:t>
+      </w:r>
+      <w:ins w:id="288" w:author="X Han" w:date="2018-11-13T13:12:00Z">
+        <w:r>
+          <w:t xml:space="preserve">in </w:t>
+        </w:r>
+      </w:ins>
+      <w:del w:id="289" w:author="X Han" w:date="2018-11-13T13:12:00Z">
+        <w:r>
+          <w:delText xml:space="preserve">to control the progress of </w:delText>
+        </w:r>
+      </w:del>
+      <w:r>
+        <w:t>a trace conditioning behavioral paradigm, while delivering digital pulses to</w:t>
+      </w:r>
+      <w:r>
+        <w:t xml:space="preserve"> an</w:t>
+      </w:r>
+      <w:r>
+        <w:t xml:space="preserve"> sCMOS camera </w:t>
+      </w:r>
+      <w:ins w:id="290" w:author="X Han" w:date="2018-11-13T13:12:00Z">
+        <w:r>
+          <w:t>for image capture.</w:t>
+        </w:r>
+      </w:ins>
+      <w:ins w:id="291" w:author="X Han" w:date="2018-11-13T13:19:00Z">
+        <w:r>
+          <w:t xml:space="preserve"> </w:t>
+        </w:r>
+      </w:ins>
+      <w:moveToRangeStart w:id="292" w:author="X Han" w:date="2018-11-13T13:19:00Z" w:name="move529878520"/>
+      <w:moveTo w:id="293" w:author="X Han" w:date="2018-11-13T13:19:00Z">
+        <w:r>
+          <w:t>We also directed digital outputs from the Teensy to such that they could activate a LED light concomitant with the sound, and a puff as an aversive stimulus following each sound/light combination. Meanwhile, digital pulses to control sCMOS camera were programmed to occur every 50ms.</w:t>
+        </w:r>
+      </w:moveTo>
+      <w:commentRangeEnd w:id="286"/>
+      <w:r>
+        <w:rPr>
+          <w:rStyle w:val="CommentReference"/>
+        </w:rPr>
+        <w:commentReference w:id="286"/>
+      </w:r>
+    </w:p>
+    <w:moveToRangeEnd w:id="292"/>
+    <w:p>
+      <w:pPr>
+        <w:ind w:firstLine="720"/>
+      </w:pPr>
+      <w:ins w:id="294" w:author="X Han" w:date="2018-11-13T13:12:00Z">
+        <w:r>
+          <w:t xml:space="preserve"> </w:t>
+        </w:r>
+      </w:ins>
+      <w:del w:id="295" w:author="X Han" w:date="2018-11-13T13:12:00Z">
+        <w:r>
+          <w:delText xml:space="preserve">that could be used </w:delText>
+        </w:r>
+        <w:r>
+          <w:delText xml:space="preserve">to trigger image acquisition at 20Hz. </w:delText>
+        </w:r>
+      </w:del>
+      <w:r>
+        <w:t xml:space="preserve">The </w:t>
+      </w:r>
+      <w:r>
+        <w:t xml:space="preserve">general </w:t>
+      </w:r>
+      <w:r>
+        <w:t xml:space="preserve">setup is shown in Figure </w:t>
+      </w:r>
+      <w:r>
+        <w:t>1B</w:t>
+      </w:r>
+      <w:r>
+        <w:t xml:space="preserve">, and the </w:t>
+      </w:r>
+      <w:del w:id="296" w:author="X Han" w:date="2018-11-13T13:15:00Z">
+        <w:r>
+          <w:delText xml:space="preserve">specialty </w:delText>
+        </w:r>
+      </w:del>
+      <w:r>
+        <w:t>components required to build this design are shown in Table 2</w:t>
+      </w:r>
+      <w:r>
+        <w:t>.</w:t>
+      </w:r>
+      <w:r>
+        <w:t xml:space="preserve"> </w:t>
+      </w:r>
+      <w:del w:id="297" w:author="X Han" w:date="2018-11-13T13:16:00Z">
+        <w:r>
+          <w:delText>As with the motor control setup</w:delText>
+        </w:r>
+        <w:r>
+          <w:delText xml:space="preserve">, </w:delText>
+        </w:r>
+        <w:r>
+          <w:delText xml:space="preserve">single stranded </w:delText>
+        </w:r>
+        <w:r>
+          <w:delText>22 gauge wires were used to direct output from each of the utilized Teensy pins to SMA adapters, from which SMA cables were used to send output to the desired devices</w:delText>
+        </w:r>
+        <w:r>
+          <w:delText xml:space="preserve">. </w:delText>
+        </w:r>
+        <w:r>
+          <w:delText xml:space="preserve">In </w:delText>
+        </w:r>
+        <w:r>
+          <w:delText>a</w:delText>
+        </w:r>
+        <w:r>
+          <w:delText xml:space="preserve"> </w:delText>
+        </w:r>
+        <w:r>
+          <w:delText>trace conditioning experiment</w:delText>
+        </w:r>
+        <w:r>
+          <w:delText xml:space="preserve"> utilizing this setup</w:delText>
+        </w:r>
+        <w:r>
+          <w:delText>,</w:delText>
+        </w:r>
+        <w:r>
+          <w:delText xml:space="preserve"> a head-fixed mouse would </w:delText>
+        </w:r>
+        <w:r>
+          <w:delText xml:space="preserve">first </w:delText>
+        </w:r>
+        <w:r>
+          <w:delText>be exposed to a 9500 Hz tone concomitantly with a light stimulus</w:delText>
+        </w:r>
+        <w:r>
+          <w:delText>, and then receive a gentle eye puff after a brief memory trace interval</w:delText>
+        </w:r>
+        <w:r>
+          <w:delText>.</w:delText>
+        </w:r>
+      </w:del>
+    </w:p>
+    <w:p>
+      <w:pPr>
+        <w:ind w:firstLine="720"/>
+      </w:pPr>
       <w:r>
         <w:t xml:space="preserve">To deliver an audible sound through Teensy, we used </w:t>
       </w:r>
@@ -5391,11 +5305,11 @@
       <w:r>
         <w:t xml:space="preserve"> add-on</w:t>
       </w:r>
-      <w:ins w:id="317" w:author="X Han" w:date="2018-11-13T13:16:00Z">
+      <w:ins w:id="298" w:author="X Han" w:date="2018-11-13T13:16:00Z">
         <w:r>
           <w:t xml:space="preserve"> </w:t>
         </w:r>
-        <w:commentRangeStart w:id="318"/>
+        <w:commentRangeStart w:id="299"/>
         <w:r>
           <w:t>component</w:t>
         </w:r>
@@ -5403,12 +5317,12 @@
       <w:r>
         <w:t xml:space="preserve"> </w:t>
       </w:r>
-      <w:ins w:id="319" w:author="X Han" w:date="2018-11-13T13:16:00Z">
+      <w:ins w:id="300" w:author="X Han" w:date="2018-11-13T13:16:00Z">
         <w:r>
           <w:t xml:space="preserve">designed to </w:t>
         </w:r>
       </w:ins>
-      <w:del w:id="320" w:author="X Han" w:date="2018-11-13T13:16:00Z">
+      <w:del w:id="301" w:author="X Han" w:date="2018-11-13T13:16:00Z">
         <w:r>
           <w:delText xml:space="preserve">capable of </w:delText>
         </w:r>
@@ -5416,13 +5330,17 @@
       <w:r>
         <w:t>amplify</w:t>
       </w:r>
-      <w:del w:id="321" w:author="X Han" w:date="2018-11-13T13:16:00Z">
+      <w:del w:id="302" w:author="X Han" w:date="2018-11-13T13:16:00Z">
         <w:r>
           <w:delText>ing</w:delText>
         </w:r>
       </w:del>
       <w:r>
-        <w:t xml:space="preserve"> analog</w:t>
+        <w:t xml:space="preserve"> </w:t>
+      </w:r>
+      <w:r>
+        <w:lastRenderedPageBreak/>
+        <w:t>analog</w:t>
       </w:r>
       <w:r>
         <w:t xml:space="preserve"> output</w:t>
@@ -5433,23 +5351,20 @@
       <w:r>
         <w:t>s</w:t>
       </w:r>
-      <w:ins w:id="322" w:author="X Han" w:date="2018-11-13T13:19:00Z">
-        <w:r>
-          <w:t xml:space="preserve"> to </w:t>
-        </w:r>
-        <w:r>
-          <w:t>power speakers with resistances up to 8 ohms</w:t>
-        </w:r>
-      </w:ins>
-      <w:r>
-        <w:t xml:space="preserve"> </w:t>
-      </w:r>
-      <w:commentRangeEnd w:id="318"/>
+      <w:ins w:id="303" w:author="X Han" w:date="2018-11-13T13:19:00Z">
+        <w:r>
+          <w:t xml:space="preserve"> to power speakers with resistances up to 8 ohms</w:t>
+        </w:r>
+      </w:ins>
+      <w:r>
+        <w:t xml:space="preserve"> </w:t>
+      </w:r>
+      <w:commentRangeEnd w:id="299"/>
       <w:r>
         <w:rPr>
           <w:rStyle w:val="CommentReference"/>
         </w:rPr>
-        <w:commentReference w:id="318"/>
+        <w:commentReference w:id="299"/>
       </w:r>
       <w:r>
         <w:t>(shown in Figure 2B as pin A14)</w:t>
@@ -5475,12 +5390,12 @@
       <w:r>
         <w:t>desired,</w:t>
       </w:r>
-      <w:ins w:id="323" w:author="X Han" w:date="2018-11-13T13:17:00Z">
+      <w:ins w:id="304" w:author="X Han" w:date="2018-11-13T13:17:00Z">
         <w:r>
           <w:t xml:space="preserve"> an </w:t>
         </w:r>
       </w:ins>
-      <w:del w:id="324" w:author="X Han" w:date="2018-11-13T13:17:00Z">
+      <w:del w:id="305" w:author="X Han" w:date="2018-11-13T13:17:00Z">
         <w:r>
           <w:delText xml:space="preserve"> </w:delText>
         </w:r>
@@ -5500,7 +5415,7 @@
       <w:r>
         <w:t>audio shield</w:t>
       </w:r>
-      <w:ins w:id="325" w:author="X Han" w:date="2018-11-13T13:17:00Z">
+      <w:ins w:id="306" w:author="X Han" w:date="2018-11-13T13:17:00Z">
         <w:r>
           <w:t xml:space="preserve"> can be used</w:t>
         </w:r>
@@ -5519,7 +5434,7 @@
       <w:r>
         <w:t>)</w:t>
       </w:r>
-      <w:del w:id="326" w:author="X Han" w:date="2018-11-13T13:17:00Z">
+      <w:del w:id="307" w:author="X Han" w:date="2018-11-13T13:17:00Z">
         <w:r>
           <w:delText xml:space="preserve"> th</w:delText>
         </w:r>
@@ -5593,17 +5508,17 @@
       <w:r>
         <w:t>PJRC</w:t>
       </w:r>
-      <w:ins w:id="327" w:author="X Han" w:date="2018-11-13T13:17:00Z">
+      <w:ins w:id="308" w:author="X Han" w:date="2018-11-13T13:17:00Z">
         <w:r>
           <w:t xml:space="preserve"> Inc?</w:t>
         </w:r>
       </w:ins>
-      <w:ins w:id="328" w:author="X Han" w:date="2018-11-13T13:18:00Z">
+      <w:ins w:id="309" w:author="X Han" w:date="2018-11-13T13:18:00Z">
         <w:r>
           <w:t xml:space="preserve">, </w:t>
         </w:r>
       </w:ins>
-      <w:ins w:id="329" w:author="X Han" w:date="2018-11-13T13:17:00Z">
+      <w:ins w:id="310" w:author="X Han" w:date="2018-11-13T13:17:00Z">
         <w:r>
           <w:t>Cat#</w:t>
         </w:r>
@@ -5617,23 +5532,20 @@
       <w:r>
         <w:t xml:space="preserve">, </w:t>
       </w:r>
-      <w:del w:id="330" w:author="X Han" w:date="2018-11-13T13:18:00Z">
+      <w:del w:id="311" w:author="X Han" w:date="2018-11-13T13:18:00Z">
         <w:r>
           <w:delText xml:space="preserve">with </w:delText>
         </w:r>
       </w:del>
-      <w:ins w:id="331" w:author="X Han" w:date="2018-11-13T13:18:00Z">
-        <w:r>
-          <w:t>and</w:t>
-        </w:r>
-        <w:r>
-          <w:t xml:space="preserve"> </w:t>
+      <w:ins w:id="312" w:author="X Han" w:date="2018-11-13T13:18:00Z">
+        <w:r>
+          <w:t xml:space="preserve">and </w:t>
         </w:r>
       </w:ins>
       <w:r>
         <w:t xml:space="preserve">the output </w:t>
       </w:r>
-      <w:ins w:id="332" w:author="X Han" w:date="2018-11-13T13:18:00Z">
+      <w:ins w:id="313" w:author="X Han" w:date="2018-11-13T13:18:00Z">
         <w:r>
           <w:t xml:space="preserve">was </w:t>
         </w:r>
@@ -5650,7 +5562,7 @@
       <w:r>
         <w:t xml:space="preserve"> speaker</w:t>
       </w:r>
-      <w:del w:id="333" w:author="X Han" w:date="2018-11-13T13:18:00Z">
+      <w:del w:id="314" w:author="X Han" w:date="2018-11-13T13:18:00Z">
         <w:r>
           <w:delText>, as demonstrated in Figure 2B</w:delText>
         </w:r>
@@ -5661,7 +5573,7 @@
       <w:r>
         <w:t xml:space="preserve"> </w:t>
       </w:r>
-      <w:del w:id="334" w:author="X Han" w:date="2018-11-13T13:19:00Z">
+      <w:del w:id="315" w:author="X Han" w:date="2018-11-13T13:19:00Z">
         <w:r>
           <w:delText>The prop shield can power speakers with resistances up to 8 ohm</w:delText>
         </w:r>
@@ -5669,7 +5581,7 @@
           <w:delText>s</w:delText>
         </w:r>
       </w:del>
-      <w:del w:id="335" w:author="X Han" w:date="2018-11-13T13:18:00Z">
+      <w:del w:id="316" w:author="X Han" w:date="2018-11-13T13:18:00Z">
         <w:r>
           <w:delText xml:space="preserve"> (</w:delText>
         </w:r>
@@ -5686,8 +5598,8 @@
       <w:r>
         <w:t xml:space="preserve"> </w:t>
       </w:r>
-      <w:moveFromRangeStart w:id="336" w:author="X Han" w:date="2018-11-13T13:19:00Z" w:name="move529878520"/>
-      <w:moveFrom w:id="337" w:author="X Han" w:date="2018-11-13T13:19:00Z">
+      <w:moveFromRangeStart w:id="317" w:author="X Han" w:date="2018-11-13T13:19:00Z" w:name="move529878520"/>
+      <w:moveFrom w:id="318" w:author="X Han" w:date="2018-11-13T13:19:00Z">
         <w:r>
           <w:t xml:space="preserve">We also directed digital outputs from the Teensy to </w:t>
         </w:r>
@@ -5722,7 +5634,7 @@
           <w:t>.</w:t>
         </w:r>
       </w:moveFrom>
-      <w:moveFromRangeEnd w:id="336"/>
+      <w:moveFromRangeEnd w:id="317"/>
     </w:p>
     <w:p>
       <w:pPr>
@@ -5734,7 +5646,7 @@
       <w:r>
         <w:t xml:space="preserve">e </w:t>
       </w:r>
-      <w:del w:id="338" w:author="X Han" w:date="2018-11-13T13:20:00Z">
+      <w:del w:id="319" w:author="X Han" w:date="2018-11-13T13:20:00Z">
         <w:r>
           <w:delText xml:space="preserve">here </w:delText>
         </w:r>
@@ -5742,7 +5654,7 @@
           <w:delText xml:space="preserve">utilized </w:delText>
         </w:r>
       </w:del>
-      <w:ins w:id="339" w:author="X Han" w:date="2018-11-13T13:20:00Z">
+      <w:ins w:id="320" w:author="X Han" w:date="2018-11-13T13:20:00Z">
         <w:r>
           <w:t xml:space="preserve">used </w:t>
         </w:r>
@@ -5750,12 +5662,12 @@
       <w:r>
         <w:t xml:space="preserve">“elapsedMicros” </w:t>
       </w:r>
-      <w:ins w:id="340" w:author="X Han" w:date="2018-11-13T13:20:00Z">
+      <w:ins w:id="321" w:author="X Han" w:date="2018-11-13T13:20:00Z">
         <w:r>
           <w:t xml:space="preserve">function to </w:t>
         </w:r>
       </w:ins>
-      <w:del w:id="341" w:author="X Han" w:date="2018-11-13T13:20:00Z">
+      <w:del w:id="322" w:author="X Han" w:date="2018-11-13T13:20:00Z">
         <w:r>
           <w:delText xml:space="preserve">in order to reliably </w:delText>
         </w:r>
@@ -5766,7 +5678,7 @@
       <w:r>
         <w:t>“elapsedMicros”</w:t>
       </w:r>
-      <w:del w:id="342" w:author="X Han" w:date="2018-11-13T13:21:00Z">
+      <w:del w:id="323" w:author="X Han" w:date="2018-11-13T13:21:00Z">
         <w:r>
           <w:delText xml:space="preserve"> objects</w:delText>
         </w:r>
@@ -5774,7 +5686,7 @@
       <w:r>
         <w:t xml:space="preserve"> serve</w:t>
       </w:r>
-      <w:ins w:id="343" w:author="X Han" w:date="2018-11-13T13:21:00Z">
+      <w:ins w:id="324" w:author="X Han" w:date="2018-11-13T13:21:00Z">
         <w:r>
           <w:t>s</w:t>
         </w:r>
@@ -5782,12 +5694,12 @@
       <w:r>
         <w:t xml:space="preserve"> as </w:t>
       </w:r>
-      <w:del w:id="344" w:author="X Han" w:date="2018-11-13T13:21:00Z">
+      <w:del w:id="325" w:author="X Han" w:date="2018-11-13T13:21:00Z">
         <w:r>
           <w:delText xml:space="preserve">time </w:delText>
         </w:r>
       </w:del>
-      <w:ins w:id="345" w:author="X Han" w:date="2018-11-13T13:21:00Z">
+      <w:ins w:id="326" w:author="X Han" w:date="2018-11-13T13:21:00Z">
         <w:r>
           <w:t xml:space="preserve">an </w:t>
         </w:r>
@@ -5795,7 +5707,7 @@
       <w:r>
         <w:t>incremente</w:t>
       </w:r>
-      <w:ins w:id="346" w:author="X Han" w:date="2018-11-13T13:21:00Z">
+      <w:ins w:id="327" w:author="X Han" w:date="2018-11-13T13:21:00Z">
         <w:r>
           <w:t xml:space="preserve"> time</w:t>
         </w:r>
@@ -5803,12 +5715,12 @@
       <w:r>
         <w:t>r</w:t>
       </w:r>
-      <w:del w:id="347" w:author="X Han" w:date="2018-11-13T13:21:00Z">
+      <w:del w:id="328" w:author="X Han" w:date="2018-11-13T13:21:00Z">
         <w:r>
           <w:delText>s</w:delText>
         </w:r>
       </w:del>
-      <w:ins w:id="348" w:author="X Han" w:date="2018-11-13T13:21:00Z">
+      <w:ins w:id="329" w:author="X Han" w:date="2018-11-13T13:21:00Z">
         <w:r>
           <w:t>??</w:t>
         </w:r>
@@ -5816,17 +5728,17 @@
       <w:r>
         <w:t xml:space="preserve">, </w:t>
       </w:r>
-      <w:ins w:id="349" w:author="X Han" w:date="2018-11-13T13:21:00Z">
+      <w:ins w:id="330" w:author="X Han" w:date="2018-11-13T13:21:00Z">
         <w:r>
           <w:t xml:space="preserve">and </w:t>
         </w:r>
       </w:ins>
-      <w:ins w:id="350" w:author="X Han" w:date="2018-11-13T13:22:00Z">
+      <w:ins w:id="331" w:author="X Han" w:date="2018-11-13T13:22:00Z">
         <w:r>
           <w:t xml:space="preserve">its </w:t>
         </w:r>
       </w:ins>
-      <w:del w:id="351" w:author="X Han" w:date="2018-11-13T13:22:00Z">
+      <w:del w:id="332" w:author="X Han" w:date="2018-11-13T13:22:00Z">
         <w:r>
           <w:delText xml:space="preserve">that increment time at the microsecond time scale </w:delText>
         </w:r>
@@ -5840,7 +5752,7 @@
       <w:r>
         <w:t xml:space="preserve">value is </w:t>
       </w:r>
-      <w:ins w:id="352" w:author="X Han" w:date="2018-11-13T13:22:00Z">
+      <w:ins w:id="333" w:author="X Han" w:date="2018-11-13T13:22:00Z">
         <w:r>
           <w:t>re</w:t>
         </w:r>
@@ -5848,7 +5760,7 @@
       <w:r>
         <w:t>set to zero</w:t>
       </w:r>
-      <w:ins w:id="353" w:author="X Han" w:date="2018-11-13T13:22:00Z">
+      <w:ins w:id="334" w:author="X Han" w:date="2018-11-13T13:22:00Z">
         <w:r>
           <w:t xml:space="preserve"> after every call</w:t>
         </w:r>
@@ -5856,7 +5768,7 @@
       <w:r>
         <w:t xml:space="preserve">. </w:t>
       </w:r>
-      <w:del w:id="354" w:author="X Han" w:date="2018-11-13T13:22:00Z">
+      <w:del w:id="335" w:author="X Han" w:date="2018-11-13T13:22:00Z">
         <w:r>
           <w:delText xml:space="preserve">Every 50 ms, </w:delText>
         </w:r>
@@ -5864,7 +5776,7 @@
           <w:delText>this code</w:delText>
         </w:r>
       </w:del>
-      <w:ins w:id="355" w:author="X Han" w:date="2018-11-13T13:22:00Z">
+      <w:ins w:id="336" w:author="X Han" w:date="2018-11-13T13:22:00Z">
         <w:r>
           <w:t>ElapseMicros</w:t>
         </w:r>
@@ -5949,10 +5861,10 @@
       <w:pPr>
         <w:ind w:firstLine="720"/>
         <w:rPr>
-          <w:del w:id="356" w:author="X Han" w:date="2018-11-13T13:23:00Z"/>
+          <w:del w:id="337" w:author="X Han" w:date="2018-11-13T13:23:00Z"/>
         </w:rPr>
       </w:pPr>
-      <w:del w:id="357" w:author="X Han" w:date="2018-11-13T13:23:00Z">
+      <w:del w:id="338" w:author="X Han" w:date="2018-11-13T13:23:00Z">
         <w:r>
           <w:delText>In</w:delText>
         </w:r>
@@ -6025,164 +5937,157 @@
           <w:rFonts w:eastAsiaTheme="minorEastAsia"/>
         </w:rPr>
       </w:pPr>
-      <w:commentRangeStart w:id="358"/>
+      <w:commentRangeStart w:id="339"/>
       <w:r>
         <w:t xml:space="preserve">In </w:t>
       </w:r>
-      <w:del w:id="359" w:author="X Han" w:date="2018-11-13T13:24:00Z">
+      <w:del w:id="340" w:author="X Han" w:date="2018-11-13T13:24:00Z">
         <w:r>
           <w:delText xml:space="preserve">our </w:delText>
         </w:r>
       </w:del>
-      <w:ins w:id="360" w:author="X Han" w:date="2018-11-13T13:24:00Z">
-        <w:r>
-          <w:t>a</w:t>
-        </w:r>
+      <w:ins w:id="341" w:author="X Han" w:date="2018-11-13T13:24:00Z">
+        <w:r>
+          <w:t xml:space="preserve">a </w:t>
+        </w:r>
+      </w:ins>
+      <w:r>
+        <w:t>proof-of-concept experiment (Figure 3), the</w:t>
+      </w:r>
+      <w:ins w:id="342" w:author="X Han" w:date="2018-11-13T13:27:00Z">
+        <w:r>
+          <w:t xml:space="preserve"> digital</w:t>
+        </w:r>
+      </w:ins>
+      <w:r>
+        <w:t xml:space="preserve"> </w:t>
+      </w:r>
+      <w:ins w:id="343" w:author="X Han" w:date="2018-11-13T13:25:00Z">
+        <w:r>
+          <w:t xml:space="preserve">output for </w:t>
+        </w:r>
+      </w:ins>
+      <w:r>
+        <w:t xml:space="preserve">puff, </w:t>
+      </w:r>
+      <w:r>
+        <w:t>tone</w:t>
+      </w:r>
+      <w:r>
+        <w:t xml:space="preserve">, and camera </w:t>
+      </w:r>
+      <w:del w:id="344" w:author="X Han" w:date="2018-11-13T13:26:00Z">
+        <w:r>
+          <w:delText xml:space="preserve">trigger </w:delText>
+        </w:r>
+        <w:r>
+          <w:delText>pins</w:delText>
+        </w:r>
+        <w:r>
+          <w:delText xml:space="preserve"> </w:delText>
+        </w:r>
+      </w:del>
+      <w:r>
+        <w:t xml:space="preserve">were </w:t>
+      </w:r>
+      <w:del w:id="345" w:author="X Han" w:date="2018-11-13T13:26:00Z">
+        <w:r>
+          <w:delText>all</w:delText>
+        </w:r>
+        <w:r>
+          <w:delText xml:space="preserve"> attached to and</w:delText>
+        </w:r>
+        <w:r>
+          <w:delText xml:space="preserve"> </w:delText>
+        </w:r>
+        <w:r>
+          <w:delText xml:space="preserve">were </w:delText>
+        </w:r>
+      </w:del>
+      <w:r>
+        <w:t>recorded</w:t>
+      </w:r>
+      <w:ins w:id="346" w:author="X Han" w:date="2018-11-13T13:26:00Z">
         <w:r>
           <w:t xml:space="preserve"> </w:t>
         </w:r>
       </w:ins>
       <w:r>
-        <w:t>proof-of-concept experiment (Figure 3), the</w:t>
-      </w:r>
-      <w:ins w:id="361" w:author="X Han" w:date="2018-11-13T13:27:00Z">
-        <w:r>
-          <w:t xml:space="preserve"> digital</w:t>
-        </w:r>
-      </w:ins>
-      <w:r>
-        <w:t xml:space="preserve"> </w:t>
-      </w:r>
-      <w:ins w:id="362" w:author="X Han" w:date="2018-11-13T13:25:00Z">
-        <w:r>
-          <w:t xml:space="preserve">output for </w:t>
-        </w:r>
-      </w:ins>
-      <w:r>
-        <w:t xml:space="preserve">puff, </w:t>
-      </w:r>
-      <w:r>
-        <w:t>tone</w:t>
-      </w:r>
-      <w:r>
-        <w:t xml:space="preserve">, and camera </w:t>
-      </w:r>
-      <w:del w:id="363" w:author="X Han" w:date="2018-11-13T13:26:00Z">
-        <w:r>
-          <w:delText xml:space="preserve">trigger </w:delText>
-        </w:r>
-        <w:r>
-          <w:delText>pins</w:delText>
+        <w:t xml:space="preserve"> </w:t>
+      </w:r>
+      <w:del w:id="347" w:author="X Han" w:date="2018-11-13T13:26:00Z">
+        <w:r>
+          <w:delText xml:space="preserve">by </w:delText>
+        </w:r>
+        <w:r>
+          <w:delText>the same</w:delText>
+        </w:r>
+        <w:r>
+          <w:delText xml:space="preserve"> external device</w:delText>
+        </w:r>
+      </w:del>
+      <w:ins w:id="348" w:author="X Han" w:date="2018-11-13T13:26:00Z">
+        <w:r>
+          <w:t>with a commercial system</w:t>
+        </w:r>
+      </w:ins>
+      <w:r>
+        <w:t xml:space="preserve"> </w:t>
+      </w:r>
+      <w:r>
+        <w:t xml:space="preserve">(TDT RZ5D) </w:t>
+      </w:r>
+      <w:r>
+        <w:t>at 3051.76 Hz</w:t>
+      </w:r>
+      <w:ins w:id="349" w:author="X Han" w:date="2018-11-13T13:26:00Z">
+        <w:r>
+          <w:t xml:space="preserve">, and the </w:t>
+        </w:r>
+      </w:ins>
+      <w:ins w:id="350" w:author="X Han" w:date="2018-11-13T13:27:00Z">
+        <w:r>
+          <w:t xml:space="preserve">analog </w:t>
+        </w:r>
+      </w:ins>
+      <w:ins w:id="351" w:author="X Han" w:date="2018-11-13T13:26:00Z">
+        <w:r>
+          <w:t>output for</w:t>
+        </w:r>
+      </w:ins>
+      <w:ins w:id="352" w:author="X Han" w:date="2018-11-13T13:27:00Z">
+        <w:r>
+          <w:t xml:space="preserve"> tone were recorded at </w:t>
+        </w:r>
+      </w:ins>
+      <w:del w:id="353" w:author="X Han" w:date="2018-11-13T13:27:00Z">
+        <w:r>
+          <w:delText xml:space="preserve"> for the puff and camera trigger pins, and </w:delText>
+        </w:r>
+      </w:del>
+      <w:r>
+        <w:t>24414.0625</w:t>
+      </w:r>
+      <w:r>
+        <w:t xml:space="preserve"> Hz</w:t>
+      </w:r>
+      <w:del w:id="354" w:author="X Han" w:date="2018-11-13T13:27:00Z">
+        <w:r>
+          <w:delText xml:space="preserve"> for the tone pin.</w:delText>
         </w:r>
         <w:r>
           <w:delText xml:space="preserve"> </w:delText>
         </w:r>
-      </w:del>
-      <w:r>
-        <w:t xml:space="preserve">were </w:t>
-      </w:r>
-      <w:del w:id="364" w:author="X Han" w:date="2018-11-13T13:26:00Z">
-        <w:r>
-          <w:delText>all</w:delText>
-        </w:r>
-        <w:r>
-          <w:delText xml:space="preserve"> attached to and</w:delText>
-        </w:r>
-        <w:r>
-          <w:delText xml:space="preserve"> </w:delText>
-        </w:r>
-        <w:r>
-          <w:delText xml:space="preserve">were </w:delText>
-        </w:r>
-      </w:del>
-      <w:r>
-        <w:t>recorded</w:t>
-      </w:r>
-      <w:ins w:id="365" w:author="X Han" w:date="2018-11-13T13:26:00Z">
-        <w:r>
-          <w:t xml:space="preserve"> </w:t>
-        </w:r>
-      </w:ins>
-      <w:r>
-        <w:t xml:space="preserve"> </w:t>
-      </w:r>
-      <w:del w:id="366" w:author="X Han" w:date="2018-11-13T13:26:00Z">
-        <w:r>
-          <w:delText xml:space="preserve">by </w:delText>
-        </w:r>
-        <w:r>
-          <w:delText>the same</w:delText>
-        </w:r>
-        <w:r>
-          <w:delText xml:space="preserve"> external device</w:delText>
-        </w:r>
-      </w:del>
-      <w:ins w:id="367" w:author="X Han" w:date="2018-11-13T13:26:00Z">
-        <w:r>
-          <w:t>with a commercial system</w:t>
-        </w:r>
-      </w:ins>
-      <w:r>
-        <w:t xml:space="preserve"> </w:t>
-      </w:r>
-      <w:r>
-        <w:t xml:space="preserve">(TDT RZ5D) </w:t>
-      </w:r>
-      <w:r>
-        <w:t>at 3051.76 Hz</w:t>
-      </w:r>
-      <w:ins w:id="368" w:author="X Han" w:date="2018-11-13T13:26:00Z">
-        <w:r>
-          <w:t xml:space="preserve">, and the </w:t>
-        </w:r>
-      </w:ins>
-      <w:ins w:id="369" w:author="X Han" w:date="2018-11-13T13:27:00Z">
-        <w:r>
-          <w:t xml:space="preserve">analog </w:t>
-        </w:r>
-      </w:ins>
-      <w:ins w:id="370" w:author="X Han" w:date="2018-11-13T13:26:00Z">
-        <w:r>
-          <w:t>output for</w:t>
-        </w:r>
-      </w:ins>
-      <w:ins w:id="371" w:author="X Han" w:date="2018-11-13T13:27:00Z">
-        <w:r>
-          <w:t xml:space="preserve"> tone were recorded at </w:t>
-        </w:r>
-      </w:ins>
-      <w:del w:id="372" w:author="X Han" w:date="2018-11-13T13:27:00Z">
-        <w:r>
-          <w:delText xml:space="preserve"> for the puff and </w:delText>
-        </w:r>
-        <w:r>
-          <w:lastRenderedPageBreak/>
-          <w:delText xml:space="preserve">camera trigger pins, and </w:delText>
-        </w:r>
-      </w:del>
-      <w:r>
-        <w:t>24414.0625</w:t>
-      </w:r>
-      <w:r>
-        <w:t xml:space="preserve"> Hz</w:t>
-      </w:r>
-      <w:del w:id="373" w:author="X Han" w:date="2018-11-13T13:27:00Z">
-        <w:r>
-          <w:delText xml:space="preserve"> for the tone pin.</w:delText>
-        </w:r>
-        <w:r>
-          <w:delText xml:space="preserve"> </w:delText>
-        </w:r>
         <w:r>
           <w:delText>The tone pin was measured directly (not</w:delText>
         </w:r>
       </w:del>
-      <w:ins w:id="374" w:author="X Han" w:date="2018-11-13T13:27:00Z">
+      <w:ins w:id="355" w:author="X Han" w:date="2018-11-13T13:27:00Z">
         <w:r>
           <w:t>without additional</w:t>
         </w:r>
       </w:ins>
-      <w:del w:id="375" w:author="X Han" w:date="2018-11-13T13:27:00Z">
+      <w:del w:id="356" w:author="X Han" w:date="2018-11-13T13:27:00Z">
         <w:r>
           <w:delText xml:space="preserve"> through the</w:delText>
         </w:r>
@@ -6190,17 +6095,17 @@
       <w:r>
         <w:t xml:space="preserve"> amplifi</w:t>
       </w:r>
-      <w:ins w:id="376" w:author="X Han" w:date="2018-11-13T13:27:00Z">
+      <w:ins w:id="357" w:author="X Han" w:date="2018-11-13T13:27:00Z">
         <w:r>
           <w:t xml:space="preserve">cation by the TDT RZ5D. </w:t>
         </w:r>
       </w:ins>
-      <w:del w:id="377" w:author="X Han" w:date="2018-11-13T13:28:00Z">
+      <w:del w:id="358" w:author="X Han" w:date="2018-11-13T13:28:00Z">
         <w:r>
           <w:delText xml:space="preserve">er). </w:delText>
         </w:r>
       </w:del>
-      <w:commentRangeStart w:id="378"/>
+      <w:commentRangeStart w:id="359"/>
       <w:r>
         <w:t xml:space="preserve">We performed </w:t>
       </w:r>
@@ -6255,19 +6160,19 @@
       <w:r>
         <w:t xml:space="preserve">. </w:t>
       </w:r>
-      <w:commentRangeEnd w:id="358"/>
+      <w:commentRangeEnd w:id="339"/>
       <w:r>
         <w:rPr>
           <w:rStyle w:val="CommentReference"/>
         </w:rPr>
-        <w:commentReference w:id="358"/>
-      </w:r>
-      <w:commentRangeEnd w:id="378"/>
+        <w:commentReference w:id="339"/>
+      </w:r>
+      <w:commentRangeEnd w:id="359"/>
       <w:r>
         <w:rPr>
           <w:rStyle w:val="CommentReference"/>
         </w:rPr>
-        <w:commentReference w:id="378"/>
+        <w:commentReference w:id="359"/>
       </w:r>
     </w:p>
     <w:p>
@@ -6277,7 +6182,7 @@
           <w:rFonts w:eastAsiaTheme="minorEastAsia"/>
         </w:rPr>
       </w:pPr>
-      <w:commentRangeStart w:id="379"/>
+      <w:commentRangeStart w:id="360"/>
       <w:r>
         <w:rPr>
           <w:rFonts w:eastAsiaTheme="minorEastAsia"/>
@@ -6387,12 +6292,12 @@
         </w:rPr>
         <w:t>threshold was considered the tone termination.</w:t>
       </w:r>
-      <w:commentRangeEnd w:id="379"/>
+      <w:commentRangeEnd w:id="360"/>
       <w:r>
         <w:rPr>
           <w:rStyle w:val="CommentReference"/>
         </w:rPr>
-        <w:commentReference w:id="379"/>
+        <w:commentReference w:id="360"/>
       </w:r>
     </w:p>
     <w:p>
@@ -6406,6 +6311,7 @@
           <w:rFonts w:eastAsiaTheme="minorEastAsia"/>
           <w:i/>
         </w:rPr>
+        <w:lastRenderedPageBreak/>
         <w:t>Statistics</w:t>
       </w:r>
     </w:p>
@@ -6613,7 +6519,6 @@
         <w:ind w:firstLine="360"/>
       </w:pPr>
       <w:r>
-        <w:lastRenderedPageBreak/>
         <w:t>Microcontrollers</w:t>
       </w:r>
       <w:r>
@@ -6757,44 +6662,24 @@
           <w:tab w:val="left" w:pos="5271"/>
         </w:tabs>
       </w:pPr>
-      <w:ins w:id="380" w:author="X Han" w:date="2018-11-13T13:29:00Z">
-        <w:r>
-          <w:rPr>
-            <w:i/>
-          </w:rPr>
-          <w:t xml:space="preserve">Mice </w:t>
-        </w:r>
-      </w:ins>
       <w:r>
         <w:rPr>
           <w:i/>
         </w:rPr>
+        <w:t xml:space="preserve">Mice </w:t>
+      </w:r>
+      <w:r>
+        <w:rPr>
+          <w:i/>
+        </w:rPr>
         <w:t xml:space="preserve">Motion tracking </w:t>
       </w:r>
-      <w:del w:id="381" w:author="X Han" w:date="2018-11-13T13:29:00Z">
-        <w:r>
-          <w:rPr>
-            <w:i/>
-          </w:rPr>
-          <w:delText>using ADNS-9800</w:delText>
-        </w:r>
-        <w:r>
-          <w:rPr>
-            <w:i/>
-          </w:rPr>
-          <w:delText xml:space="preserve"> sensors</w:delText>
-        </w:r>
-      </w:del>
-      <w:ins w:id="382" w:author="X Han" w:date="2018-11-13T13:29:00Z">
-        <w:r>
-          <w:rPr>
-            <w:i/>
-          </w:rPr>
-          <w:t>experiment</w:t>
-        </w:r>
-      </w:ins>
-      <w:bookmarkStart w:id="383" w:name="_GoBack"/>
-      <w:bookmarkEnd w:id="383"/>
+      <w:r>
+        <w:rPr>
+          <w:i/>
+        </w:rPr>
+        <w:t>experiment</w:t>
+      </w:r>
     </w:p>
     <w:p>
       <w:pPr>
@@ -6843,6 +6728,7 @@
         <w:t xml:space="preserve">record </w:t>
       </w:r>
       <w:r>
+        <w:lastRenderedPageBreak/>
         <w:t xml:space="preserve">animal locomotion </w:t>
       </w:r>
       <w:r>
@@ -7219,11 +7105,7 @@
         <w:t>2B</w:t>
       </w:r>
       <w:r>
-        <w:t xml:space="preserve">. The connections demonstrated using dotted </w:t>
-      </w:r>
-      <w:r>
-        <w:lastRenderedPageBreak/>
-        <w:t xml:space="preserve">lines can be </w:t>
+        <w:t xml:space="preserve">. The connections demonstrated using dotted lines can be </w:t>
       </w:r>
       <w:r>
         <w:t>replaced</w:t>
@@ -7615,18 +7497,16 @@
       </w:r>
     </w:p>
     <w:p>
-      <w:ins w:id="384" w:author="X Han" w:date="2018-11-13T13:29:00Z">
-        <w:r>
-          <w:rPr>
-            <w:i/>
-          </w:rPr>
-          <w:t xml:space="preserve">Mice </w:t>
-        </w:r>
-      </w:ins>
       <w:r>
         <w:rPr>
           <w:i/>
         </w:rPr>
+        <w:t xml:space="preserve">Mice </w:t>
+      </w:r>
+      <w:r>
+        <w:rPr>
+          <w:i/>
+        </w:rPr>
         <w:t>Trace</w:t>
       </w:r>
       <w:r>
@@ -7635,20 +7515,19 @@
         </w:rPr>
         <w:t xml:space="preserve"> conditioning</w:t>
       </w:r>
-      <w:ins w:id="385" w:author="X Han" w:date="2018-11-13T13:29:00Z">
-        <w:r>
-          <w:rPr>
-            <w:i/>
-          </w:rPr>
-          <w:t xml:space="preserve"> Learning behavioral experiment</w:t>
-        </w:r>
-      </w:ins>
+      <w:r>
+        <w:rPr>
+          <w:i/>
+        </w:rPr>
+        <w:t xml:space="preserve"> Learning behavioral experiment</w:t>
+      </w:r>
     </w:p>
     <w:p>
       <w:pPr>
         <w:ind w:firstLine="720"/>
       </w:pPr>
       <w:r>
+        <w:lastRenderedPageBreak/>
         <w:t xml:space="preserve">In the second experiment (Figure 1B and 2B), we constructed a </w:t>
       </w:r>
       <w:r>
@@ -8122,7 +8001,6 @@
         <w:ind w:firstLine="720"/>
       </w:pPr>
       <w:r>
-        <w:lastRenderedPageBreak/>
         <w:t>Sound latency</w:t>
       </w:r>
       <w:r>
@@ -8415,6 +8293,7 @@
         <w:ind w:firstLine="720"/>
       </w:pPr>
       <w:r>
+        <w:lastRenderedPageBreak/>
         <w:t xml:space="preserve">We </w:t>
       </w:r>
       <w:r>
@@ -8606,11 +8485,7 @@
         <w:t>sending out regular digital pulses to control an image capturing device. It</w:t>
       </w:r>
       <w:r>
-        <w:t xml:space="preserve"> also highlights </w:t>
-      </w:r>
-      <w:r>
-        <w:lastRenderedPageBreak/>
-        <w:t>the ability of this device to simultaneously produce an analog output, in particular to generate a sound, while performing other actions.</w:t>
+        <w:t xml:space="preserve"> also highlights the ability of this device to simultaneously produce an analog output, in particular to generate a sound, while performing other actions.</w:t>
       </w:r>
       <w:r>
         <w:t xml:space="preserve"> </w:t>
@@ -8890,7 +8765,11 @@
         <w:t xml:space="preserve">the </w:t>
       </w:r>
       <w:r>
-        <w:t xml:space="preserve">Teensy 3.2 circumvents the issue of imprecise timing of behavioral </w:t>
+        <w:t xml:space="preserve">Teensy 3.2 </w:t>
+      </w:r>
+      <w:r>
+        <w:lastRenderedPageBreak/>
+        <w:t xml:space="preserve">circumvents the issue of imprecise timing of behavioral </w:t>
       </w:r>
       <w:r>
         <w:t>recordings</w:t>
@@ -9123,11 +9002,7 @@
         <w:t>classical</w:t>
       </w:r>
       <w:r>
-        <w:t xml:space="preserve">-conditioning paradigm. The user specifies </w:t>
-      </w:r>
-      <w:r>
-        <w:lastRenderedPageBreak/>
-        <w:t>via MATLAB or</w:t>
+        <w:t>-conditioning paradigm. The user specifies via MATLAB or</w:t>
       </w:r>
       <w:r>
         <w:t xml:space="preserve"> via a</w:t>
@@ -9514,7 +9389,11 @@
         <w:t xml:space="preserve">; (i) shows the </w:t>
       </w:r>
       <w:r>
-        <w:t>latency between the theoretical onset of the tone and the measured timing of the tone</w:t>
+        <w:t xml:space="preserve">latency between the theoretical onset of the tone and the </w:t>
+      </w:r>
+      <w:r>
+        <w:lastRenderedPageBreak/>
+        <w:t>measured timing of the tone</w:t>
       </w:r>
       <w:r>
         <w:t xml:space="preserve"> </w:t>
@@ -10932,6 +10811,7 @@
                 <w:rPr>
                   <w:noProof/>
                 </w:rPr>
+                <w:lastRenderedPageBreak/>
                 <w:t xml:space="preserve">Klaus, A., Martins, G. J., Paixao, V. B., Zhou, P., Paninski, L., &amp; Costa, R. M. (2017). The Spatiotemporal Organization of the Striatum Encodes Action Space. </w:t>
               </w:r>
               <w:r>
@@ -11077,7 +10957,6 @@
                 <w:rPr>
                   <w:noProof/>
                 </w:rPr>
-                <w:lastRenderedPageBreak/>
                 <w:t xml:space="preserve">Yoav, A., Kim, J. J., Brinks, D., Lou, S., Wu, H., Mostajo-Radji, M. A., . . . Cohen, A. E. (2018). All-Optical Electrophysiology Reveals Brain-State Dependent Changes in Hippocampal Subthreshold Dynamics and Excitability. </w:t>
               </w:r>
               <w:r>
@@ -11122,8 +11001,8 @@
 </file>
 
 <file path=word/comments.xml><?xml version="1.0" encoding="utf-8"?>
-<w:comments xmlns:wpc="http://schemas.microsoft.com/office/word/2010/wordprocessingCanvas" xmlns:cx="http://schemas.microsoft.com/office/drawing/2014/chartex" xmlns:mc="http://schemas.openxmlformats.org/markup-compatibility/2006" xmlns:o="urn:schemas-microsoft-com:office:office" xmlns:r="http://schemas.openxmlformats.org/officeDocument/2006/relationships" xmlns:m="http://schemas.openxmlformats.org/officeDocument/2006/math" xmlns:v="urn:schemas-microsoft-com:vml" xmlns:wp14="http://schemas.microsoft.com/office/word/2010/wordprocessingDrawing" xmlns:wp="http://schemas.openxmlformats.org/drawingml/2006/wordprocessingDrawing" xmlns:w10="urn:schemas-microsoft-com:office:word" xmlns:w="http://schemas.openxmlformats.org/wordprocessingml/2006/main" xmlns:w14="http://schemas.microsoft.com/office/word/2010/wordml" xmlns:w15="http://schemas.microsoft.com/office/word/2012/wordml" xmlns:w16se="http://schemas.microsoft.com/office/word/2015/wordml/symex" xmlns:wpg="http://schemas.microsoft.com/office/word/2010/wordprocessingGroup" xmlns:wpi="http://schemas.microsoft.com/office/word/2010/wordprocessingInk" xmlns:wne="http://schemas.microsoft.com/office/word/2006/wordml" xmlns:wps="http://schemas.microsoft.com/office/word/2010/wordprocessingShape" mc:Ignorable="w14 w15 w16se wp14">
-  <w:comment w:id="95" w:author="X Han" w:date="2018-11-12T16:44:00Z" w:initials="XH">
+<w:comments xmlns:wpc="http://schemas.microsoft.com/office/word/2010/wordprocessingCanvas" xmlns:mc="http://schemas.openxmlformats.org/markup-compatibility/2006" xmlns:o="urn:schemas-microsoft-com:office:office" xmlns:r="http://schemas.openxmlformats.org/officeDocument/2006/relationships" xmlns:m="http://schemas.openxmlformats.org/officeDocument/2006/math" xmlns:v="urn:schemas-microsoft-com:vml" xmlns:wp14="http://schemas.microsoft.com/office/word/2010/wordprocessingDrawing" xmlns:wp="http://schemas.openxmlformats.org/drawingml/2006/wordprocessingDrawing" xmlns:w10="urn:schemas-microsoft-com:office:word" xmlns:w="http://schemas.openxmlformats.org/wordprocessingml/2006/main" xmlns:w14="http://schemas.microsoft.com/office/word/2010/wordml" xmlns:w15="http://schemas.microsoft.com/office/word/2012/wordml" xmlns:wpg="http://schemas.microsoft.com/office/word/2010/wordprocessingGroup" xmlns:wpi="http://schemas.microsoft.com/office/word/2010/wordprocessingInk" xmlns:wne="http://schemas.microsoft.com/office/word/2006/wordml" xmlns:wps="http://schemas.microsoft.com/office/word/2010/wordprocessingShape" mc:Ignorable="w14 w15 wp14">
+  <w:comment w:id="84" w:author="X Han" w:date="2018-11-12T16:44:00Z" w:initials="XH">
     <w:p>
       <w:pPr>
         <w:pStyle w:val="CommentText"/>
@@ -11139,7 +11018,7 @@
       </w:r>
     </w:p>
   </w:comment>
-  <w:comment w:id="102" w:author="X Han" w:date="2018-11-12T16:44:00Z" w:initials="XH">
+  <w:comment w:id="91" w:author="X Han" w:date="2018-11-12T16:44:00Z" w:initials="XH">
     <w:p>
       <w:pPr>
         <w:pStyle w:val="CommentText"/>
@@ -11155,7 +11034,7 @@
       </w:r>
     </w:p>
   </w:comment>
-  <w:comment w:id="149" w:author="X Han" w:date="2018-11-12T16:57:00Z" w:initials="XH">
+  <w:comment w:id="138" w:author="X Han" w:date="2018-11-12T16:57:00Z" w:initials="XH">
     <w:p>
       <w:pPr>
         <w:pStyle w:val="CommentText"/>
@@ -11171,7 +11050,7 @@
       </w:r>
     </w:p>
   </w:comment>
-  <w:comment w:id="154" w:author="X Han" w:date="2018-11-13T12:44:00Z" w:initials="XH">
+  <w:comment w:id="143" w:author="X Han" w:date="2018-11-13T12:44:00Z" w:initials="XH">
     <w:p>
       <w:pPr>
         <w:pStyle w:val="CommentText"/>
@@ -11187,7 +11066,7 @@
       </w:r>
     </w:p>
   </w:comment>
-  <w:comment w:id="186" w:author="X Han" w:date="2018-11-13T12:46:00Z" w:initials="XH">
+  <w:comment w:id="175" w:author="X Han" w:date="2018-11-13T12:46:00Z" w:initials="XH">
     <w:p>
       <w:pPr>
         <w:pStyle w:val="CommentText"/>
@@ -11203,7 +11082,7 @@
       </w:r>
     </w:p>
   </w:comment>
-  <w:comment w:id="194" w:author="X Han" w:date="2018-11-13T12:49:00Z" w:initials="XH">
+  <w:comment w:id="183" w:author="X Han" w:date="2018-11-13T12:49:00Z" w:initials="XH">
     <w:p>
       <w:pPr>
         <w:pStyle w:val="CommentText"/>
@@ -11219,7 +11098,7 @@
       </w:r>
     </w:p>
   </w:comment>
-  <w:comment w:id="201" w:author="X Han" w:date="2018-11-13T13:23:00Z" w:initials="XH">
+  <w:comment w:id="190" w:author="X Han" w:date="2018-11-13T13:23:00Z" w:initials="XH">
     <w:p>
       <w:pPr>
         <w:pStyle w:val="CommentText"/>
@@ -11235,7 +11114,7 @@
       </w:r>
     </w:p>
   </w:comment>
-  <w:comment w:id="231" w:author="X Han" w:date="2018-11-13T13:12:00Z" w:initials="XH">
+  <w:comment w:id="216" w:author="X Han" w:date="2018-11-13T13:12:00Z" w:initials="XH">
     <w:p>
       <w:pPr>
         <w:pStyle w:val="CommentText"/>
@@ -11251,7 +11130,7 @@
       </w:r>
     </w:p>
   </w:comment>
-  <w:comment w:id="237" w:author="X Han" w:date="2018-11-13T12:54:00Z" w:initials="XH">
+  <w:comment w:id="222" w:author="X Han" w:date="2018-11-13T12:54:00Z" w:initials="XH">
     <w:p>
       <w:pPr>
         <w:pStyle w:val="CommentText"/>
@@ -11267,7 +11146,7 @@
       </w:r>
     </w:p>
   </w:comment>
-  <w:comment w:id="277" w:author="X Han" w:date="2018-11-13T12:58:00Z" w:initials="XH">
+  <w:comment w:id="262" w:author="X Han" w:date="2018-11-13T12:58:00Z" w:initials="XH">
     <w:p>
       <w:pPr>
         <w:pStyle w:val="CommentText"/>
@@ -11283,7 +11162,7 @@
       </w:r>
     </w:p>
   </w:comment>
-  <w:comment w:id="257" w:author="X Han" w:date="2018-11-13T12:59:00Z" w:initials="XH">
+  <w:comment w:id="242" w:author="X Han" w:date="2018-11-13T12:59:00Z" w:initials="XH">
     <w:p>
       <w:pPr>
         <w:pStyle w:val="CommentText"/>
@@ -11299,7 +11178,7 @@
       </w:r>
     </w:p>
   </w:comment>
-  <w:comment w:id="289" w:author="X Han" w:date="2018-11-13T13:09:00Z" w:initials="XH">
+  <w:comment w:id="273" w:author="X Han" w:date="2018-11-13T13:09:00Z" w:initials="XH">
     <w:p>
       <w:pPr>
         <w:pStyle w:val="CommentText"/>
@@ -11315,7 +11194,7 @@
       </w:r>
     </w:p>
   </w:comment>
-  <w:comment w:id="305" w:author="X Han" w:date="2018-11-13T13:20:00Z" w:initials="XH">
+  <w:comment w:id="286" w:author="X Han" w:date="2018-11-13T13:20:00Z" w:initials="XH">
     <w:p>
       <w:pPr>
         <w:pStyle w:val="CommentText"/>
@@ -11331,7 +11210,7 @@
       </w:r>
     </w:p>
   </w:comment>
-  <w:comment w:id="318" w:author="X Han" w:date="2018-11-13T13:19:00Z" w:initials="XH">
+  <w:comment w:id="299" w:author="X Han" w:date="2018-11-13T13:19:00Z" w:initials="XH">
     <w:p>
       <w:pPr>
         <w:pStyle w:val="CommentText"/>
@@ -11347,7 +11226,7 @@
       </w:r>
     </w:p>
   </w:comment>
-  <w:comment w:id="358" w:author="X Han" w:date="2018-11-13T13:24:00Z" w:initials="XH">
+  <w:comment w:id="339" w:author="X Han" w:date="2018-11-13T13:24:00Z" w:initials="XH">
     <w:p>
       <w:pPr>
         <w:pStyle w:val="CommentText"/>
@@ -11363,7 +11242,7 @@
       </w:r>
     </w:p>
   </w:comment>
-  <w:comment w:id="378" w:author="X Han" w:date="2018-11-13T13:28:00Z" w:initials="XH">
+  <w:comment w:id="359" w:author="X Han" w:date="2018-11-13T13:28:00Z" w:initials="XH">
     <w:p>
       <w:pPr>
         <w:pStyle w:val="CommentText"/>
@@ -11379,7 +11258,7 @@
       </w:r>
     </w:p>
   </w:comment>
-  <w:comment w:id="379" w:author="X Han" w:date="2018-11-13T13:28:00Z" w:initials="XH">
+  <w:comment w:id="360" w:author="X Han" w:date="2018-11-13T13:28:00Z" w:initials="XH">
     <w:p>
       <w:pPr>
         <w:pStyle w:val="CommentText"/>
@@ -11399,7 +11278,7 @@
 </file>
 
 <file path=word/commentsExtended.xml><?xml version="1.0" encoding="utf-8"?>
-<w15:commentsEx xmlns:wpc="http://schemas.microsoft.com/office/word/2010/wordprocessingCanvas" xmlns:cx="http://schemas.microsoft.com/office/drawing/2014/chartex" xmlns:mc="http://schemas.openxmlformats.org/markup-compatibility/2006" xmlns:o="urn:schemas-microsoft-com:office:office" xmlns:r="http://schemas.openxmlformats.org/officeDocument/2006/relationships" xmlns:m="http://schemas.openxmlformats.org/officeDocument/2006/math" xmlns:v="urn:schemas-microsoft-com:vml" xmlns:wp14="http://schemas.microsoft.com/office/word/2010/wordprocessingDrawing" xmlns:wp="http://schemas.openxmlformats.org/drawingml/2006/wordprocessingDrawing" xmlns:w10="urn:schemas-microsoft-com:office:word" xmlns:w="http://schemas.openxmlformats.org/wordprocessingml/2006/main" xmlns:w14="http://schemas.microsoft.com/office/word/2010/wordml" xmlns:w15="http://schemas.microsoft.com/office/word/2012/wordml" xmlns:w16se="http://schemas.microsoft.com/office/word/2015/wordml/symex" xmlns:wpg="http://schemas.microsoft.com/office/word/2010/wordprocessingGroup" xmlns:wpi="http://schemas.microsoft.com/office/word/2010/wordprocessingInk" xmlns:wne="http://schemas.microsoft.com/office/word/2006/wordml" xmlns:wps="http://schemas.microsoft.com/office/word/2010/wordprocessingShape" mc:Ignorable="w14 w15 w16se wp14">
+<w15:commentsEx xmlns:wpc="http://schemas.microsoft.com/office/word/2010/wordprocessingCanvas" xmlns:mc="http://schemas.openxmlformats.org/markup-compatibility/2006" xmlns:o="urn:schemas-microsoft-com:office:office" xmlns:r="http://schemas.openxmlformats.org/officeDocument/2006/relationships" xmlns:m="http://schemas.openxmlformats.org/officeDocument/2006/math" xmlns:v="urn:schemas-microsoft-com:vml" xmlns:wp14="http://schemas.microsoft.com/office/word/2010/wordprocessingDrawing" xmlns:wp="http://schemas.openxmlformats.org/drawingml/2006/wordprocessingDrawing" xmlns:w10="urn:schemas-microsoft-com:office:word" xmlns:w="http://schemas.openxmlformats.org/wordprocessingml/2006/main" xmlns:w14="http://schemas.microsoft.com/office/word/2010/wordml" xmlns:w15="http://schemas.microsoft.com/office/word/2012/wordml" xmlns:wpg="http://schemas.microsoft.com/office/word/2010/wordprocessingGroup" xmlns:wpi="http://schemas.microsoft.com/office/word/2010/wordprocessingInk" xmlns:wne="http://schemas.microsoft.com/office/word/2006/wordml" xmlns:wps="http://schemas.microsoft.com/office/word/2010/wordprocessingShape" mc:Ignorable="w14 w15 wp14">
   <w15:commentEx w15:paraId="4AB80565" w15:done="0"/>
   <w15:commentEx w15:paraId="6D601B24" w15:done="0"/>
   <w15:commentEx w15:paraId="69E7E069" w15:done="0"/>
@@ -11421,7 +11300,7 @@
 </file>
 
 <file path=word/endnotes.xml><?xml version="1.0" encoding="utf-8"?>
-<w:endnotes xmlns:wpc="http://schemas.microsoft.com/office/word/2010/wordprocessingCanvas" xmlns:cx="http://schemas.microsoft.com/office/drawing/2014/chartex" xmlns:mc="http://schemas.openxmlformats.org/markup-compatibility/2006" xmlns:o="urn:schemas-microsoft-com:office:office" xmlns:r="http://schemas.openxmlformats.org/officeDocument/2006/relationships" xmlns:m="http://schemas.openxmlformats.org/officeDocument/2006/math" xmlns:v="urn:schemas-microsoft-com:vml" xmlns:wp14="http://schemas.microsoft.com/office/word/2010/wordprocessingDrawing" xmlns:wp="http://schemas.openxmlformats.org/drawingml/2006/wordprocessingDrawing" xmlns:w10="urn:schemas-microsoft-com:office:word" xmlns:w="http://schemas.openxmlformats.org/wordprocessingml/2006/main" xmlns:w14="http://schemas.microsoft.com/office/word/2010/wordml" xmlns:w15="http://schemas.microsoft.com/office/word/2012/wordml" xmlns:w16se="http://schemas.microsoft.com/office/word/2015/wordml/symex" xmlns:wpg="http://schemas.microsoft.com/office/word/2010/wordprocessingGroup" xmlns:wpi="http://schemas.microsoft.com/office/word/2010/wordprocessingInk" xmlns:wne="http://schemas.microsoft.com/office/word/2006/wordml" xmlns:wps="http://schemas.microsoft.com/office/word/2010/wordprocessingShape" mc:Ignorable="w14 w15 w16se wp14">
+<w:endnotes xmlns:wpc="http://schemas.microsoft.com/office/word/2010/wordprocessingCanvas" xmlns:mc="http://schemas.openxmlformats.org/markup-compatibility/2006" xmlns:o="urn:schemas-microsoft-com:office:office" xmlns:r="http://schemas.openxmlformats.org/officeDocument/2006/relationships" xmlns:m="http://schemas.openxmlformats.org/officeDocument/2006/math" xmlns:v="urn:schemas-microsoft-com:vml" xmlns:wp14="http://schemas.microsoft.com/office/word/2010/wordprocessingDrawing" xmlns:wp="http://schemas.openxmlformats.org/drawingml/2006/wordprocessingDrawing" xmlns:w10="urn:schemas-microsoft-com:office:word" xmlns:w="http://schemas.openxmlformats.org/wordprocessingml/2006/main" xmlns:w14="http://schemas.microsoft.com/office/word/2010/wordml" xmlns:w15="http://schemas.microsoft.com/office/word/2012/wordml" xmlns:wpg="http://schemas.microsoft.com/office/word/2010/wordprocessingGroup" xmlns:wpi="http://schemas.microsoft.com/office/word/2010/wordprocessingInk" xmlns:wne="http://schemas.microsoft.com/office/word/2006/wordml" xmlns:wps="http://schemas.microsoft.com/office/word/2010/wordprocessingShape" mc:Ignorable="w14 w15 wp14">
   <w:endnote w:type="separator" w:id="-1">
     <w:p>
       <w:pPr>
@@ -11446,7 +11325,7 @@
 </file>
 
 <file path=word/footnotes.xml><?xml version="1.0" encoding="utf-8"?>
-<w:footnotes xmlns:wpc="http://schemas.microsoft.com/office/word/2010/wordprocessingCanvas" xmlns:cx="http://schemas.microsoft.com/office/drawing/2014/chartex" xmlns:mc="http://schemas.openxmlformats.org/markup-compatibility/2006" xmlns:o="urn:schemas-microsoft-com:office:office" xmlns:r="http://schemas.openxmlformats.org/officeDocument/2006/relationships" xmlns:m="http://schemas.openxmlformats.org/officeDocument/2006/math" xmlns:v="urn:schemas-microsoft-com:vml" xmlns:wp14="http://schemas.microsoft.com/office/word/2010/wordprocessingDrawing" xmlns:wp="http://schemas.openxmlformats.org/drawingml/2006/wordprocessingDrawing" xmlns:w10="urn:schemas-microsoft-com:office:word" xmlns:w="http://schemas.openxmlformats.org/wordprocessingml/2006/main" xmlns:w14="http://schemas.microsoft.com/office/word/2010/wordml" xmlns:w15="http://schemas.microsoft.com/office/word/2012/wordml" xmlns:w16se="http://schemas.microsoft.com/office/word/2015/wordml/symex" xmlns:wpg="http://schemas.microsoft.com/office/word/2010/wordprocessingGroup" xmlns:wpi="http://schemas.microsoft.com/office/word/2010/wordprocessingInk" xmlns:wne="http://schemas.microsoft.com/office/word/2006/wordml" xmlns:wps="http://schemas.microsoft.com/office/word/2010/wordprocessingShape" mc:Ignorable="w14 w15 w16se wp14">
+<w:footnotes xmlns:wpc="http://schemas.microsoft.com/office/word/2010/wordprocessingCanvas" xmlns:mc="http://schemas.openxmlformats.org/markup-compatibility/2006" xmlns:o="urn:schemas-microsoft-com:office:office" xmlns:r="http://schemas.openxmlformats.org/officeDocument/2006/relationships" xmlns:m="http://schemas.openxmlformats.org/officeDocument/2006/math" xmlns:v="urn:schemas-microsoft-com:vml" xmlns:wp14="http://schemas.microsoft.com/office/word/2010/wordprocessingDrawing" xmlns:wp="http://schemas.openxmlformats.org/drawingml/2006/wordprocessingDrawing" xmlns:w10="urn:schemas-microsoft-com:office:word" xmlns:w="http://schemas.openxmlformats.org/wordprocessingml/2006/main" xmlns:w14="http://schemas.microsoft.com/office/word/2010/wordml" xmlns:w15="http://schemas.microsoft.com/office/word/2012/wordml" xmlns:wpg="http://schemas.microsoft.com/office/word/2010/wordprocessingGroup" xmlns:wpi="http://schemas.microsoft.com/office/word/2010/wordprocessingInk" xmlns:wne="http://schemas.microsoft.com/office/word/2006/wordml" xmlns:wps="http://schemas.microsoft.com/office/word/2010/wordprocessingShape" mc:Ignorable="w14 w15 wp14">
   <w:footnote w:type="separator" w:id="-1">
     <w:p>
       <w:pPr>
@@ -11471,8 +11350,8 @@
 </file>
 
 <file path=word/numbering.xml><?xml version="1.0" encoding="utf-8"?>
-<w:numbering xmlns:wpc="http://schemas.microsoft.com/office/word/2010/wordprocessingCanvas" xmlns:cx="http://schemas.microsoft.com/office/drawing/2014/chartex" xmlns:mc="http://schemas.openxmlformats.org/markup-compatibility/2006" xmlns:o="urn:schemas-microsoft-com:office:office" xmlns:r="http://schemas.openxmlformats.org/officeDocument/2006/relationships" xmlns:m="http://schemas.openxmlformats.org/officeDocument/2006/math" xmlns:v="urn:schemas-microsoft-com:vml" xmlns:wp14="http://schemas.microsoft.com/office/word/2010/wordprocessingDrawing" xmlns:wp="http://schemas.openxmlformats.org/drawingml/2006/wordprocessingDrawing" xmlns:w10="urn:schemas-microsoft-com:office:word" xmlns:w="http://schemas.openxmlformats.org/wordprocessingml/2006/main" xmlns:w14="http://schemas.microsoft.com/office/word/2010/wordml" xmlns:w15="http://schemas.microsoft.com/office/word/2012/wordml" xmlns:w16se="http://schemas.microsoft.com/office/word/2015/wordml/symex" xmlns:wpg="http://schemas.microsoft.com/office/word/2010/wordprocessingGroup" xmlns:wpi="http://schemas.microsoft.com/office/word/2010/wordprocessingInk" xmlns:wne="http://schemas.microsoft.com/office/word/2006/wordml" xmlns:wps="http://schemas.microsoft.com/office/word/2010/wordprocessingShape" mc:Ignorable="w14 w15 w16se wp14">
-  <w:abstractNum w:abstractNumId="0" w15:restartNumberingAfterBreak="0">
+<w:numbering xmlns:wpc="http://schemas.microsoft.com/office/word/2010/wordprocessingCanvas" xmlns:mc="http://schemas.openxmlformats.org/markup-compatibility/2006" xmlns:o="urn:schemas-microsoft-com:office:office" xmlns:r="http://schemas.openxmlformats.org/officeDocument/2006/relationships" xmlns:m="http://schemas.openxmlformats.org/officeDocument/2006/math" xmlns:v="urn:schemas-microsoft-com:vml" xmlns:wp14="http://schemas.microsoft.com/office/word/2010/wordprocessingDrawing" xmlns:wp="http://schemas.openxmlformats.org/drawingml/2006/wordprocessingDrawing" xmlns:w10="urn:schemas-microsoft-com:office:word" xmlns:w="http://schemas.openxmlformats.org/wordprocessingml/2006/main" xmlns:w14="http://schemas.microsoft.com/office/word/2010/wordml" xmlns:w15="http://schemas.microsoft.com/office/word/2012/wordml" xmlns:wpg="http://schemas.microsoft.com/office/word/2010/wordprocessingGroup" xmlns:wpi="http://schemas.microsoft.com/office/word/2010/wordprocessingInk" xmlns:wne="http://schemas.microsoft.com/office/word/2006/wordml" xmlns:wps="http://schemas.microsoft.com/office/word/2010/wordprocessingShape" mc:Ignorable="w14 w15 wp14">
+  <w:abstractNum w:abstractNumId="0">
     <w:nsid w:val="22541B6F"/>
     <w:multiLevelType w:val="hybridMultilevel"/>
     <w:tmpl w:val="1804D384"/>
@@ -11585,7 +11464,7 @@
       </w:rPr>
     </w:lvl>
   </w:abstractNum>
-  <w:abstractNum w:abstractNumId="1" w15:restartNumberingAfterBreak="0">
+  <w:abstractNum w:abstractNumId="1">
     <w:nsid w:val="31D906F4"/>
     <w:multiLevelType w:val="hybridMultilevel"/>
     <w:tmpl w:val="6102E04E"/>
@@ -11674,7 +11553,7 @@
       </w:pPr>
     </w:lvl>
   </w:abstractNum>
-  <w:abstractNum w:abstractNumId="2" w15:restartNumberingAfterBreak="0">
+  <w:abstractNum w:abstractNumId="2">
     <w:nsid w:val="5C01631E"/>
     <w:multiLevelType w:val="hybridMultilevel"/>
     <w:tmpl w:val="BA0263F2"/>
@@ -11787,7 +11666,7 @@
       </w:rPr>
     </w:lvl>
   </w:abstractNum>
-  <w:abstractNum w:abstractNumId="3" w15:restartNumberingAfterBreak="0">
+  <w:abstractNum w:abstractNumId="3">
     <w:nsid w:val="67F605F8"/>
     <w:multiLevelType w:val="hybridMultilevel"/>
     <w:tmpl w:val="A18AD0AA"/>
@@ -11892,7 +11771,10 @@
 </file>
 
 <file path=word/people.xml><?xml version="1.0" encoding="utf-8"?>
-<w15:people xmlns:wpc="http://schemas.microsoft.com/office/word/2010/wordprocessingCanvas" xmlns:cx="http://schemas.microsoft.com/office/drawing/2014/chartex" xmlns:mc="http://schemas.openxmlformats.org/markup-compatibility/2006" xmlns:o="urn:schemas-microsoft-com:office:office" xmlns:r="http://schemas.openxmlformats.org/officeDocument/2006/relationships" xmlns:m="http://schemas.openxmlformats.org/officeDocument/2006/math" xmlns:v="urn:schemas-microsoft-com:vml" xmlns:wp14="http://schemas.microsoft.com/office/word/2010/wordprocessingDrawing" xmlns:wp="http://schemas.openxmlformats.org/drawingml/2006/wordprocessingDrawing" xmlns:w10="urn:schemas-microsoft-com:office:word" xmlns:w="http://schemas.openxmlformats.org/wordprocessingml/2006/main" xmlns:w14="http://schemas.microsoft.com/office/word/2010/wordml" xmlns:w15="http://schemas.microsoft.com/office/word/2012/wordml" xmlns:w16se="http://schemas.microsoft.com/office/word/2015/wordml/symex" xmlns:wpg="http://schemas.microsoft.com/office/word/2010/wordprocessingGroup" xmlns:wpi="http://schemas.microsoft.com/office/word/2010/wordprocessingInk" xmlns:wne="http://schemas.microsoft.com/office/word/2006/wordml" xmlns:wps="http://schemas.microsoft.com/office/word/2010/wordprocessingShape" mc:Ignorable="w14 w15 w16se wp14">
+<w15:people xmlns:wpc="http://schemas.microsoft.com/office/word/2010/wordprocessingCanvas" xmlns:mc="http://schemas.openxmlformats.org/markup-compatibility/2006" xmlns:o="urn:schemas-microsoft-com:office:office" xmlns:r="http://schemas.openxmlformats.org/officeDocument/2006/relationships" xmlns:m="http://schemas.openxmlformats.org/officeDocument/2006/math" xmlns:v="urn:schemas-microsoft-com:vml" xmlns:wp14="http://schemas.microsoft.com/office/word/2010/wordprocessingDrawing" xmlns:wp="http://schemas.openxmlformats.org/drawingml/2006/wordprocessingDrawing" xmlns:w10="urn:schemas-microsoft-com:office:word" xmlns:w="http://schemas.openxmlformats.org/wordprocessingml/2006/main" xmlns:w14="http://schemas.microsoft.com/office/word/2010/wordml" xmlns:w15="http://schemas.microsoft.com/office/word/2012/wordml" xmlns:wpg="http://schemas.microsoft.com/office/word/2010/wordprocessingGroup" xmlns:wpi="http://schemas.microsoft.com/office/word/2010/wordprocessingInk" xmlns:wne="http://schemas.microsoft.com/office/word/2006/wordml" xmlns:wps="http://schemas.microsoft.com/office/word/2010/wordprocessingShape" mc:Ignorable="w14 w15 wp14">
+  <w15:person w15:author="Romano Linux Desktop">
+    <w15:presenceInfo w15:providerId="None" w15:userId="Romano Linux Desktop"/>
+  </w15:person>
   <w15:person w15:author="X Han">
     <w15:presenceInfo w15:providerId="None" w15:userId="X Han"/>
   </w15:person>
@@ -11900,7 +11782,7 @@
 </file>
 
 <file path=word/styles.xml><?xml version="1.0" encoding="utf-8"?>
-<w:styles xmlns:mc="http://schemas.openxmlformats.org/markup-compatibility/2006" xmlns:r="http://schemas.openxmlformats.org/officeDocument/2006/relationships" xmlns:w="http://schemas.openxmlformats.org/wordprocessingml/2006/main" xmlns:w14="http://schemas.microsoft.com/office/word/2010/wordml" xmlns:w15="http://schemas.microsoft.com/office/word/2012/wordml" xmlns:w16se="http://schemas.microsoft.com/office/word/2015/wordml/symex" mc:Ignorable="w14 w15 w16se">
+<w:styles xmlns:mc="http://schemas.openxmlformats.org/markup-compatibility/2006" xmlns:r="http://schemas.openxmlformats.org/officeDocument/2006/relationships" xmlns:w="http://schemas.openxmlformats.org/wordprocessingml/2006/main" xmlns:w14="http://schemas.microsoft.com/office/word/2010/wordml" xmlns:w15="http://schemas.microsoft.com/office/word/2012/wordml" mc:Ignorable="w14 w15">
   <w:docDefaults>
     <w:rPrDefault>
       <w:rPr>
@@ -13376,7 +13258,7 @@
 </file>
 
 <file path=customXml/itemProps1.xml><?xml version="1.0" encoding="utf-8"?>
-<ds:datastoreItem xmlns:ds="http://schemas.openxmlformats.org/officeDocument/2006/customXml" ds:itemID="{0F89FBE7-5E0A-411D-BA90-61D5A2A89BB4}">
+<ds:datastoreItem xmlns:ds="http://schemas.openxmlformats.org/officeDocument/2006/customXml" ds:itemID="{F9313005-79AA-4BB2-A7D3-C25E6872D196}">
   <ds:schemaRefs>
     <ds:schemaRef ds:uri="http://schemas.openxmlformats.org/officeDocument/2006/bibliography"/>
   </ds:schemaRefs>

</xml_diff>